<commit_message>
Struct Speicherverwaltung, Blöcke teilen Buddy System
</commit_message>
<xml_diff>
--- a/Dokumentation Concurrent Programming in C.docx
+++ b/Dokumentation Concurrent Programming in C.docx
@@ -2332,17 +2332,361 @@
             <w:proofErr w:type="gramEnd"/>
             <w:r>
               <w:br/>
-              <w:t>-&gt;</w:t>
-            </w:r>
-            <w:bookmarkStart w:id="4" w:name="_GoBack"/>
-            <w:bookmarkEnd w:id="4"/>
-            <w:r>
-              <w:t xml:space="preserve">Mail an </w:t>
-            </w:r>
-            <w:r>
-              <w:t>Nico Schottelius</w:t>
+              <w:t>-&gt;Mail an Nico Schottelius</w:t>
             </w:r>
           </w:p>
+        </w:tc>
+      </w:tr>
+      <w:tr>
+        <w:tc>
+          <w:tcPr>
+            <w:tcW w:w="1413" w:type="dxa"/>
+            <w:vAlign w:val="center"/>
+          </w:tcPr>
+          <w:p>
+            <w:r>
+              <w:t>15.04.2014</w:t>
+            </w:r>
+          </w:p>
+        </w:tc>
+        <w:tc>
+          <w:tcPr>
+            <w:tcW w:w="1701" w:type="dxa"/>
+            <w:vAlign w:val="center"/>
+          </w:tcPr>
+          <w:p>
+            <w:r>
+              <w:t>1h</w:t>
+            </w:r>
+            <w:r>
+              <w:t xml:space="preserve"> </w:t>
+            </w:r>
+          </w:p>
+        </w:tc>
+        <w:tc>
+          <w:tcPr>
+            <w:tcW w:w="5942" w:type="dxa"/>
+            <w:vAlign w:val="center"/>
+          </w:tcPr>
+          <w:p>
+            <w:pPr>
+              <w:pStyle w:val="Listenabsatz"/>
+              <w:numPr>
+                <w:ilvl w:val="0"/>
+                <w:numId w:val="30"/>
+              </w:numPr>
+            </w:pPr>
+            <w:proofErr w:type="spellStart"/>
+            <w:r>
+              <w:t>Installing</w:t>
+            </w:r>
+            <w:proofErr w:type="spellEnd"/>
+            <w:r>
+              <w:t xml:space="preserve"> </w:t>
+            </w:r>
+            <w:proofErr w:type="spellStart"/>
+            <w:r>
+              <w:t>eUML</w:t>
+            </w:r>
+            <w:proofErr w:type="spellEnd"/>
+            <w:r>
+              <w:t xml:space="preserve"> -&gt; not </w:t>
+            </w:r>
+            <w:proofErr w:type="spellStart"/>
+            <w:r>
+              <w:t>working</w:t>
+            </w:r>
+            <w:proofErr w:type="spellEnd"/>
+            <w:r>
+              <w:t xml:space="preserve">, just </w:t>
+            </w:r>
+            <w:proofErr w:type="spellStart"/>
+            <w:r>
+              <w:t>with</w:t>
+            </w:r>
+            <w:proofErr w:type="spellEnd"/>
+            <w:r>
+              <w:t xml:space="preserve"> .</w:t>
+            </w:r>
+            <w:proofErr w:type="spellStart"/>
+            <w:r>
+              <w:t>java</w:t>
+            </w:r>
+            <w:proofErr w:type="spellEnd"/>
+          </w:p>
+        </w:tc>
+      </w:tr>
+      <w:tr>
+        <w:tc>
+          <w:tcPr>
+            <w:tcW w:w="1413" w:type="dxa"/>
+            <w:vAlign w:val="center"/>
+          </w:tcPr>
+          <w:p>
+            <w:r>
+              <w:t>01.05.2014</w:t>
+            </w:r>
+          </w:p>
+        </w:tc>
+        <w:tc>
+          <w:tcPr>
+            <w:tcW w:w="1701" w:type="dxa"/>
+            <w:vAlign w:val="center"/>
+          </w:tcPr>
+          <w:p>
+            <w:r>
+              <w:t>9 h</w:t>
+            </w:r>
+            <w:r>
+              <w:t xml:space="preserve"> </w:t>
+            </w:r>
+          </w:p>
+        </w:tc>
+        <w:tc>
+          <w:tcPr>
+            <w:tcW w:w="5942" w:type="dxa"/>
+            <w:vAlign w:val="center"/>
+          </w:tcPr>
+          <w:p>
+            <w:pPr>
+              <w:pStyle w:val="Listenabsatz"/>
+              <w:numPr>
+                <w:ilvl w:val="0"/>
+                <w:numId w:val="30"/>
+              </w:numPr>
+            </w:pPr>
+            <w:proofErr w:type="spellStart"/>
+            <w:r>
+              <w:t>Degub</w:t>
+            </w:r>
+            <w:proofErr w:type="spellEnd"/>
+            <w:r>
+              <w:t xml:space="preserve"> mit #</w:t>
+            </w:r>
+            <w:proofErr w:type="spellStart"/>
+            <w:r>
+              <w:t>define</w:t>
+            </w:r>
+            <w:proofErr w:type="spellEnd"/>
+            <w:r>
+              <w:t xml:space="preserve"> funktioniert nicht. Einlesen in andere Möglichkeiten</w:t>
+            </w:r>
+          </w:p>
+          <w:p>
+            <w:pPr>
+              <w:pStyle w:val="Listenabsatz"/>
+              <w:numPr>
+                <w:ilvl w:val="0"/>
+                <w:numId w:val="30"/>
+              </w:numPr>
+            </w:pPr>
+            <w:r>
+              <w:t xml:space="preserve">gemäss Rücksprache mit anderen Studenten sollte nicht ein File wirklich eingelesen werden (von HDD geöffnet und Stream übermittelt), sondern lediglich mit dem Filenamen und Grösse angelegt werden im </w:t>
+            </w:r>
+            <w:proofErr w:type="spellStart"/>
+            <w:r>
+              <w:t>Shared</w:t>
+            </w:r>
+            <w:proofErr w:type="spellEnd"/>
+            <w:r>
+              <w:t xml:space="preserve"> Memory</w:t>
+            </w:r>
+          </w:p>
+          <w:p>
+            <w:pPr>
+              <w:pStyle w:val="Listenabsatz"/>
+              <w:numPr>
+                <w:ilvl w:val="0"/>
+                <w:numId w:val="30"/>
+              </w:numPr>
+            </w:pPr>
+            <w:r>
+              <w:t xml:space="preserve">Versuch, Control </w:t>
+            </w:r>
+            <w:proofErr w:type="spellStart"/>
+            <w:r>
+              <w:t>Shared</w:t>
+            </w:r>
+            <w:proofErr w:type="spellEnd"/>
+            <w:r>
+              <w:t xml:space="preserve"> Memory zu lösen mit einem Buddy System. Nach etlichen Stunden Aufgabe </w:t>
+            </w:r>
+          </w:p>
+          <w:p>
+            <w:r>
+              <w:t>Fazit Arbeiten Heute:</w:t>
+            </w:r>
+          </w:p>
+          <w:p>
+            <w:pPr>
+              <w:pStyle w:val="Listenabsatz"/>
+              <w:numPr>
+                <w:ilvl w:val="0"/>
+                <w:numId w:val="32"/>
+              </w:numPr>
+            </w:pPr>
+            <w:r>
+              <w:t>Server startet ohne Fehler</w:t>
+            </w:r>
+          </w:p>
+          <w:p>
+            <w:pPr>
+              <w:pStyle w:val="Listenabsatz"/>
+              <w:numPr>
+                <w:ilvl w:val="0"/>
+                <w:numId w:val="32"/>
+              </w:numPr>
+            </w:pPr>
+            <w:proofErr w:type="spellStart"/>
+            <w:r>
+              <w:t>Loglevel</w:t>
+            </w:r>
+            <w:proofErr w:type="spellEnd"/>
+            <w:r>
+              <w:t xml:space="preserve"> gelöscht (da nicht funktionstüchtig)</w:t>
+            </w:r>
+          </w:p>
+          <w:p>
+            <w:pPr>
+              <w:pStyle w:val="Listenabsatz"/>
+              <w:numPr>
+                <w:ilvl w:val="0"/>
+                <w:numId w:val="32"/>
+              </w:numPr>
+            </w:pPr>
+            <w:r>
+              <w:t>Port kann mit Argument „-p“ mitgegeben werden</w:t>
+            </w:r>
+          </w:p>
+          <w:p>
+            <w:pPr>
+              <w:pStyle w:val="Listenabsatz"/>
+              <w:numPr>
+                <w:ilvl w:val="0"/>
+                <w:numId w:val="32"/>
+              </w:numPr>
+            </w:pPr>
+            <w:r>
+              <w:t xml:space="preserve">bei starten des Servers ohne Argumente kommt die </w:t>
+            </w:r>
+            <w:r>
+              <w:lastRenderedPageBreak/>
+              <w:t>Hilfeseite</w:t>
+            </w:r>
+          </w:p>
+          <w:p>
+            <w:pPr>
+              <w:pStyle w:val="Listenabsatz"/>
+              <w:numPr>
+                <w:ilvl w:val="0"/>
+                <w:numId w:val="32"/>
+              </w:numPr>
+            </w:pPr>
+            <w:r>
+              <w:t>Das Kontroll-</w:t>
+            </w:r>
+            <w:proofErr w:type="spellStart"/>
+            <w:r>
+              <w:t>Strukt</w:t>
+            </w:r>
+            <w:proofErr w:type="spellEnd"/>
+            <w:r>
+              <w:t xml:space="preserve"> für das </w:t>
+            </w:r>
+            <w:proofErr w:type="spellStart"/>
+            <w:r>
+              <w:t>Shared</w:t>
+            </w:r>
+            <w:proofErr w:type="spellEnd"/>
+            <w:r>
+              <w:t xml:space="preserve"> Memory ist implementiert.</w:t>
+            </w:r>
+          </w:p>
+          <w:p>
+            <w:pPr>
+              <w:pStyle w:val="Listenabsatz"/>
+              <w:numPr>
+                <w:ilvl w:val="0"/>
+                <w:numId w:val="32"/>
+              </w:numPr>
+            </w:pPr>
+            <w:r>
+              <w:t>Die Speicherverwaltung mit Buddy-System wurde beschlossen. Das aufteilen der Blöcke funktioniert einwandfrei (</w:t>
+            </w:r>
+            <w:r>
+              <w:t>wieder vereinen ist noch nicht implementiert)</w:t>
+            </w:r>
+          </w:p>
+          <w:p/>
+        </w:tc>
+      </w:tr>
+      <w:tr>
+        <w:tc>
+          <w:tcPr>
+            <w:tcW w:w="1413" w:type="dxa"/>
+            <w:vAlign w:val="center"/>
+          </w:tcPr>
+          <w:p/>
+        </w:tc>
+        <w:tc>
+          <w:tcPr>
+            <w:tcW w:w="1701" w:type="dxa"/>
+            <w:vAlign w:val="center"/>
+          </w:tcPr>
+          <w:p/>
+        </w:tc>
+        <w:tc>
+          <w:tcPr>
+            <w:tcW w:w="5942" w:type="dxa"/>
+            <w:vAlign w:val="center"/>
+          </w:tcPr>
+          <w:p/>
+        </w:tc>
+      </w:tr>
+      <w:tr>
+        <w:tc>
+          <w:tcPr>
+            <w:tcW w:w="1413" w:type="dxa"/>
+            <w:vAlign w:val="center"/>
+          </w:tcPr>
+          <w:p/>
+        </w:tc>
+        <w:tc>
+          <w:tcPr>
+            <w:tcW w:w="1701" w:type="dxa"/>
+            <w:vAlign w:val="center"/>
+          </w:tcPr>
+          <w:p/>
+        </w:tc>
+        <w:tc>
+          <w:tcPr>
+            <w:tcW w:w="5942" w:type="dxa"/>
+            <w:vAlign w:val="center"/>
+          </w:tcPr>
+          <w:p/>
+        </w:tc>
+      </w:tr>
+      <w:tr>
+        <w:tc>
+          <w:tcPr>
+            <w:tcW w:w="1413" w:type="dxa"/>
+            <w:vAlign w:val="center"/>
+          </w:tcPr>
+          <w:p/>
+        </w:tc>
+        <w:tc>
+          <w:tcPr>
+            <w:tcW w:w="1701" w:type="dxa"/>
+            <w:vAlign w:val="center"/>
+          </w:tcPr>
+          <w:p/>
+        </w:tc>
+        <w:tc>
+          <w:tcPr>
+            <w:tcW w:w="5942" w:type="dxa"/>
+            <w:vAlign w:val="center"/>
+          </w:tcPr>
+          <w:p/>
         </w:tc>
       </w:tr>
     </w:tbl>
@@ -2359,8 +2703,8 @@
           <w:noProof/>
         </w:rPr>
       </w:pPr>
-      <w:bookmarkStart w:id="5" w:name="_Ref256711056"/>
-      <w:bookmarkStart w:id="6" w:name="_Toc256711408"/>
+      <w:bookmarkStart w:id="4" w:name="_Ref256711056"/>
+      <w:bookmarkStart w:id="5" w:name="_Toc256711408"/>
       <w:r>
         <w:rPr>
           <w:noProof/>
@@ -2368,24 +2712,24 @@
         <w:lastRenderedPageBreak/>
         <w:t>Einleitung</w:t>
       </w:r>
+      <w:bookmarkEnd w:id="4"/>
       <w:bookmarkEnd w:id="5"/>
+    </w:p>
+    <w:p>
+      <w:pPr>
+        <w:pStyle w:val="berschrift2"/>
+        <w:rPr>
+          <w:noProof/>
+        </w:rPr>
+      </w:pPr>
+      <w:bookmarkStart w:id="6" w:name="_Toc256711409"/>
+      <w:r>
+        <w:rPr>
+          <w:noProof/>
+        </w:rPr>
+        <w:t>Rahmenbedingungen</w:t>
+      </w:r>
       <w:bookmarkEnd w:id="6"/>
-    </w:p>
-    <w:p>
-      <w:pPr>
-        <w:pStyle w:val="berschrift2"/>
-        <w:rPr>
-          <w:noProof/>
-        </w:rPr>
-      </w:pPr>
-      <w:bookmarkStart w:id="7" w:name="_Toc256711409"/>
-      <w:r>
-        <w:rPr>
-          <w:noProof/>
-        </w:rPr>
-        <w:t>Rahmenbedingungen</w:t>
-      </w:r>
-      <w:bookmarkEnd w:id="7"/>
     </w:p>
     <w:p>
       <w:r>
@@ -2432,14 +2776,14 @@
           <w:noProof/>
         </w:rPr>
       </w:pPr>
-      <w:bookmarkStart w:id="8" w:name="_Toc256711410"/>
+      <w:bookmarkStart w:id="7" w:name="_Toc256711410"/>
       <w:r>
         <w:rPr>
           <w:noProof/>
         </w:rPr>
         <w:t>Termine</w:t>
       </w:r>
-      <w:bookmarkEnd w:id="8"/>
+      <w:bookmarkEnd w:id="7"/>
     </w:p>
     <w:tbl>
       <w:tblPr>
@@ -2666,14 +3010,14 @@
           <w:noProof/>
         </w:rPr>
       </w:pPr>
-      <w:bookmarkStart w:id="9" w:name="_Toc256711411"/>
+      <w:bookmarkStart w:id="8" w:name="_Toc256711411"/>
       <w:r>
         <w:rPr>
           <w:noProof/>
         </w:rPr>
         <w:t>Administratives</w:t>
       </w:r>
-      <w:bookmarkEnd w:id="9"/>
+      <w:bookmarkEnd w:id="8"/>
     </w:p>
     <w:p>
       <w:pPr>
@@ -2747,14 +3091,14 @@
           <w:noProof/>
         </w:rPr>
       </w:pPr>
-      <w:bookmarkStart w:id="10" w:name="_Toc256711412"/>
+      <w:bookmarkStart w:id="9" w:name="_Toc256711412"/>
       <w:r>
         <w:rPr>
           <w:noProof/>
         </w:rPr>
         <w:t>Abgabebedingungen</w:t>
       </w:r>
-      <w:bookmarkEnd w:id="10"/>
+      <w:bookmarkEnd w:id="9"/>
     </w:p>
     <w:p>
       <w:pPr>
@@ -2972,7 +3316,7 @@
           <w:noProof/>
         </w:rPr>
       </w:pPr>
-      <w:bookmarkStart w:id="11" w:name="_Toc256711413"/>
+      <w:bookmarkStart w:id="10" w:name="_Toc256711413"/>
       <w:r>
         <w:rPr>
           <w:noProof/>
@@ -2985,7 +3329,7 @@
         </w:rPr>
         <w:t xml:space="preserve"> / Präsentation</w:t>
       </w:r>
-      <w:bookmarkEnd w:id="11"/>
+      <w:bookmarkEnd w:id="10"/>
     </w:p>
     <w:p>
       <w:pPr>
@@ -3078,14 +3422,14 @@
           <w:noProof/>
         </w:rPr>
       </w:pPr>
-      <w:bookmarkStart w:id="12" w:name="_Toc256711414"/>
+      <w:bookmarkStart w:id="11" w:name="_Toc256711414"/>
       <w:r>
         <w:rPr>
           <w:noProof/>
         </w:rPr>
         <w:t>Lernziele</w:t>
       </w:r>
-      <w:bookmarkEnd w:id="12"/>
+      <w:bookmarkEnd w:id="11"/>
     </w:p>
     <w:p>
       <w:pPr>
@@ -3174,14 +3518,14 @@
           <w:noProof/>
         </w:rPr>
       </w:pPr>
-      <w:bookmarkStart w:id="13" w:name="_Toc256711415"/>
+      <w:bookmarkStart w:id="12" w:name="_Toc256711415"/>
       <w:r>
         <w:rPr>
           <w:noProof/>
         </w:rPr>
         <w:t>Lerninhalte</w:t>
       </w:r>
-      <w:bookmarkEnd w:id="13"/>
+      <w:bookmarkEnd w:id="12"/>
     </w:p>
     <w:p>
       <w:pPr>
@@ -3263,14 +3607,14 @@
           <w:noProof/>
         </w:rPr>
       </w:pPr>
-      <w:bookmarkStart w:id="14" w:name="_Toc256711416"/>
+      <w:bookmarkStart w:id="13" w:name="_Toc256711416"/>
       <w:r>
         <w:rPr>
           <w:noProof/>
         </w:rPr>
         <w:t>Das Projekt</w:t>
       </w:r>
-      <w:bookmarkEnd w:id="14"/>
+      <w:bookmarkEnd w:id="13"/>
     </w:p>
     <w:p>
       <w:pPr>
@@ -3613,14 +3957,14 @@
           <w:noProof/>
         </w:rPr>
       </w:pPr>
-      <w:bookmarkStart w:id="15" w:name="_Toc256711417"/>
+      <w:bookmarkStart w:id="14" w:name="_Toc256711417"/>
       <w:r>
         <w:rPr>
           <w:noProof/>
         </w:rPr>
         <w:t>Ausgangslage</w:t>
       </w:r>
-      <w:bookmarkEnd w:id="15"/>
+      <w:bookmarkEnd w:id="14"/>
     </w:p>
     <w:p>
       <w:r>
@@ -4710,6 +5054,20 @@
     </w:p>
     <w:p>
       <w:pPr>
+        <w:pStyle w:val="berschrift3"/>
+        <w:rPr>
+          <w:noProof/>
+        </w:rPr>
+      </w:pPr>
+      <w:r>
+        <w:rPr>
+          <w:noProof/>
+        </w:rPr>
+        <w:t>Speicherverwaltung</w:t>
+      </w:r>
+    </w:p>
+    <w:p>
+      <w:pPr>
         <w:tabs>
           <w:tab w:val="left" w:pos="2694"/>
         </w:tabs>
@@ -4717,6 +5075,1436 @@
           <w:noProof/>
         </w:rPr>
       </w:pPr>
+      <w:r>
+        <w:rPr>
+          <w:noProof/>
+        </w:rPr>
+        <w:t>Für die Verwaltung des Shared Memory (shm) bedarf es einer Logik, um die verschiedenen Adressen im Shared Memory richtig ansprechen zu können. Zusätzlich muss sichergestellt werden, dass kein File in das shm geschrieben wird, dass länger ist als der freie Speicherplatz, bevor das nächste File kommt.</w:t>
+      </w:r>
+    </w:p>
+    <w:p>
+      <w:pPr>
+        <w:tabs>
+          <w:tab w:val="left" w:pos="2694"/>
+        </w:tabs>
+        <w:rPr>
+          <w:noProof/>
+        </w:rPr>
+      </w:pPr>
+      <w:r>
+        <w:rPr>
+          <w:noProof/>
+        </w:rPr>
+        <w:t>Es gibt viele Dokumentierte Speicherverwaltungen. Nach längerer Recherche wurde entschieden, dass der Speicher mit dem Buddy-System verwaltet werden soll.</w:t>
+      </w:r>
+    </w:p>
+    <w:p>
+      <w:pPr>
+        <w:tabs>
+          <w:tab w:val="left" w:pos="2694"/>
+        </w:tabs>
+        <w:rPr>
+          <w:noProof/>
+        </w:rPr>
+      </w:pPr>
+    </w:p>
+    <w:p>
+      <w:pPr>
+        <w:tabs>
+          <w:tab w:val="left" w:pos="2694"/>
+        </w:tabs>
+        <w:rPr>
+          <w:noProof/>
+        </w:rPr>
+      </w:pPr>
+    </w:p>
+    <w:p>
+      <w:pPr>
+        <w:pStyle w:val="berschrift4"/>
+        <w:rPr>
+          <w:noProof/>
+        </w:rPr>
+      </w:pPr>
+      <w:r>
+        <w:rPr>
+          <w:noProof/>
+        </w:rPr>
+        <w:t>Buddy-Speicherverwaltung</w:t>
+      </w:r>
+    </w:p>
+    <w:p>
+      <w:pPr>
+        <w:tabs>
+          <w:tab w:val="left" w:pos="2694"/>
+        </w:tabs>
+        <w:rPr>
+          <w:noProof/>
+        </w:rPr>
+      </w:pPr>
+      <w:r>
+        <w:rPr>
+          <w:noProof/>
+        </w:rPr>
+        <w:t>Die Suche im Internet nach einer vorhandenen Library für die Speicherverwaltung mit dem Buddy-System blieb leider erfolglos. Also blieb nichts anderes übrig, als das Buddy-System von grund auf selber zu gestalten und zu implementieren.</w:t>
+      </w:r>
+    </w:p>
+    <w:p>
+      <w:pPr>
+        <w:tabs>
+          <w:tab w:val="left" w:pos="2694"/>
+        </w:tabs>
+        <w:rPr>
+          <w:noProof/>
+        </w:rPr>
+      </w:pPr>
+    </w:p>
+    <w:p>
+      <w:pPr>
+        <w:tabs>
+          <w:tab w:val="left" w:pos="2694"/>
+        </w:tabs>
+        <w:rPr>
+          <w:noProof/>
+        </w:rPr>
+      </w:pPr>
+      <w:r>
+        <w:rPr>
+          <w:noProof/>
+        </w:rPr>
+        <w:t>Dabei wurden sehr viele Fragen aufgeworfen, welche Schrittweise erarbeitet wurden</w:t>
+      </w:r>
+    </w:p>
+    <w:p>
+      <w:pPr>
+        <w:pStyle w:val="Listenabsatz"/>
+        <w:numPr>
+          <w:ilvl w:val="0"/>
+          <w:numId w:val="33"/>
+        </w:numPr>
+        <w:tabs>
+          <w:tab w:val="left" w:pos="2694"/>
+        </w:tabs>
+        <w:rPr>
+          <w:b/>
+          <w:noProof/>
+        </w:rPr>
+      </w:pPr>
+      <w:r>
+        <w:rPr>
+          <w:b/>
+          <w:noProof/>
+        </w:rPr>
+        <w:t>W</w:t>
+      </w:r>
+      <w:r>
+        <w:rPr>
+          <w:b/>
+          <w:noProof/>
+        </w:rPr>
+        <w:t>ie wird das komplette System gemanaged?</w:t>
+      </w:r>
+    </w:p>
+    <w:p>
+      <w:pPr>
+        <w:tabs>
+          <w:tab w:val="left" w:pos="2694"/>
+        </w:tabs>
+        <w:rPr>
+          <w:noProof/>
+        </w:rPr>
+      </w:pPr>
+      <w:r>
+        <w:rPr>
+          <w:noProof/>
+        </w:rPr>
+        <w:t>Hierzu wurde ein Struct erstellt, welches das Shared Memory kontrollieren soll.</w:t>
+      </w:r>
+    </w:p>
+    <w:p>
+      <w:pPr>
+        <w:tabs>
+          <w:tab w:val="left" w:pos="2694"/>
+        </w:tabs>
+        <w:rPr>
+          <w:noProof/>
+        </w:rPr>
+      </w:pPr>
+    </w:p>
+    <w:p>
+      <w:pPr>
+        <w:pBdr>
+          <w:top w:val="single" w:sz="4" w:space="1" w:color="auto"/>
+          <w:left w:val="single" w:sz="4" w:space="4" w:color="auto"/>
+          <w:bottom w:val="single" w:sz="4" w:space="1" w:color="auto"/>
+          <w:right w:val="single" w:sz="4" w:space="4" w:color="auto"/>
+        </w:pBdr>
+        <w:shd w:val="clear" w:color="auto" w:fill="D9D9D9" w:themeFill="background1" w:themeFillShade="D9"/>
+        <w:rPr>
+          <w:rFonts w:ascii="Consolas" w:hAnsi="Consolas" w:cs="Consolas"/>
+          <w:noProof/>
+          <w:sz w:val="20"/>
+          <w:szCs w:val="20"/>
+        </w:rPr>
+      </w:pPr>
+      <w:r>
+        <w:rPr>
+          <w:rFonts w:ascii="Consolas" w:hAnsi="Consolas" w:cs="Consolas"/>
+          <w:noProof/>
+          <w:sz w:val="20"/>
+          <w:szCs w:val="20"/>
+        </w:rPr>
+        <w:t>struct shm_ctr_struct {</w:t>
+      </w:r>
+    </w:p>
+    <w:p>
+      <w:pPr>
+        <w:pBdr>
+          <w:top w:val="single" w:sz="4" w:space="1" w:color="auto"/>
+          <w:left w:val="single" w:sz="4" w:space="4" w:color="auto"/>
+          <w:bottom w:val="single" w:sz="4" w:space="1" w:color="auto"/>
+          <w:right w:val="single" w:sz="4" w:space="4" w:color="auto"/>
+        </w:pBdr>
+        <w:shd w:val="clear" w:color="auto" w:fill="D9D9D9" w:themeFill="background1" w:themeFillShade="D9"/>
+        <w:tabs>
+          <w:tab w:val="left" w:pos="284"/>
+          <w:tab w:val="left" w:pos="2835"/>
+        </w:tabs>
+        <w:rPr>
+          <w:rFonts w:ascii="Consolas" w:hAnsi="Consolas" w:cs="Consolas"/>
+          <w:noProof/>
+          <w:sz w:val="20"/>
+          <w:szCs w:val="20"/>
+        </w:rPr>
+      </w:pPr>
+      <w:r>
+        <w:rPr>
+          <w:rFonts w:ascii="Consolas" w:hAnsi="Consolas" w:cs="Consolas"/>
+          <w:noProof/>
+          <w:sz w:val="20"/>
+          <w:szCs w:val="20"/>
+        </w:rPr>
+        <w:tab/>
+        <w:t xml:space="preserve">int shm_size; </w:t>
+      </w:r>
+      <w:r>
+        <w:rPr>
+          <w:rFonts w:ascii="Consolas" w:hAnsi="Consolas" w:cs="Consolas"/>
+          <w:noProof/>
+          <w:sz w:val="20"/>
+          <w:szCs w:val="20"/>
+        </w:rPr>
+        <w:tab/>
+      </w:r>
+      <w:r>
+        <w:rPr>
+          <w:rFonts w:ascii="Consolas" w:hAnsi="Consolas" w:cs="Consolas"/>
+          <w:noProof/>
+          <w:sz w:val="20"/>
+          <w:szCs w:val="20"/>
+        </w:rPr>
+        <w:t>//size of shm-block</w:t>
+      </w:r>
+    </w:p>
+    <w:p>
+      <w:pPr>
+        <w:pBdr>
+          <w:top w:val="single" w:sz="4" w:space="1" w:color="auto"/>
+          <w:left w:val="single" w:sz="4" w:space="4" w:color="auto"/>
+          <w:bottom w:val="single" w:sz="4" w:space="1" w:color="auto"/>
+          <w:right w:val="single" w:sz="4" w:space="4" w:color="auto"/>
+        </w:pBdr>
+        <w:shd w:val="clear" w:color="auto" w:fill="D9D9D9" w:themeFill="background1" w:themeFillShade="D9"/>
+        <w:tabs>
+          <w:tab w:val="left" w:pos="284"/>
+          <w:tab w:val="left" w:pos="2835"/>
+        </w:tabs>
+        <w:rPr>
+          <w:rFonts w:ascii="Consolas" w:hAnsi="Consolas" w:cs="Consolas"/>
+          <w:noProof/>
+          <w:sz w:val="20"/>
+          <w:szCs w:val="20"/>
+        </w:rPr>
+      </w:pPr>
+      <w:r>
+        <w:rPr>
+          <w:rFonts w:ascii="Consolas" w:hAnsi="Consolas" w:cs="Consolas"/>
+          <w:noProof/>
+          <w:sz w:val="20"/>
+          <w:szCs w:val="20"/>
+        </w:rPr>
+        <w:tab/>
+        <w:t xml:space="preserve">int isfree; </w:t>
+      </w:r>
+      <w:r>
+        <w:rPr>
+          <w:rFonts w:ascii="Consolas" w:hAnsi="Consolas" w:cs="Consolas"/>
+          <w:noProof/>
+          <w:sz w:val="20"/>
+          <w:szCs w:val="20"/>
+        </w:rPr>
+        <w:tab/>
+      </w:r>
+      <w:r>
+        <w:rPr>
+          <w:rFonts w:ascii="Consolas" w:hAnsi="Consolas" w:cs="Consolas"/>
+          <w:noProof/>
+          <w:sz w:val="20"/>
+          <w:szCs w:val="20"/>
+        </w:rPr>
+        <w:t>// indicates if block is free or not</w:t>
+      </w:r>
+    </w:p>
+    <w:p>
+      <w:pPr>
+        <w:pBdr>
+          <w:top w:val="single" w:sz="4" w:space="1" w:color="auto"/>
+          <w:left w:val="single" w:sz="4" w:space="4" w:color="auto"/>
+          <w:bottom w:val="single" w:sz="4" w:space="1" w:color="auto"/>
+          <w:right w:val="single" w:sz="4" w:space="4" w:color="auto"/>
+        </w:pBdr>
+        <w:shd w:val="clear" w:color="auto" w:fill="D9D9D9" w:themeFill="background1" w:themeFillShade="D9"/>
+        <w:tabs>
+          <w:tab w:val="left" w:pos="284"/>
+          <w:tab w:val="left" w:pos="2835"/>
+        </w:tabs>
+        <w:rPr>
+          <w:rFonts w:ascii="Consolas" w:hAnsi="Consolas" w:cs="Consolas"/>
+          <w:noProof/>
+          <w:sz w:val="20"/>
+          <w:szCs w:val="20"/>
+        </w:rPr>
+      </w:pPr>
+      <w:r>
+        <w:rPr>
+          <w:rFonts w:ascii="Consolas" w:hAnsi="Consolas" w:cs="Consolas"/>
+          <w:noProof/>
+          <w:sz w:val="20"/>
+          <w:szCs w:val="20"/>
+        </w:rPr>
+        <w:tab/>
+        <w:t xml:space="preserve">int isLast; </w:t>
+      </w:r>
+      <w:r>
+        <w:rPr>
+          <w:rFonts w:ascii="Consolas" w:hAnsi="Consolas" w:cs="Consolas"/>
+          <w:noProof/>
+          <w:sz w:val="20"/>
+          <w:szCs w:val="20"/>
+        </w:rPr>
+        <w:tab/>
+      </w:r>
+      <w:r>
+        <w:rPr>
+          <w:rFonts w:ascii="Consolas" w:hAnsi="Consolas" w:cs="Consolas"/>
+          <w:noProof/>
+          <w:sz w:val="20"/>
+          <w:szCs w:val="20"/>
+        </w:rPr>
+        <w:t>//indicates the end of shared memory</w:t>
+      </w:r>
+    </w:p>
+    <w:p>
+      <w:pPr>
+        <w:pBdr>
+          <w:top w:val="single" w:sz="4" w:space="1" w:color="auto"/>
+          <w:left w:val="single" w:sz="4" w:space="4" w:color="auto"/>
+          <w:bottom w:val="single" w:sz="4" w:space="1" w:color="auto"/>
+          <w:right w:val="single" w:sz="4" w:space="4" w:color="auto"/>
+        </w:pBdr>
+        <w:shd w:val="clear" w:color="auto" w:fill="D9D9D9" w:themeFill="background1" w:themeFillShade="D9"/>
+        <w:tabs>
+          <w:tab w:val="left" w:pos="284"/>
+          <w:tab w:val="left" w:pos="2835"/>
+        </w:tabs>
+        <w:rPr>
+          <w:rFonts w:ascii="Consolas" w:hAnsi="Consolas" w:cs="Consolas"/>
+          <w:noProof/>
+          <w:sz w:val="20"/>
+          <w:szCs w:val="20"/>
+        </w:rPr>
+      </w:pPr>
+      <w:r>
+        <w:rPr>
+          <w:rFonts w:ascii="Consolas" w:hAnsi="Consolas" w:cs="Consolas"/>
+          <w:noProof/>
+          <w:sz w:val="20"/>
+          <w:szCs w:val="20"/>
+        </w:rPr>
+        <w:tab/>
+        <w:t>struct shm_ctr_struct *next;</w:t>
+      </w:r>
+    </w:p>
+    <w:p>
+      <w:pPr>
+        <w:pBdr>
+          <w:top w:val="single" w:sz="4" w:space="1" w:color="auto"/>
+          <w:left w:val="single" w:sz="4" w:space="4" w:color="auto"/>
+          <w:bottom w:val="single" w:sz="4" w:space="1" w:color="auto"/>
+          <w:right w:val="single" w:sz="4" w:space="4" w:color="auto"/>
+        </w:pBdr>
+        <w:shd w:val="clear" w:color="auto" w:fill="D9D9D9" w:themeFill="background1" w:themeFillShade="D9"/>
+        <w:tabs>
+          <w:tab w:val="left" w:pos="284"/>
+          <w:tab w:val="left" w:pos="2835"/>
+        </w:tabs>
+        <w:rPr>
+          <w:rFonts w:ascii="Consolas" w:hAnsi="Consolas" w:cs="Consolas"/>
+          <w:noProof/>
+          <w:sz w:val="20"/>
+          <w:szCs w:val="20"/>
+        </w:rPr>
+      </w:pPr>
+      <w:r>
+        <w:rPr>
+          <w:rFonts w:ascii="Consolas" w:hAnsi="Consolas" w:cs="Consolas"/>
+          <w:noProof/>
+          <w:sz w:val="20"/>
+          <w:szCs w:val="20"/>
+        </w:rPr>
+        <w:tab/>
+        <w:t>struct shm_ctr_struct *prev;</w:t>
+      </w:r>
+    </w:p>
+    <w:p>
+      <w:pPr>
+        <w:pBdr>
+          <w:top w:val="single" w:sz="4" w:space="1" w:color="auto"/>
+          <w:left w:val="single" w:sz="4" w:space="4" w:color="auto"/>
+          <w:bottom w:val="single" w:sz="4" w:space="1" w:color="auto"/>
+          <w:right w:val="single" w:sz="4" w:space="4" w:color="auto"/>
+        </w:pBdr>
+        <w:shd w:val="clear" w:color="auto" w:fill="D9D9D9" w:themeFill="background1" w:themeFillShade="D9"/>
+        <w:tabs>
+          <w:tab w:val="left" w:pos="284"/>
+          <w:tab w:val="left" w:pos="2835"/>
+        </w:tabs>
+        <w:rPr>
+          <w:rFonts w:ascii="Consolas" w:hAnsi="Consolas" w:cs="Consolas"/>
+          <w:noProof/>
+          <w:sz w:val="20"/>
+          <w:szCs w:val="20"/>
+        </w:rPr>
+      </w:pPr>
+      <w:r>
+        <w:rPr>
+          <w:rFonts w:ascii="Consolas" w:hAnsi="Consolas" w:cs="Consolas"/>
+          <w:noProof/>
+          <w:sz w:val="20"/>
+          <w:szCs w:val="20"/>
+        </w:rPr>
+        <w:tab/>
+        <w:t>char *filename;</w:t>
+      </w:r>
+    </w:p>
+    <w:p>
+      <w:pPr>
+        <w:pBdr>
+          <w:top w:val="single" w:sz="4" w:space="1" w:color="auto"/>
+          <w:left w:val="single" w:sz="4" w:space="4" w:color="auto"/>
+          <w:bottom w:val="single" w:sz="4" w:space="1" w:color="auto"/>
+          <w:right w:val="single" w:sz="4" w:space="4" w:color="auto"/>
+        </w:pBdr>
+        <w:shd w:val="clear" w:color="auto" w:fill="D9D9D9" w:themeFill="background1" w:themeFillShade="D9"/>
+        <w:tabs>
+          <w:tab w:val="left" w:pos="284"/>
+          <w:tab w:val="left" w:pos="2835"/>
+        </w:tabs>
+        <w:rPr>
+          <w:rFonts w:ascii="Consolas" w:hAnsi="Consolas" w:cs="Consolas"/>
+          <w:noProof/>
+          <w:sz w:val="20"/>
+          <w:szCs w:val="20"/>
+        </w:rPr>
+      </w:pPr>
+      <w:r>
+        <w:rPr>
+          <w:rFonts w:ascii="Consolas" w:hAnsi="Consolas" w:cs="Consolas"/>
+          <w:noProof/>
+          <w:sz w:val="20"/>
+          <w:szCs w:val="20"/>
+        </w:rPr>
+        <w:tab/>
+        <w:t xml:space="preserve">char *filedata; </w:t>
+      </w:r>
+      <w:r>
+        <w:rPr>
+          <w:rFonts w:ascii="Consolas" w:hAnsi="Consolas" w:cs="Consolas"/>
+          <w:noProof/>
+          <w:sz w:val="20"/>
+          <w:szCs w:val="20"/>
+        </w:rPr>
+        <w:tab/>
+      </w:r>
+      <w:r>
+        <w:rPr>
+          <w:rFonts w:ascii="Consolas" w:hAnsi="Consolas" w:cs="Consolas"/>
+          <w:noProof/>
+          <w:sz w:val="20"/>
+          <w:szCs w:val="20"/>
+        </w:rPr>
+        <w:t>// just this pointer is a pointer to Shared memory</w:t>
+      </w:r>
+    </w:p>
+    <w:p>
+      <w:pPr>
+        <w:pBdr>
+          <w:top w:val="single" w:sz="4" w:space="1" w:color="auto"/>
+          <w:left w:val="single" w:sz="4" w:space="4" w:color="auto"/>
+          <w:bottom w:val="single" w:sz="4" w:space="1" w:color="auto"/>
+          <w:right w:val="single" w:sz="4" w:space="4" w:color="auto"/>
+        </w:pBdr>
+        <w:shd w:val="clear" w:color="auto" w:fill="D9D9D9" w:themeFill="background1" w:themeFillShade="D9"/>
+        <w:rPr>
+          <w:rFonts w:ascii="Consolas" w:hAnsi="Consolas" w:cs="Consolas"/>
+          <w:noProof/>
+          <w:sz w:val="20"/>
+          <w:szCs w:val="20"/>
+        </w:rPr>
+      </w:pPr>
+      <w:r>
+        <w:rPr>
+          <w:rFonts w:ascii="Consolas" w:hAnsi="Consolas" w:cs="Consolas"/>
+          <w:noProof/>
+          <w:sz w:val="20"/>
+          <w:szCs w:val="20"/>
+        </w:rPr>
+        <w:t>};</w:t>
+      </w:r>
+    </w:p>
+    <w:p>
+      <w:pPr>
+        <w:tabs>
+          <w:tab w:val="left" w:pos="2694"/>
+        </w:tabs>
+        <w:rPr>
+          <w:noProof/>
+        </w:rPr>
+      </w:pPr>
+    </w:p>
+    <w:tbl>
+      <w:tblPr>
+        <w:tblStyle w:val="Tabellenraster"/>
+        <w:tblW w:w="9322" w:type="dxa"/>
+        <w:tblLook w:val="04A0" w:firstRow="1" w:lastRow="0" w:firstColumn="1" w:lastColumn="0" w:noHBand="0" w:noVBand="1"/>
+      </w:tblPr>
+      <w:tblGrid>
+        <w:gridCol w:w="3916"/>
+        <w:gridCol w:w="5406"/>
+      </w:tblGrid>
+      <w:tr>
+        <w:trPr>
+          <w:trHeight w:val="643"/>
+        </w:trPr>
+        <w:tc>
+          <w:tcPr>
+            <w:tcW w:w="3916" w:type="dxa"/>
+            <w:shd w:val="clear" w:color="auto" w:fill="A6A6A6"/>
+            <w:vAlign w:val="center"/>
+          </w:tcPr>
+          <w:p>
+            <w:pPr>
+              <w:rPr>
+                <w:b/>
+              </w:rPr>
+            </w:pPr>
+            <w:proofErr w:type="spellStart"/>
+            <w:r>
+              <w:rPr>
+                <w:b/>
+              </w:rPr>
+              <w:t>Struct</w:t>
+            </w:r>
+            <w:proofErr w:type="spellEnd"/>
+            <w:r>
+              <w:rPr>
+                <w:b/>
+              </w:rPr>
+              <w:t xml:space="preserve"> Attribut</w:t>
+            </w:r>
+          </w:p>
+        </w:tc>
+        <w:tc>
+          <w:tcPr>
+            <w:tcW w:w="5406" w:type="dxa"/>
+            <w:shd w:val="clear" w:color="auto" w:fill="A6A6A6"/>
+            <w:vAlign w:val="center"/>
+          </w:tcPr>
+          <w:p>
+            <w:pPr>
+              <w:rPr>
+                <w:b/>
+              </w:rPr>
+            </w:pPr>
+            <w:r>
+              <w:rPr>
+                <w:b/>
+              </w:rPr>
+              <w:t>Bezeichnung</w:t>
+            </w:r>
+          </w:p>
+        </w:tc>
+      </w:tr>
+      <w:tr>
+        <w:tc>
+          <w:tcPr>
+            <w:tcW w:w="3916" w:type="dxa"/>
+          </w:tcPr>
+          <w:p>
+            <w:proofErr w:type="spellStart"/>
+            <w:r>
+              <w:t>int</w:t>
+            </w:r>
+            <w:proofErr w:type="spellEnd"/>
+            <w:r>
+              <w:t xml:space="preserve"> </w:t>
+            </w:r>
+            <w:proofErr w:type="spellStart"/>
+            <w:r>
+              <w:t>shm_size</w:t>
+            </w:r>
+            <w:proofErr w:type="spellEnd"/>
+          </w:p>
+        </w:tc>
+        <w:tc>
+          <w:tcPr>
+            <w:tcW w:w="5406" w:type="dxa"/>
+          </w:tcPr>
+          <w:p>
+            <w:r>
+              <w:t xml:space="preserve">Grösse des Blockes des </w:t>
+            </w:r>
+            <w:proofErr w:type="spellStart"/>
+            <w:r>
+              <w:t>Shared</w:t>
+            </w:r>
+            <w:proofErr w:type="spellEnd"/>
+            <w:r>
+              <w:t xml:space="preserve"> Memory Bereiches</w:t>
+            </w:r>
+          </w:p>
+        </w:tc>
+      </w:tr>
+      <w:tr>
+        <w:tc>
+          <w:tcPr>
+            <w:tcW w:w="3916" w:type="dxa"/>
+          </w:tcPr>
+          <w:p>
+            <w:proofErr w:type="spellStart"/>
+            <w:r>
+              <w:t>int</w:t>
+            </w:r>
+            <w:proofErr w:type="spellEnd"/>
+            <w:r>
+              <w:t xml:space="preserve"> </w:t>
+            </w:r>
+            <w:proofErr w:type="spellStart"/>
+            <w:r>
+              <w:t>isfree</w:t>
+            </w:r>
+            <w:proofErr w:type="spellEnd"/>
+          </w:p>
+        </w:tc>
+        <w:tc>
+          <w:tcPr>
+            <w:tcW w:w="5406" w:type="dxa"/>
+          </w:tcPr>
+          <w:p>
+            <w:r>
+              <w:t>TRUE wenn Block frei ist, FALSE wenn Block besetzt ist</w:t>
+            </w:r>
+          </w:p>
+        </w:tc>
+      </w:tr>
+      <w:tr>
+        <w:tc>
+          <w:tcPr>
+            <w:tcW w:w="3916" w:type="dxa"/>
+          </w:tcPr>
+          <w:p>
+            <w:proofErr w:type="spellStart"/>
+            <w:r>
+              <w:t>int</w:t>
+            </w:r>
+            <w:proofErr w:type="spellEnd"/>
+            <w:r>
+              <w:t xml:space="preserve"> </w:t>
+            </w:r>
+            <w:proofErr w:type="spellStart"/>
+            <w:r>
+              <w:t>isLast</w:t>
+            </w:r>
+            <w:proofErr w:type="spellEnd"/>
+          </w:p>
+        </w:tc>
+        <w:tc>
+          <w:tcPr>
+            <w:tcW w:w="5406" w:type="dxa"/>
+          </w:tcPr>
+          <w:p>
+            <w:r>
+              <w:t>TRUE wenn es der letzte Block ist, sonst FALSE</w:t>
+            </w:r>
+          </w:p>
+        </w:tc>
+      </w:tr>
+      <w:tr>
+        <w:tc>
+          <w:tcPr>
+            <w:tcW w:w="3916" w:type="dxa"/>
+          </w:tcPr>
+          <w:p>
+            <w:proofErr w:type="spellStart"/>
+            <w:r>
+              <w:t>struct</w:t>
+            </w:r>
+            <w:proofErr w:type="spellEnd"/>
+            <w:r>
+              <w:t xml:space="preserve"> </w:t>
+            </w:r>
+            <w:proofErr w:type="spellStart"/>
+            <w:r>
+              <w:t>shm_ctr_struct</w:t>
+            </w:r>
+            <w:proofErr w:type="spellEnd"/>
+            <w:r>
+              <w:t xml:space="preserve"> *</w:t>
+            </w:r>
+            <w:proofErr w:type="spellStart"/>
+            <w:r>
+              <w:t>next</w:t>
+            </w:r>
+            <w:proofErr w:type="spellEnd"/>
+          </w:p>
+        </w:tc>
+        <w:tc>
+          <w:tcPr>
+            <w:tcW w:w="5406" w:type="dxa"/>
+          </w:tcPr>
+          <w:p>
+            <w:r>
+              <w:t>Pointer auf den nächsten Block</w:t>
+            </w:r>
+            <w:r>
+              <w:br/>
+              <w:t>(zeigt auf sich selber, wenn es der letzte Block ist)</w:t>
+            </w:r>
+          </w:p>
+        </w:tc>
+      </w:tr>
+      <w:tr>
+        <w:tc>
+          <w:tcPr>
+            <w:tcW w:w="3916" w:type="dxa"/>
+          </w:tcPr>
+          <w:p>
+            <w:proofErr w:type="spellStart"/>
+            <w:r>
+              <w:t>struct</w:t>
+            </w:r>
+            <w:proofErr w:type="spellEnd"/>
+            <w:r>
+              <w:t xml:space="preserve"> </w:t>
+            </w:r>
+            <w:proofErr w:type="spellStart"/>
+            <w:r>
+              <w:t>shm_ctr_struct</w:t>
+            </w:r>
+            <w:proofErr w:type="spellEnd"/>
+            <w:r>
+              <w:t xml:space="preserve"> *</w:t>
+            </w:r>
+            <w:proofErr w:type="spellStart"/>
+            <w:r>
+              <w:t>next</w:t>
+            </w:r>
+            <w:proofErr w:type="spellEnd"/>
+          </w:p>
+        </w:tc>
+        <w:tc>
+          <w:tcPr>
+            <w:tcW w:w="5406" w:type="dxa"/>
+          </w:tcPr>
+          <w:p>
+            <w:r>
+              <w:t xml:space="preserve">Pointer auf den </w:t>
+            </w:r>
+            <w:r>
+              <w:t>vorhergehenden</w:t>
+            </w:r>
+            <w:r>
+              <w:t xml:space="preserve"> Block</w:t>
+            </w:r>
+            <w:r>
+              <w:br/>
+              <w:t>(zeigt auf sich selber, wenn es der erste Block ist)</w:t>
+            </w:r>
+          </w:p>
+        </w:tc>
+      </w:tr>
+      <w:tr>
+        <w:tc>
+          <w:tcPr>
+            <w:tcW w:w="3916" w:type="dxa"/>
+          </w:tcPr>
+          <w:p>
+            <w:proofErr w:type="spellStart"/>
+            <w:r>
+              <w:t>char</w:t>
+            </w:r>
+            <w:proofErr w:type="spellEnd"/>
+            <w:r>
+              <w:t xml:space="preserve"> *</w:t>
+            </w:r>
+            <w:proofErr w:type="spellStart"/>
+            <w:r>
+              <w:t>filename</w:t>
+            </w:r>
+            <w:proofErr w:type="spellEnd"/>
+          </w:p>
+        </w:tc>
+        <w:tc>
+          <w:tcPr>
+            <w:tcW w:w="5406" w:type="dxa"/>
+          </w:tcPr>
+          <w:p>
+            <w:r>
+              <w:t>Pointer auf den Filenamen, der im Block gespeichert ist</w:t>
+            </w:r>
+            <w:r>
+              <w:br/>
+              <w:t>(NULL wenn kein File gespeichert ist)</w:t>
+            </w:r>
+          </w:p>
+        </w:tc>
+      </w:tr>
+      <w:tr>
+        <w:tc>
+          <w:tcPr>
+            <w:tcW w:w="3916" w:type="dxa"/>
+          </w:tcPr>
+          <w:p>
+            <w:proofErr w:type="spellStart"/>
+            <w:r>
+              <w:lastRenderedPageBreak/>
+              <w:t>char</w:t>
+            </w:r>
+            <w:proofErr w:type="spellEnd"/>
+            <w:r>
+              <w:t xml:space="preserve"> *</w:t>
+            </w:r>
+            <w:proofErr w:type="spellStart"/>
+            <w:r>
+              <w:t>filedate</w:t>
+            </w:r>
+            <w:proofErr w:type="spellEnd"/>
+          </w:p>
+        </w:tc>
+        <w:tc>
+          <w:tcPr>
+            <w:tcW w:w="5406" w:type="dxa"/>
+          </w:tcPr>
+          <w:p>
+            <w:r>
+              <w:t xml:space="preserve">Dies ist der einzige Pointer auf das </w:t>
+            </w:r>
+            <w:proofErr w:type="spellStart"/>
+            <w:r>
+              <w:t>Shared</w:t>
+            </w:r>
+            <w:proofErr w:type="spellEnd"/>
+            <w:r>
+              <w:t>-Memory. Hier liegen die effektiven Daten des Files.</w:t>
+            </w:r>
+          </w:p>
+        </w:tc>
+      </w:tr>
+    </w:tbl>
+    <w:p>
+      <w:pPr>
+        <w:rPr>
+          <w:noProof/>
+        </w:rPr>
+      </w:pPr>
+    </w:p>
+    <w:p>
+      <w:pPr>
+        <w:rPr>
+          <w:noProof/>
+        </w:rPr>
+      </w:pPr>
+    </w:p>
+    <w:p>
+      <w:pPr>
+        <w:pStyle w:val="Listenabsatz"/>
+        <w:numPr>
+          <w:ilvl w:val="0"/>
+          <w:numId w:val="33"/>
+        </w:numPr>
+        <w:tabs>
+          <w:tab w:val="left" w:pos="2694"/>
+        </w:tabs>
+        <w:rPr>
+          <w:b/>
+          <w:noProof/>
+        </w:rPr>
+      </w:pPr>
+      <w:r>
+        <w:rPr>
+          <w:b/>
+          <w:noProof/>
+        </w:rPr>
+        <w:t>Wie finde ich für das File den optimalen Block im Shared Memory</w:t>
+      </w:r>
+      <w:r>
+        <w:rPr>
+          <w:b/>
+          <w:noProof/>
+        </w:rPr>
+        <w:t>?</w:t>
+      </w:r>
+    </w:p>
+    <w:p>
+      <w:pPr>
+        <w:rPr>
+          <w:noProof/>
+        </w:rPr>
+      </w:pPr>
+      <w:r>
+        <w:rPr>
+          <w:noProof/>
+        </w:rPr>
+        <w:t xml:space="preserve">Hierzu wurde die Funktion </w:t>
+      </w:r>
+      <w:r>
+        <w:rPr>
+          <w:b/>
+          <w:noProof/>
+        </w:rPr>
+        <w:t>find_shm_place(…)</w:t>
+      </w:r>
+      <w:r>
+        <w:rPr>
+          <w:noProof/>
+        </w:rPr>
+        <w:t xml:space="preserve"> erstellt.</w:t>
+      </w:r>
+    </w:p>
+    <w:p>
+      <w:pPr>
+        <w:rPr>
+          <w:noProof/>
+        </w:rPr>
+      </w:pPr>
+      <w:r>
+        <w:rPr>
+          <w:noProof/>
+        </w:rPr>
+        <w:t xml:space="preserve">Diese Funktion beginnt beim ersten Eintrag des Structes </w:t>
+      </w:r>
+      <w:r>
+        <w:rPr>
+          <w:b/>
+          <w:noProof/>
+        </w:rPr>
+        <w:t>shm_ctr_struct</w:t>
+      </w:r>
+      <w:r>
+        <w:rPr>
+          <w:noProof/>
+        </w:rPr>
+        <w:t xml:space="preserve"> und sucht über alle vorhanden Blöcke (über den next-Pointer) einen optimalen Block.</w:t>
+      </w:r>
+    </w:p>
+    <w:p>
+      <w:pPr>
+        <w:rPr>
+          <w:noProof/>
+        </w:rPr>
+      </w:pPr>
+      <w:r>
+        <w:rPr>
+          <w:noProof/>
+        </w:rPr>
+        <w:t>Optimal bedeutet, dass er grösser oder gleich der Grösse des Files sein muss, aber nicht grösser als das doppelte (da Speicherplatzverschwendung)</w:t>
+      </w:r>
+    </w:p>
+    <w:p>
+      <w:pPr>
+        <w:rPr>
+          <w:noProof/>
+        </w:rPr>
+      </w:pPr>
+      <w:r>
+        <w:rPr>
+          <w:noProof/>
+        </w:rPr>
+        <w:t>Zusätzlich muss er frei sein (isfree = TRUE).</w:t>
+      </w:r>
+    </w:p>
+    <w:p>
+      <w:pPr>
+        <w:pStyle w:val="Listenabsatz"/>
+        <w:numPr>
+          <w:ilvl w:val="0"/>
+          <w:numId w:val="33"/>
+        </w:numPr>
+        <w:tabs>
+          <w:tab w:val="left" w:pos="2694"/>
+        </w:tabs>
+        <w:rPr>
+          <w:b/>
+          <w:noProof/>
+        </w:rPr>
+      </w:pPr>
+      <w:r>
+        <w:rPr>
+          <w:b/>
+          <w:noProof/>
+        </w:rPr>
+        <w:t>Gibt es nur zu grosse Blöcke, wie werden die geteilt</w:t>
+      </w:r>
+      <w:r>
+        <w:rPr>
+          <w:b/>
+          <w:noProof/>
+        </w:rPr>
+        <w:t>?</w:t>
+      </w:r>
+    </w:p>
+    <w:p>
+      <w:pPr>
+        <w:rPr>
+          <w:noProof/>
+        </w:rPr>
+      </w:pPr>
+      <w:r>
+        <w:rPr>
+          <w:noProof/>
+        </w:rPr>
+        <w:t xml:space="preserve">Das Buddy-System gibt vor, dass </w:t>
+      </w:r>
+      <w:r>
+        <w:rPr>
+          <w:noProof/>
+        </w:rPr>
+        <w:t>die Blockgrössen aus 2er Potenzen gebildet werden. Also 2,4,8,16,32…</w:t>
+      </w:r>
+    </w:p>
+    <w:p>
+      <w:pPr>
+        <w:rPr>
+          <w:noProof/>
+        </w:rPr>
+      </w:pPr>
+    </w:p>
+    <w:p>
+      <w:pPr>
+        <w:rPr>
+          <w:noProof/>
+        </w:rPr>
+      </w:pPr>
+      <w:r>
+        <w:rPr>
+          <w:noProof/>
+        </w:rPr>
+        <w:t>Beispiel</w:t>
+      </w:r>
+      <w:r>
+        <w:rPr>
+          <w:noProof/>
+        </w:rPr>
+        <w:t xml:space="preserve"> Buddy-System</w:t>
+      </w:r>
+      <w:r>
+        <w:rPr>
+          <w:noProof/>
+        </w:rPr>
+        <w:t>:</w:t>
+      </w:r>
+    </w:p>
+    <w:tbl>
+      <w:tblPr>
+        <w:tblStyle w:val="Tabellenraster"/>
+        <w:tblW w:w="9322" w:type="dxa"/>
+        <w:tblLook w:val="04A0" w:firstRow="1" w:lastRow="0" w:firstColumn="1" w:lastColumn="0" w:noHBand="0" w:noVBand="1"/>
+      </w:tblPr>
+      <w:tblGrid>
+        <w:gridCol w:w="9322"/>
+      </w:tblGrid>
+      <w:tr>
+        <w:tc>
+          <w:tcPr>
+            <w:tcW w:w="9322" w:type="dxa"/>
+          </w:tcPr>
+          <w:p>
+            <w:pPr>
+              <w:jc w:val="center"/>
+            </w:pPr>
+            <w:proofErr w:type="spellStart"/>
+            <w:r>
+              <w:t>Shared</w:t>
+            </w:r>
+            <w:proofErr w:type="spellEnd"/>
+            <w:r>
+              <w:t xml:space="preserve"> Memory – SIZE = 65536</w:t>
+            </w:r>
+          </w:p>
+        </w:tc>
+      </w:tr>
+    </w:tbl>
+    <w:p>
+      <w:pPr>
+        <w:rPr>
+          <w:noProof/>
+        </w:rPr>
+      </w:pPr>
+      <w:r>
+        <w:rPr>
+          <w:noProof/>
+        </w:rPr>
+        <w:t>Ist die Filegrösse</w:t>
+      </w:r>
+      <w:r>
+        <w:rPr>
+          <w:noProof/>
+        </w:rPr>
+        <w:t xml:space="preserve"> = </w:t>
+      </w:r>
+      <w:r>
+        <w:rPr>
+          <w:noProof/>
+        </w:rPr>
+        <w:t>1</w:t>
+      </w:r>
+      <w:r>
+        <w:rPr>
+          <w:noProof/>
+        </w:rPr>
+        <w:t>4</w:t>
+      </w:r>
+      <w:r>
+        <w:rPr>
+          <w:noProof/>
+        </w:rPr>
+        <w:t>547, gibt es keinen optimalen Block.</w:t>
+      </w:r>
+      <w:r>
+        <w:rPr>
+          <w:noProof/>
+        </w:rPr>
+        <w:t xml:space="preserve"> </w:t>
+      </w:r>
+      <w:r>
+        <w:rPr>
+          <w:noProof/>
+        </w:rPr>
+        <w:t>Der optimale Block wäre hier 2^1</w:t>
+      </w:r>
+      <w:r>
+        <w:rPr>
+          <w:noProof/>
+        </w:rPr>
+        <w:t>4</w:t>
+      </w:r>
+      <w:r>
+        <w:rPr>
+          <w:noProof/>
+        </w:rPr>
+        <w:t xml:space="preserve"> (=</w:t>
+      </w:r>
+      <w:r>
+        <w:rPr>
+          <w:noProof/>
+        </w:rPr>
+        <w:t>16384</w:t>
+      </w:r>
+      <w:r>
+        <w:rPr>
+          <w:noProof/>
+        </w:rPr>
+        <w:t>). Der kleiner Block 2</w:t>
+      </w:r>
+      <w:r>
+        <w:rPr>
+          <w:noProof/>
+        </w:rPr>
+        <w:t>^13</w:t>
+      </w:r>
+      <w:r>
+        <w:rPr>
+          <w:noProof/>
+        </w:rPr>
+        <w:t xml:space="preserve"> (=</w:t>
+      </w:r>
+      <w:r>
+        <w:rPr>
+          <w:noProof/>
+        </w:rPr>
+        <w:t>8192)</w:t>
+      </w:r>
+      <w:r>
+        <w:rPr>
+          <w:noProof/>
+        </w:rPr>
+        <w:t xml:space="preserve"> wäre hier zu klein.</w:t>
+      </w:r>
+    </w:p>
+    <w:p>
+      <w:pPr>
+        <w:rPr>
+          <w:noProof/>
+        </w:rPr>
+      </w:pPr>
+      <w:r>
+        <w:rPr>
+          <w:noProof/>
+        </w:rPr>
+        <w:t>Zuerst muss müssen nun die Blöcke aufgeteilt werden, so dass folgende Blöcke entstehen</w:t>
+      </w:r>
+    </w:p>
+    <w:tbl>
+      <w:tblPr>
+        <w:tblStyle w:val="Tabellenraster"/>
+        <w:tblW w:w="9282" w:type="dxa"/>
+        <w:tblLook w:val="04A0" w:firstRow="1" w:lastRow="0" w:firstColumn="1" w:lastColumn="0" w:noHBand="0" w:noVBand="1"/>
+      </w:tblPr>
+      <w:tblGrid>
+        <w:gridCol w:w="2376"/>
+        <w:gridCol w:w="2410"/>
+        <w:gridCol w:w="4496"/>
+      </w:tblGrid>
+      <w:tr>
+        <w:trPr>
+          <w:trHeight w:val="516"/>
+        </w:trPr>
+        <w:tc>
+          <w:tcPr>
+            <w:tcW w:w="2376" w:type="dxa"/>
+          </w:tcPr>
+          <w:p>
+            <w:pPr>
+              <w:jc w:val="center"/>
+            </w:pPr>
+            <w:r>
+              <w:t>Block 1</w:t>
+            </w:r>
+          </w:p>
+          <w:p>
+            <w:pPr>
+              <w:jc w:val="center"/>
+            </w:pPr>
+            <w:r>
+              <w:t>SIZE = 16384</w:t>
+            </w:r>
+          </w:p>
+        </w:tc>
+        <w:tc>
+          <w:tcPr>
+            <w:tcW w:w="2410" w:type="dxa"/>
+          </w:tcPr>
+          <w:p>
+            <w:pPr>
+              <w:jc w:val="center"/>
+            </w:pPr>
+            <w:r>
+              <w:t>Block 2</w:t>
+            </w:r>
+          </w:p>
+          <w:p>
+            <w:pPr>
+              <w:jc w:val="center"/>
+            </w:pPr>
+            <w:r>
+              <w:t>SIZE = 16384</w:t>
+            </w:r>
+          </w:p>
+        </w:tc>
+        <w:tc>
+          <w:tcPr>
+            <w:tcW w:w="4496" w:type="dxa"/>
+          </w:tcPr>
+          <w:p>
+            <w:pPr>
+              <w:jc w:val="center"/>
+            </w:pPr>
+            <w:r>
+              <w:t>Block 3</w:t>
+            </w:r>
+          </w:p>
+          <w:p>
+            <w:pPr>
+              <w:jc w:val="center"/>
+            </w:pPr>
+            <w:r>
+              <w:t>SIZE = 32768</w:t>
+            </w:r>
+          </w:p>
+        </w:tc>
+      </w:tr>
+    </w:tbl>
+    <w:p>
+      <w:pPr>
+        <w:rPr>
+          <w:noProof/>
+        </w:rPr>
+      </w:pPr>
+    </w:p>
+    <w:p>
+      <w:pPr>
+        <w:rPr>
+          <w:noProof/>
+        </w:rPr>
+      </w:pPr>
+      <w:r>
+        <w:rPr>
+          <w:noProof/>
+        </w:rPr>
+        <w:t>Für die Aufteilung wurde die Funktion devide(…) implementiert.</w:t>
+      </w:r>
+    </w:p>
+    <w:p>
+      <w:pPr>
+        <w:rPr>
+          <w:noProof/>
+        </w:rPr>
+      </w:pPr>
+      <w:r>
+        <w:rPr>
+          <w:noProof/>
+        </w:rPr>
+        <w:t>Diese beginnt beim ersten Block und arbeitet sich (über den next-Pointer) nach hinten.</w:t>
+      </w:r>
+    </w:p>
+    <w:p>
+      <w:pPr>
+        <w:rPr>
+          <w:noProof/>
+        </w:rPr>
+      </w:pPr>
+      <w:r>
+        <w:rPr>
+          <w:noProof/>
+        </w:rPr>
+        <w:t>Beim ersten gefundenen freien Block, welcher frei ist, wird nun die Block-Size halbiert.</w:t>
+      </w:r>
+    </w:p>
+    <w:p>
+      <w:pPr>
+        <w:rPr>
+          <w:noProof/>
+        </w:rPr>
+      </w:pPr>
+      <w:r>
+        <w:rPr>
+          <w:noProof/>
+        </w:rPr>
+        <w:t>Es wird ein neuer Block erzeugt und die Verlinkungen (next, previous, Pointer auf Filename und Filedata sowie isFree und size) werden dem bestehenden und neuen Block gesetzt, so dass die Linked-List wieder komplett vorhanden ist.</w:t>
+      </w:r>
+    </w:p>
+    <w:p>
+      <w:pPr>
+        <w:rPr>
+          <w:noProof/>
+        </w:rPr>
+      </w:pPr>
+      <w:r>
+        <w:rPr>
+          <w:noProof/>
+        </w:rPr>
+        <w:t>Ist die Blockgrösse die gewünschte Grösse, findet ein return = TRUE statt. Ansonsten wird die Funktion selber rekursiv aufgerufen, bis die Blockgrösse genügend klein ist. Dann erfolgt der return = TRUE.</w:t>
+      </w:r>
+    </w:p>
+    <w:p>
+      <w:pPr>
+        <w:rPr>
+          <w:noProof/>
+        </w:rPr>
+      </w:pPr>
+    </w:p>
+    <w:p>
+      <w:pPr>
+        <w:rPr>
+          <w:noProof/>
+        </w:rPr>
+      </w:pPr>
+      <w:r>
+        <w:rPr>
+          <w:noProof/>
+        </w:rPr>
+        <w:t>Screehshot für Aufteilung der Blöcke (2014-05-01)</w:t>
+      </w:r>
+    </w:p>
+    <w:p>
+      <w:pPr>
+        <w:rPr>
+          <w:noProof/>
+        </w:rPr>
+      </w:pPr>
+      <w:r>
+        <w:rPr>
+          <w:noProof/>
+          <w:lang w:eastAsia="de-CH"/>
+        </w:rPr>
+        <w:lastRenderedPageBreak/>
+        <w:drawing>
+          <wp:inline distT="0" distB="0" distL="0" distR="0" wp14:anchorId="39ED6C75" wp14:editId="3667FCC7">
+            <wp:extent cx="5756910" cy="6109057"/>
+            <wp:effectExtent l="0" t="0" r="0" b="6350"/>
+            <wp:docPr id="1" name="Grafik 1" descr="C:\Users\micha.COLORED\Dropbox\C Programming\github_schoenm1\Bilder\Auteilung der Blöcke - devide -  2014-05-01.png"/>
+            <wp:cNvGraphicFramePr>
+              <a:graphicFrameLocks xmlns:a="http://schemas.openxmlformats.org/drawingml/2006/main" noChangeAspect="1"/>
+            </wp:cNvGraphicFramePr>
+            <a:graphic xmlns:a="http://schemas.openxmlformats.org/drawingml/2006/main">
+              <a:graphicData uri="http://schemas.openxmlformats.org/drawingml/2006/picture">
+                <pic:pic xmlns:pic="http://schemas.openxmlformats.org/drawingml/2006/picture">
+                  <pic:nvPicPr>
+                    <pic:cNvPr id="0" name="Picture 2" descr="C:\Users\micha.COLORED\Dropbox\C Programming\github_schoenm1\Bilder\Auteilung der Blöcke - devide -  2014-05-01.png"/>
+                    <pic:cNvPicPr>
+                      <a:picLocks noChangeAspect="1" noChangeArrowheads="1"/>
+                    </pic:cNvPicPr>
+                  </pic:nvPicPr>
+                  <pic:blipFill>
+                    <a:blip r:embed="rId10">
+                      <a:extLst>
+                        <a:ext uri="{28A0092B-C50C-407E-A947-70E740481C1C}">
+                          <a14:useLocalDpi xmlns:a14="http://schemas.microsoft.com/office/drawing/2010/main" val="0"/>
+                        </a:ext>
+                      </a:extLst>
+                    </a:blip>
+                    <a:srcRect/>
+                    <a:stretch>
+                      <a:fillRect/>
+                    </a:stretch>
+                  </pic:blipFill>
+                  <pic:spPr bwMode="auto">
+                    <a:xfrm>
+                      <a:off x="0" y="0"/>
+                      <a:ext cx="5756910" cy="6109057"/>
+                    </a:xfrm>
+                    <a:prstGeom prst="rect">
+                      <a:avLst/>
+                    </a:prstGeom>
+                    <a:noFill/>
+                    <a:ln>
+                      <a:noFill/>
+                    </a:ln>
+                  </pic:spPr>
+                </pic:pic>
+              </a:graphicData>
+            </a:graphic>
+          </wp:inline>
+        </w:drawing>
+      </w:r>
+    </w:p>
+    <w:p>
+      <w:pPr>
+        <w:rPr>
+          <w:noProof/>
+        </w:rPr>
+      </w:pPr>
+      <w:bookmarkStart w:id="15" w:name="_GoBack"/>
+      <w:bookmarkEnd w:id="15"/>
     </w:p>
     <w:p>
       <w:pPr>
@@ -4756,9 +6544,9 @@
     </w:p>
     <w:p/>
     <w:sectPr>
-      <w:headerReference w:type="default" r:id="rId10"/>
-      <w:footerReference w:type="even" r:id="rId11"/>
-      <w:footerReference w:type="default" r:id="rId12"/>
+      <w:headerReference w:type="default" r:id="rId11"/>
+      <w:footerReference w:type="even" r:id="rId12"/>
+      <w:footerReference w:type="default" r:id="rId13"/>
       <w:pgSz w:w="11900" w:h="16840"/>
       <w:pgMar w:top="1417" w:right="1417" w:bottom="1134" w:left="1417" w:header="708" w:footer="708" w:gutter="0"/>
       <w:cols w:space="708"/>
@@ -4968,7 +6756,7 @@
         <w:sz w:val="16"/>
         <w:szCs w:val="16"/>
       </w:rPr>
-      <w:t>4</w:t>
+      <w:t>11</w:t>
     </w:r>
     <w:r>
       <w:rPr>
@@ -5023,7 +6811,7 @@
         <w:sz w:val="16"/>
         <w:szCs w:val="16"/>
       </w:rPr>
-      <w:t>8</w:t>
+      <w:t>11</w:t>
     </w:r>
     <w:r>
       <w:rPr>
@@ -5639,6 +7427,119 @@
     </w:lvl>
   </w:abstractNum>
   <w:abstractNum w:abstractNumId="4">
+    <w:nsid w:val="32C27C2D"/>
+    <w:multiLevelType w:val="hybridMultilevel"/>
+    <w:tmpl w:val="16F8A042"/>
+    <w:lvl w:ilvl="0" w:tplc="0807000F">
+      <w:start w:val="1"/>
+      <w:numFmt w:val="decimal"/>
+      <w:lvlText w:val="%1."/>
+      <w:lvlJc w:val="left"/>
+      <w:pPr>
+        <w:ind w:left="360" w:hanging="360"/>
+      </w:pPr>
+      <w:rPr>
+        <w:rFonts w:hint="default"/>
+      </w:rPr>
+    </w:lvl>
+    <w:lvl w:ilvl="1" w:tplc="04070003">
+      <w:start w:val="1"/>
+      <w:numFmt w:val="bullet"/>
+      <w:lvlText w:val="o"/>
+      <w:lvlJc w:val="left"/>
+      <w:pPr>
+        <w:ind w:left="1080" w:hanging="360"/>
+      </w:pPr>
+      <w:rPr>
+        <w:rFonts w:ascii="Courier New" w:hAnsi="Courier New" w:hint="default"/>
+      </w:rPr>
+    </w:lvl>
+    <w:lvl w:ilvl="2" w:tplc="04070005" w:tentative="1">
+      <w:start w:val="1"/>
+      <w:numFmt w:val="bullet"/>
+      <w:lvlText w:val=""/>
+      <w:lvlJc w:val="left"/>
+      <w:pPr>
+        <w:ind w:left="1800" w:hanging="360"/>
+      </w:pPr>
+      <w:rPr>
+        <w:rFonts w:ascii="Wingdings" w:hAnsi="Wingdings" w:hint="default"/>
+      </w:rPr>
+    </w:lvl>
+    <w:lvl w:ilvl="3" w:tplc="04070001" w:tentative="1">
+      <w:start w:val="1"/>
+      <w:numFmt w:val="bullet"/>
+      <w:lvlText w:val=""/>
+      <w:lvlJc w:val="left"/>
+      <w:pPr>
+        <w:ind w:left="2520" w:hanging="360"/>
+      </w:pPr>
+      <w:rPr>
+        <w:rFonts w:ascii="Symbol" w:hAnsi="Symbol" w:hint="default"/>
+      </w:rPr>
+    </w:lvl>
+    <w:lvl w:ilvl="4" w:tplc="04070003" w:tentative="1">
+      <w:start w:val="1"/>
+      <w:numFmt w:val="bullet"/>
+      <w:lvlText w:val="o"/>
+      <w:lvlJc w:val="left"/>
+      <w:pPr>
+        <w:ind w:left="3240" w:hanging="360"/>
+      </w:pPr>
+      <w:rPr>
+        <w:rFonts w:ascii="Courier New" w:hAnsi="Courier New" w:hint="default"/>
+      </w:rPr>
+    </w:lvl>
+    <w:lvl w:ilvl="5" w:tplc="04070005" w:tentative="1">
+      <w:start w:val="1"/>
+      <w:numFmt w:val="bullet"/>
+      <w:lvlText w:val=""/>
+      <w:lvlJc w:val="left"/>
+      <w:pPr>
+        <w:ind w:left="3960" w:hanging="360"/>
+      </w:pPr>
+      <w:rPr>
+        <w:rFonts w:ascii="Wingdings" w:hAnsi="Wingdings" w:hint="default"/>
+      </w:rPr>
+    </w:lvl>
+    <w:lvl w:ilvl="6" w:tplc="04070001" w:tentative="1">
+      <w:start w:val="1"/>
+      <w:numFmt w:val="bullet"/>
+      <w:lvlText w:val=""/>
+      <w:lvlJc w:val="left"/>
+      <w:pPr>
+        <w:ind w:left="4680" w:hanging="360"/>
+      </w:pPr>
+      <w:rPr>
+        <w:rFonts w:ascii="Symbol" w:hAnsi="Symbol" w:hint="default"/>
+      </w:rPr>
+    </w:lvl>
+    <w:lvl w:ilvl="7" w:tplc="04070003" w:tentative="1">
+      <w:start w:val="1"/>
+      <w:numFmt w:val="bullet"/>
+      <w:lvlText w:val="o"/>
+      <w:lvlJc w:val="left"/>
+      <w:pPr>
+        <w:ind w:left="5400" w:hanging="360"/>
+      </w:pPr>
+      <w:rPr>
+        <w:rFonts w:ascii="Courier New" w:hAnsi="Courier New" w:hint="default"/>
+      </w:rPr>
+    </w:lvl>
+    <w:lvl w:ilvl="8" w:tplc="04070005" w:tentative="1">
+      <w:start w:val="1"/>
+      <w:numFmt w:val="bullet"/>
+      <w:lvlText w:val=""/>
+      <w:lvlJc w:val="left"/>
+      <w:pPr>
+        <w:ind w:left="6120" w:hanging="360"/>
+      </w:pPr>
+      <w:rPr>
+        <w:rFonts w:ascii="Wingdings" w:hAnsi="Wingdings" w:hint="default"/>
+      </w:rPr>
+    </w:lvl>
+  </w:abstractNum>
+  <w:abstractNum w:abstractNumId="5">
     <w:nsid w:val="37102DB6"/>
     <w:multiLevelType w:val="hybridMultilevel"/>
     <w:tmpl w:val="69B01AE8"/>
@@ -5750,7 +7651,7 @@
       </w:rPr>
     </w:lvl>
   </w:abstractNum>
-  <w:abstractNum w:abstractNumId="5">
+  <w:abstractNum w:abstractNumId="6">
     <w:nsid w:val="3AB04439"/>
     <w:multiLevelType w:val="hybridMultilevel"/>
     <w:tmpl w:val="1954F4B2"/>
@@ -5836,7 +7737,7 @@
       </w:pPr>
     </w:lvl>
   </w:abstractNum>
-  <w:abstractNum w:abstractNumId="6">
+  <w:abstractNum w:abstractNumId="7">
     <w:nsid w:val="3C4848D9"/>
     <w:multiLevelType w:val="hybridMultilevel"/>
     <w:tmpl w:val="03A0701A"/>
@@ -5922,7 +7823,7 @@
       </w:pPr>
     </w:lvl>
   </w:abstractNum>
-  <w:abstractNum w:abstractNumId="7">
+  <w:abstractNum w:abstractNumId="8">
     <w:nsid w:val="3DD30F80"/>
     <w:multiLevelType w:val="hybridMultilevel"/>
     <w:tmpl w:val="E3ACD432"/>
@@ -6035,7 +7936,7 @@
       </w:rPr>
     </w:lvl>
   </w:abstractNum>
-  <w:abstractNum w:abstractNumId="8">
+  <w:abstractNum w:abstractNumId="9">
     <w:nsid w:val="400F5306"/>
     <w:multiLevelType w:val="hybridMultilevel"/>
     <w:tmpl w:val="C29EA1F8"/>
@@ -6121,7 +8022,119 @@
       </w:pPr>
     </w:lvl>
   </w:abstractNum>
-  <w:abstractNum w:abstractNumId="9">
+  <w:abstractNum w:abstractNumId="10">
+    <w:nsid w:val="43487329"/>
+    <w:multiLevelType w:val="hybridMultilevel"/>
+    <w:tmpl w:val="9B7420DE"/>
+    <w:lvl w:ilvl="0" w:tplc="7F6603D4">
+      <w:numFmt w:val="bullet"/>
+      <w:lvlText w:val="-"/>
+      <w:lvlJc w:val="left"/>
+      <w:pPr>
+        <w:ind w:left="360" w:hanging="360"/>
+      </w:pPr>
+      <w:rPr>
+        <w:rFonts w:ascii="Cambria" w:eastAsiaTheme="minorEastAsia" w:hAnsi="Cambria" w:cstheme="minorBidi" w:hint="default"/>
+      </w:rPr>
+    </w:lvl>
+    <w:lvl w:ilvl="1" w:tplc="08070003" w:tentative="1">
+      <w:start w:val="1"/>
+      <w:numFmt w:val="bullet"/>
+      <w:lvlText w:val="o"/>
+      <w:lvlJc w:val="left"/>
+      <w:pPr>
+        <w:ind w:left="1080" w:hanging="360"/>
+      </w:pPr>
+      <w:rPr>
+        <w:rFonts w:ascii="Courier New" w:hAnsi="Courier New" w:cs="Courier New" w:hint="default"/>
+      </w:rPr>
+    </w:lvl>
+    <w:lvl w:ilvl="2" w:tplc="08070005" w:tentative="1">
+      <w:start w:val="1"/>
+      <w:numFmt w:val="bullet"/>
+      <w:lvlText w:val=""/>
+      <w:lvlJc w:val="left"/>
+      <w:pPr>
+        <w:ind w:left="1800" w:hanging="360"/>
+      </w:pPr>
+      <w:rPr>
+        <w:rFonts w:ascii="Wingdings" w:hAnsi="Wingdings" w:hint="default"/>
+      </w:rPr>
+    </w:lvl>
+    <w:lvl w:ilvl="3" w:tplc="08070001" w:tentative="1">
+      <w:start w:val="1"/>
+      <w:numFmt w:val="bullet"/>
+      <w:lvlText w:val=""/>
+      <w:lvlJc w:val="left"/>
+      <w:pPr>
+        <w:ind w:left="2520" w:hanging="360"/>
+      </w:pPr>
+      <w:rPr>
+        <w:rFonts w:ascii="Symbol" w:hAnsi="Symbol" w:hint="default"/>
+      </w:rPr>
+    </w:lvl>
+    <w:lvl w:ilvl="4" w:tplc="08070003" w:tentative="1">
+      <w:start w:val="1"/>
+      <w:numFmt w:val="bullet"/>
+      <w:lvlText w:val="o"/>
+      <w:lvlJc w:val="left"/>
+      <w:pPr>
+        <w:ind w:left="3240" w:hanging="360"/>
+      </w:pPr>
+      <w:rPr>
+        <w:rFonts w:ascii="Courier New" w:hAnsi="Courier New" w:cs="Courier New" w:hint="default"/>
+      </w:rPr>
+    </w:lvl>
+    <w:lvl w:ilvl="5" w:tplc="08070005" w:tentative="1">
+      <w:start w:val="1"/>
+      <w:numFmt w:val="bullet"/>
+      <w:lvlText w:val=""/>
+      <w:lvlJc w:val="left"/>
+      <w:pPr>
+        <w:ind w:left="3960" w:hanging="360"/>
+      </w:pPr>
+      <w:rPr>
+        <w:rFonts w:ascii="Wingdings" w:hAnsi="Wingdings" w:hint="default"/>
+      </w:rPr>
+    </w:lvl>
+    <w:lvl w:ilvl="6" w:tplc="08070001" w:tentative="1">
+      <w:start w:val="1"/>
+      <w:numFmt w:val="bullet"/>
+      <w:lvlText w:val=""/>
+      <w:lvlJc w:val="left"/>
+      <w:pPr>
+        <w:ind w:left="4680" w:hanging="360"/>
+      </w:pPr>
+      <w:rPr>
+        <w:rFonts w:ascii="Symbol" w:hAnsi="Symbol" w:hint="default"/>
+      </w:rPr>
+    </w:lvl>
+    <w:lvl w:ilvl="7" w:tplc="08070003" w:tentative="1">
+      <w:start w:val="1"/>
+      <w:numFmt w:val="bullet"/>
+      <w:lvlText w:val="o"/>
+      <w:lvlJc w:val="left"/>
+      <w:pPr>
+        <w:ind w:left="5400" w:hanging="360"/>
+      </w:pPr>
+      <w:rPr>
+        <w:rFonts w:ascii="Courier New" w:hAnsi="Courier New" w:cs="Courier New" w:hint="default"/>
+      </w:rPr>
+    </w:lvl>
+    <w:lvl w:ilvl="8" w:tplc="08070005" w:tentative="1">
+      <w:start w:val="1"/>
+      <w:numFmt w:val="bullet"/>
+      <w:lvlText w:val=""/>
+      <w:lvlJc w:val="left"/>
+      <w:pPr>
+        <w:ind w:left="6120" w:hanging="360"/>
+      </w:pPr>
+      <w:rPr>
+        <w:rFonts w:ascii="Wingdings" w:hAnsi="Wingdings" w:hint="default"/>
+      </w:rPr>
+    </w:lvl>
+  </w:abstractNum>
+  <w:abstractNum w:abstractNumId="11">
     <w:nsid w:val="49E33E02"/>
     <w:multiLevelType w:val="hybridMultilevel"/>
     <w:tmpl w:val="0F9C4472"/>
@@ -6207,7 +8220,7 @@
       </w:pPr>
     </w:lvl>
   </w:abstractNum>
-  <w:abstractNum w:abstractNumId="10">
+  <w:abstractNum w:abstractNumId="12">
     <w:nsid w:val="4B4D1B64"/>
     <w:multiLevelType w:val="hybridMultilevel"/>
     <w:tmpl w:val="20D25ED2"/>
@@ -6293,7 +8306,7 @@
       </w:pPr>
     </w:lvl>
   </w:abstractNum>
-  <w:abstractNum w:abstractNumId="11">
+  <w:abstractNum w:abstractNumId="13">
     <w:nsid w:val="543E085F"/>
     <w:multiLevelType w:val="multilevel"/>
     <w:tmpl w:val="08070025"/>
@@ -6388,7 +8401,7 @@
       </w:pPr>
     </w:lvl>
   </w:abstractNum>
-  <w:abstractNum w:abstractNumId="12">
+  <w:abstractNum w:abstractNumId="14">
     <w:nsid w:val="54F34812"/>
     <w:multiLevelType w:val="hybridMultilevel"/>
     <w:tmpl w:val="BAA265B4"/>
@@ -6477,7 +8490,7 @@
       </w:pPr>
     </w:lvl>
   </w:abstractNum>
-  <w:abstractNum w:abstractNumId="13">
+  <w:abstractNum w:abstractNumId="15">
     <w:nsid w:val="568C0C0E"/>
     <w:multiLevelType w:val="hybridMultilevel"/>
     <w:tmpl w:val="49C44FE8"/>
@@ -6590,7 +8603,120 @@
       </w:rPr>
     </w:lvl>
   </w:abstractNum>
-  <w:abstractNum w:abstractNumId="14">
+  <w:abstractNum w:abstractNumId="16">
+    <w:nsid w:val="570765D2"/>
+    <w:multiLevelType w:val="hybridMultilevel"/>
+    <w:tmpl w:val="FBC2C428"/>
+    <w:lvl w:ilvl="0" w:tplc="08070001">
+      <w:start w:val="1"/>
+      <w:numFmt w:val="bullet"/>
+      <w:lvlText w:val=""/>
+      <w:lvlJc w:val="left"/>
+      <w:pPr>
+        <w:ind w:left="360" w:hanging="360"/>
+      </w:pPr>
+      <w:rPr>
+        <w:rFonts w:ascii="Symbol" w:hAnsi="Symbol" w:hint="default"/>
+      </w:rPr>
+    </w:lvl>
+    <w:lvl w:ilvl="1" w:tplc="08070003" w:tentative="1">
+      <w:start w:val="1"/>
+      <w:numFmt w:val="bullet"/>
+      <w:lvlText w:val="o"/>
+      <w:lvlJc w:val="left"/>
+      <w:pPr>
+        <w:ind w:left="1080" w:hanging="360"/>
+      </w:pPr>
+      <w:rPr>
+        <w:rFonts w:ascii="Courier New" w:hAnsi="Courier New" w:cs="Courier New" w:hint="default"/>
+      </w:rPr>
+    </w:lvl>
+    <w:lvl w:ilvl="2" w:tplc="08070005" w:tentative="1">
+      <w:start w:val="1"/>
+      <w:numFmt w:val="bullet"/>
+      <w:lvlText w:val=""/>
+      <w:lvlJc w:val="left"/>
+      <w:pPr>
+        <w:ind w:left="1800" w:hanging="360"/>
+      </w:pPr>
+      <w:rPr>
+        <w:rFonts w:ascii="Wingdings" w:hAnsi="Wingdings" w:hint="default"/>
+      </w:rPr>
+    </w:lvl>
+    <w:lvl w:ilvl="3" w:tplc="08070001" w:tentative="1">
+      <w:start w:val="1"/>
+      <w:numFmt w:val="bullet"/>
+      <w:lvlText w:val=""/>
+      <w:lvlJc w:val="left"/>
+      <w:pPr>
+        <w:ind w:left="2520" w:hanging="360"/>
+      </w:pPr>
+      <w:rPr>
+        <w:rFonts w:ascii="Symbol" w:hAnsi="Symbol" w:hint="default"/>
+      </w:rPr>
+    </w:lvl>
+    <w:lvl w:ilvl="4" w:tplc="08070003" w:tentative="1">
+      <w:start w:val="1"/>
+      <w:numFmt w:val="bullet"/>
+      <w:lvlText w:val="o"/>
+      <w:lvlJc w:val="left"/>
+      <w:pPr>
+        <w:ind w:left="3240" w:hanging="360"/>
+      </w:pPr>
+      <w:rPr>
+        <w:rFonts w:ascii="Courier New" w:hAnsi="Courier New" w:cs="Courier New" w:hint="default"/>
+      </w:rPr>
+    </w:lvl>
+    <w:lvl w:ilvl="5" w:tplc="08070005" w:tentative="1">
+      <w:start w:val="1"/>
+      <w:numFmt w:val="bullet"/>
+      <w:lvlText w:val=""/>
+      <w:lvlJc w:val="left"/>
+      <w:pPr>
+        <w:ind w:left="3960" w:hanging="360"/>
+      </w:pPr>
+      <w:rPr>
+        <w:rFonts w:ascii="Wingdings" w:hAnsi="Wingdings" w:hint="default"/>
+      </w:rPr>
+    </w:lvl>
+    <w:lvl w:ilvl="6" w:tplc="08070001" w:tentative="1">
+      <w:start w:val="1"/>
+      <w:numFmt w:val="bullet"/>
+      <w:lvlText w:val=""/>
+      <w:lvlJc w:val="left"/>
+      <w:pPr>
+        <w:ind w:left="4680" w:hanging="360"/>
+      </w:pPr>
+      <w:rPr>
+        <w:rFonts w:ascii="Symbol" w:hAnsi="Symbol" w:hint="default"/>
+      </w:rPr>
+    </w:lvl>
+    <w:lvl w:ilvl="7" w:tplc="08070003" w:tentative="1">
+      <w:start w:val="1"/>
+      <w:numFmt w:val="bullet"/>
+      <w:lvlText w:val="o"/>
+      <w:lvlJc w:val="left"/>
+      <w:pPr>
+        <w:ind w:left="5400" w:hanging="360"/>
+      </w:pPr>
+      <w:rPr>
+        <w:rFonts w:ascii="Courier New" w:hAnsi="Courier New" w:cs="Courier New" w:hint="default"/>
+      </w:rPr>
+    </w:lvl>
+    <w:lvl w:ilvl="8" w:tplc="08070005" w:tentative="1">
+      <w:start w:val="1"/>
+      <w:numFmt w:val="bullet"/>
+      <w:lvlText w:val=""/>
+      <w:lvlJc w:val="left"/>
+      <w:pPr>
+        <w:ind w:left="6120" w:hanging="360"/>
+      </w:pPr>
+      <w:rPr>
+        <w:rFonts w:ascii="Wingdings" w:hAnsi="Wingdings" w:hint="default"/>
+      </w:rPr>
+    </w:lvl>
+  </w:abstractNum>
+  <w:abstractNum w:abstractNumId="17">
     <w:nsid w:val="597A68F6"/>
     <w:multiLevelType w:val="hybridMultilevel"/>
     <w:tmpl w:val="C67650D8"/>
@@ -6703,7 +8829,7 @@
       </w:rPr>
     </w:lvl>
   </w:abstractNum>
-  <w:abstractNum w:abstractNumId="15">
+  <w:abstractNum w:abstractNumId="18">
     <w:nsid w:val="5BEB1B20"/>
     <w:multiLevelType w:val="hybridMultilevel"/>
     <w:tmpl w:val="3970ECC4"/>
@@ -6815,7 +8941,7 @@
       </w:rPr>
     </w:lvl>
   </w:abstractNum>
-  <w:abstractNum w:abstractNumId="16">
+  <w:abstractNum w:abstractNumId="19">
     <w:nsid w:val="5CD7744A"/>
     <w:multiLevelType w:val="hybridMultilevel"/>
     <w:tmpl w:val="38801980"/>
@@ -6901,7 +9027,7 @@
       </w:pPr>
     </w:lvl>
   </w:abstractNum>
-  <w:abstractNum w:abstractNumId="17">
+  <w:abstractNum w:abstractNumId="20">
     <w:nsid w:val="5F7975FD"/>
     <w:multiLevelType w:val="hybridMultilevel"/>
     <w:tmpl w:val="E61C767C"/>
@@ -6987,7 +9113,7 @@
       </w:pPr>
     </w:lvl>
   </w:abstractNum>
-  <w:abstractNum w:abstractNumId="18">
+  <w:abstractNum w:abstractNumId="21">
     <w:nsid w:val="61135B27"/>
     <w:multiLevelType w:val="hybridMultilevel"/>
     <w:tmpl w:val="FE8608E8"/>
@@ -7099,7 +9225,7 @@
       </w:rPr>
     </w:lvl>
   </w:abstractNum>
-  <w:abstractNum w:abstractNumId="19">
+  <w:abstractNum w:abstractNumId="22">
     <w:nsid w:val="6C857FA6"/>
     <w:multiLevelType w:val="hybridMultilevel"/>
     <w:tmpl w:val="A82C16F4"/>
@@ -7185,7 +9311,7 @@
       </w:pPr>
     </w:lvl>
   </w:abstractNum>
-  <w:abstractNum w:abstractNumId="20">
+  <w:abstractNum w:abstractNumId="23">
     <w:nsid w:val="6DBC1F04"/>
     <w:multiLevelType w:val="hybridMultilevel"/>
     <w:tmpl w:val="90B6FB7A"/>
@@ -7298,7 +9424,7 @@
       </w:rPr>
     </w:lvl>
   </w:abstractNum>
-  <w:abstractNum w:abstractNumId="21">
+  <w:abstractNum w:abstractNumId="24">
     <w:nsid w:val="6F376EA1"/>
     <w:multiLevelType w:val="hybridMultilevel"/>
     <w:tmpl w:val="E61C767C"/>
@@ -7384,7 +9510,7 @@
       </w:pPr>
     </w:lvl>
   </w:abstractNum>
-  <w:abstractNum w:abstractNumId="22">
+  <w:abstractNum w:abstractNumId="25">
     <w:nsid w:val="775C68AC"/>
     <w:multiLevelType w:val="hybridMultilevel"/>
     <w:tmpl w:val="489C00CC"/>
@@ -7470,7 +9596,7 @@
       </w:pPr>
     </w:lvl>
   </w:abstractNum>
-  <w:abstractNum w:abstractNumId="23">
+  <w:abstractNum w:abstractNumId="26">
     <w:nsid w:val="78B171CC"/>
     <w:multiLevelType w:val="hybridMultilevel"/>
     <w:tmpl w:val="B93E3688"/>
@@ -7556,19 +9682,20 @@
       </w:pPr>
     </w:lvl>
   </w:abstractNum>
-  <w:abstractNum w:abstractNumId="24">
+  <w:abstractNum w:abstractNumId="27">
     <w:nsid w:val="7C3B48C6"/>
     <w:multiLevelType w:val="hybridMultilevel"/>
-    <w:tmpl w:val="82C4289A"/>
-    <w:lvl w:ilvl="0" w:tplc="7F6603D4">
+    <w:tmpl w:val="B9F0ACB0"/>
+    <w:lvl w:ilvl="0" w:tplc="08070001">
+      <w:start w:val="1"/>
       <w:numFmt w:val="bullet"/>
-      <w:lvlText w:val="-"/>
+      <w:lvlText w:val=""/>
       <w:lvlJc w:val="left"/>
       <w:pPr>
         <w:ind w:left="720" w:hanging="360"/>
       </w:pPr>
       <w:rPr>
-        <w:rFonts w:ascii="Cambria" w:eastAsiaTheme="minorEastAsia" w:hAnsi="Cambria" w:cstheme="minorBidi" w:hint="default"/>
+        <w:rFonts w:ascii="Symbol" w:hAnsi="Symbol" w:hint="default"/>
       </w:rPr>
     </w:lvl>
     <w:lvl w:ilvl="1" w:tplc="04070003">
@@ -7669,94 +9796,103 @@
     </w:lvl>
   </w:abstractNum>
   <w:num w:numId="1">
-    <w:abstractNumId w:val="5"/>
+    <w:abstractNumId w:val="6"/>
   </w:num>
   <w:num w:numId="2">
-    <w:abstractNumId w:val="12"/>
+    <w:abstractNumId w:val="14"/>
   </w:num>
   <w:num w:numId="3">
-    <w:abstractNumId w:val="8"/>
+    <w:abstractNumId w:val="9"/>
   </w:num>
   <w:num w:numId="4">
     <w:abstractNumId w:val="3"/>
   </w:num>
   <w:num w:numId="5">
-    <w:abstractNumId w:val="19"/>
+    <w:abstractNumId w:val="22"/>
   </w:num>
   <w:num w:numId="6">
     <w:abstractNumId w:val="0"/>
   </w:num>
   <w:num w:numId="7">
-    <w:abstractNumId w:val="9"/>
+    <w:abstractNumId w:val="11"/>
   </w:num>
   <w:num w:numId="8">
-    <w:abstractNumId w:val="22"/>
+    <w:abstractNumId w:val="25"/>
   </w:num>
   <w:num w:numId="9">
-    <w:abstractNumId w:val="16"/>
+    <w:abstractNumId w:val="19"/>
   </w:num>
   <w:num w:numId="10">
-    <w:abstractNumId w:val="23"/>
+    <w:abstractNumId w:val="26"/>
   </w:num>
   <w:num w:numId="11">
-    <w:abstractNumId w:val="10"/>
+    <w:abstractNumId w:val="12"/>
   </w:num>
   <w:num w:numId="12">
     <w:abstractNumId w:val="1"/>
   </w:num>
   <w:num w:numId="13">
+    <w:abstractNumId w:val="24"/>
+  </w:num>
+  <w:num w:numId="14">
+    <w:abstractNumId w:val="20"/>
+  </w:num>
+  <w:num w:numId="15">
+    <w:abstractNumId w:val="13"/>
+  </w:num>
+  <w:num w:numId="16">
+    <w:abstractNumId w:val="15"/>
+  </w:num>
+  <w:num w:numId="17">
+    <w:abstractNumId w:val="13"/>
+  </w:num>
+  <w:num w:numId="18">
     <w:abstractNumId w:val="21"/>
   </w:num>
-  <w:num w:numId="14">
-    <w:abstractNumId w:val="17"/>
+  <w:num w:numId="19">
+    <w:abstractNumId w:val="5"/>
   </w:num>
-  <w:num w:numId="15">
-    <w:abstractNumId w:val="11"/>
+  <w:num w:numId="20">
+    <w:abstractNumId w:val="27"/>
   </w:num>
-  <w:num w:numId="16">
+  <w:num w:numId="21">
     <w:abstractNumId w:val="13"/>
   </w:num>
-  <w:num w:numId="17">
-    <w:abstractNumId w:val="11"/>
-  </w:num>
-  <w:num w:numId="18">
-    <w:abstractNumId w:val="18"/>
-  </w:num>
-  <w:num w:numId="19">
-    <w:abstractNumId w:val="4"/>
-  </w:num>
-  <w:num w:numId="20">
-    <w:abstractNumId w:val="24"/>
-  </w:num>
-  <w:num w:numId="21">
-    <w:abstractNumId w:val="11"/>
-  </w:num>
   <w:num w:numId="22">
-    <w:abstractNumId w:val="7"/>
+    <w:abstractNumId w:val="8"/>
   </w:num>
   <w:num w:numId="23">
-    <w:abstractNumId w:val="11"/>
+    <w:abstractNumId w:val="13"/>
   </w:num>
   <w:num w:numId="24">
-    <w:abstractNumId w:val="20"/>
+    <w:abstractNumId w:val="23"/>
   </w:num>
   <w:num w:numId="25">
-    <w:abstractNumId w:val="11"/>
+    <w:abstractNumId w:val="13"/>
   </w:num>
   <w:num w:numId="26">
-    <w:abstractNumId w:val="11"/>
+    <w:abstractNumId w:val="13"/>
   </w:num>
   <w:num w:numId="27">
     <w:abstractNumId w:val="2"/>
   </w:num>
   <w:num w:numId="28">
-    <w:abstractNumId w:val="6"/>
+    <w:abstractNumId w:val="7"/>
   </w:num>
   <w:num w:numId="29">
-    <w:abstractNumId w:val="14"/>
+    <w:abstractNumId w:val="17"/>
   </w:num>
   <w:num w:numId="30">
-    <w:abstractNumId w:val="15"/>
+    <w:abstractNumId w:val="18"/>
+  </w:num>
+  <w:num w:numId="31">
+    <w:abstractNumId w:val="16"/>
+  </w:num>
+  <w:num w:numId="32">
+    <w:abstractNumId w:val="10"/>
+  </w:num>
+  <w:num w:numId="33">
+    <w:abstractNumId w:val="4"/>
   </w:num>
 </w:numbering>
 </file>
@@ -9150,10 +11286,12 @@
   </w:compat>
   <w:rsids>
     <w:rsidRoot w:val="00495153"/>
+    <w:rsid w:val="00155F6E"/>
     <w:rsid w:val="002E51BF"/>
     <w:rsid w:val="003871F5"/>
     <w:rsid w:val="00495153"/>
     <w:rsid w:val="00A52267"/>
+    <w:rsid w:val="00C31BDE"/>
   </w:rsids>
   <m:mathPr>
     <m:mathFont m:val="Cambria Math"/>
@@ -9943,7 +12081,7 @@
 </file>
 
 <file path=customXml/itemProps1.xml><?xml version="1.0" encoding="utf-8"?>
-<ds:datastoreItem xmlns:ds="http://schemas.openxmlformats.org/officeDocument/2006/customXml" ds:itemID="{A1BF9E19-B80E-4322-8F88-8197ABBC6D59}">
+<ds:datastoreItem xmlns:ds="http://schemas.openxmlformats.org/officeDocument/2006/customXml" ds:itemID="{65122BAA-95E3-4081-BB52-3B1C83A8E39A}">
   <ds:schemaRefs>
     <ds:schemaRef ds:uri="http://schemas.openxmlformats.org/officeDocument/2006/bibliography"/>
   </ds:schemaRefs>

</xml_diff>

<commit_message>
Loglevel, first of TCP Connection Protocol
</commit_message>
<xml_diff>
--- a/Dokumentation Concurrent Programming in C.docx
+++ b/Dokumentation Concurrent Programming in C.docx
@@ -89,7 +89,7 @@
             <v:path o:extrusionok="f" gradientshapeok="t" o:connecttype="rect"/>
             <o:lock v:ext="edit" aspectratio="t"/>
           </v:shapetype>
-          <v:shape id="_x0000_i1025" type="#_x0000_t75" style="width:218.5pt;height:117.7pt">
+          <v:shape id="_x0000_i1025" type="#_x0000_t75" style="width:218.25pt;height:117.75pt">
             <v:imagedata r:id="rId8" o:title="logo_zhaw"/>
           </v:shape>
         </w:pict>
@@ -675,7 +675,7 @@
             <w:rPr>
               <w:noProof/>
             </w:rPr>
-            <w:t>4</w:t>
+            <w:t>5</w:t>
           </w:r>
           <w:r>
             <w:rPr>
@@ -754,7 +754,7 @@
             <w:rPr>
               <w:noProof/>
             </w:rPr>
-            <w:t>4</w:t>
+            <w:t>5</w:t>
           </w:r>
           <w:r>
             <w:rPr>
@@ -833,7 +833,7 @@
             <w:rPr>
               <w:noProof/>
             </w:rPr>
-            <w:t>4</w:t>
+            <w:t>5</w:t>
           </w:r>
           <w:r>
             <w:rPr>
@@ -912,7 +912,7 @@
             <w:rPr>
               <w:noProof/>
             </w:rPr>
-            <w:t>4</w:t>
+            <w:t>5</w:t>
           </w:r>
           <w:r>
             <w:rPr>
@@ -991,7 +991,7 @@
             <w:rPr>
               <w:noProof/>
             </w:rPr>
-            <w:t>4</w:t>
+            <w:t>5</w:t>
           </w:r>
           <w:r>
             <w:rPr>
@@ -1070,7 +1070,7 @@
             <w:rPr>
               <w:noProof/>
             </w:rPr>
-            <w:t>4</w:t>
+            <w:t>5</w:t>
           </w:r>
           <w:r>
             <w:rPr>
@@ -1149,7 +1149,7 @@
             <w:rPr>
               <w:noProof/>
             </w:rPr>
-            <w:t>4</w:t>
+            <w:t>5</w:t>
           </w:r>
           <w:r>
             <w:rPr>
@@ -1228,7 +1228,7 @@
             <w:rPr>
               <w:noProof/>
             </w:rPr>
-            <w:t>5</w:t>
+            <w:t>6</w:t>
           </w:r>
           <w:r>
             <w:rPr>
@@ -1307,7 +1307,7 @@
             <w:rPr>
               <w:noProof/>
             </w:rPr>
-            <w:t>5</w:t>
+            <w:t>6</w:t>
           </w:r>
           <w:r>
             <w:rPr>
@@ -1386,7 +1386,7 @@
             <w:rPr>
               <w:noProof/>
             </w:rPr>
-            <w:t>5</w:t>
+            <w:t>6</w:t>
           </w:r>
           <w:r>
             <w:rPr>
@@ -1454,18 +1454,16 @@
             <w:rPr>
               <w:noProof/>
             </w:rPr>
-          </w:r>
-          <w:r>
-            <w:rPr>
-              <w:noProof/>
-            </w:rPr>
             <w:fldChar w:fldCharType="separate"/>
           </w:r>
           <w:r>
             <w:rPr>
-              <w:noProof/>
-            </w:rPr>
-            <w:t>6</w:t>
+              <w:b/>
+              <w:bCs/>
+              <w:noProof/>
+              <w:lang w:val="de-DE"/>
+            </w:rPr>
+            <w:t>Fehler! Textmarke nicht definiert.</w:t>
           </w:r>
           <w:r>
             <w:rPr>
@@ -1544,7 +1542,7 @@
             <w:rPr>
               <w:noProof/>
             </w:rPr>
-            <w:t>7</w:t>
+            <w:t>11</w:t>
           </w:r>
           <w:r>
             <w:rPr>
@@ -1810,15 +1808,7 @@
           </w:tcPr>
           <w:p>
             <w:r>
-              <w:t>Implementierung Argument-Überprüfung (</w:t>
-            </w:r>
-            <w:proofErr w:type="spellStart"/>
-            <w:r>
-              <w:t>LogLevel</w:t>
-            </w:r>
-            <w:proofErr w:type="spellEnd"/>
-            <w:r>
-              <w:t>)</w:t>
+              <w:t>Implementierung Argument-Überprüfung (LogLevel)</w:t>
             </w:r>
           </w:p>
         </w:tc>
@@ -1851,6 +1841,70 @@
           <w:p>
             <w:r>
               <w:t>Erweitern Server (Argument-Überprüfung)</w:t>
+            </w:r>
+          </w:p>
+        </w:tc>
+      </w:tr>
+      <w:tr>
+        <w:tc>
+          <w:tcPr>
+            <w:tcW w:w="1696" w:type="dxa"/>
+          </w:tcPr>
+          <w:p>
+            <w:r>
+              <w:t>V0.6</w:t>
+            </w:r>
+          </w:p>
+        </w:tc>
+        <w:tc>
+          <w:tcPr>
+            <w:tcW w:w="1560" w:type="dxa"/>
+          </w:tcPr>
+          <w:p>
+            <w:r>
+              <w:t>01.05.2014</w:t>
+            </w:r>
+          </w:p>
+        </w:tc>
+        <w:tc>
+          <w:tcPr>
+            <w:tcW w:w="5800" w:type="dxa"/>
+          </w:tcPr>
+          <w:p>
+            <w:r>
+              <w:t>Speicherverwaltung mit Buddy</w:t>
+            </w:r>
+          </w:p>
+        </w:tc>
+      </w:tr>
+      <w:tr>
+        <w:tc>
+          <w:tcPr>
+            <w:tcW w:w="1696" w:type="dxa"/>
+          </w:tcPr>
+          <w:p>
+            <w:r>
+              <w:t>V0.7</w:t>
+            </w:r>
+          </w:p>
+        </w:tc>
+        <w:tc>
+          <w:tcPr>
+            <w:tcW w:w="1560" w:type="dxa"/>
+          </w:tcPr>
+          <w:p>
+            <w:r>
+              <w:t>02.05.2014</w:t>
+            </w:r>
+          </w:p>
+        </w:tc>
+        <w:tc>
+          <w:tcPr>
+            <w:tcW w:w="5800" w:type="dxa"/>
+          </w:tcPr>
+          <w:p>
+            <w:r>
+              <w:t>Client Connection to Server</w:t>
             </w:r>
           </w:p>
         </w:tc>
@@ -2007,34 +2061,13 @@
             </w:r>
           </w:p>
           <w:p>
-            <w:proofErr w:type="spellStart"/>
-            <w:r>
-              <w:t>Github</w:t>
-            </w:r>
-            <w:proofErr w:type="spellEnd"/>
-            <w:r>
-              <w:t xml:space="preserve"> </w:t>
-            </w:r>
-            <w:proofErr w:type="spellStart"/>
-            <w:r>
-              <w:t>Repo</w:t>
-            </w:r>
-            <w:proofErr w:type="spellEnd"/>
-            <w:r>
-              <w:t xml:space="preserve"> erstellen</w:t>
-            </w:r>
-          </w:p>
-          <w:p>
-            <w:r>
-              <w:t xml:space="preserve">Einlesen Buch Kapitel 15 (Semaphore, </w:t>
-            </w:r>
-            <w:proofErr w:type="spellStart"/>
-            <w:r>
-              <w:t>Shared</w:t>
-            </w:r>
-            <w:proofErr w:type="spellEnd"/>
-            <w:r>
-              <w:t xml:space="preserve"> Memory…)</w:t>
+            <w:r>
+              <w:t>Github Repo erstellen</w:t>
+            </w:r>
+          </w:p>
+          <w:p>
+            <w:r>
+              <w:t>Einlesen Buch Kapitel 15 (Semaphore, Shared Memory…)</w:t>
             </w:r>
           </w:p>
           <w:p>
@@ -2044,31 +2077,7 @@
           </w:p>
           <w:p>
             <w:r>
-              <w:t xml:space="preserve">SSH Key-gen </w:t>
-            </w:r>
-            <w:proofErr w:type="spellStart"/>
-            <w:r>
-              <w:t>for</w:t>
-            </w:r>
-            <w:proofErr w:type="spellEnd"/>
-            <w:r>
-              <w:t xml:space="preserve"> </w:t>
-            </w:r>
-            <w:proofErr w:type="spellStart"/>
-            <w:r>
-              <w:t>Github</w:t>
-            </w:r>
-            <w:proofErr w:type="spellEnd"/>
-            <w:r>
-              <w:t xml:space="preserve"> (Mac </w:t>
-            </w:r>
-            <w:proofErr w:type="spellStart"/>
-            <w:r>
-              <w:t>and</w:t>
-            </w:r>
-            <w:proofErr w:type="spellEnd"/>
-            <w:r>
-              <w:t xml:space="preserve"> Debian)</w:t>
+              <w:t>SSH Key-gen for Github (Mac and Debian)</w:t>
             </w:r>
           </w:p>
         </w:tc>
@@ -2172,13 +2181,8 @@
             <w:vAlign w:val="center"/>
           </w:tcPr>
           <w:p>
-            <w:proofErr w:type="spellStart"/>
-            <w:r>
-              <w:t>Parsing</w:t>
-            </w:r>
-            <w:proofErr w:type="spellEnd"/>
-            <w:r>
-              <w:t xml:space="preserve"> Argumen</w:t>
+            <w:r>
+              <w:t>Parsing Argumen</w:t>
             </w:r>
             <w:r>
               <w:t>te bei Programmstart</w:t>
@@ -2254,31 +2258,7 @@
               </w:numPr>
             </w:pPr>
             <w:r>
-              <w:t xml:space="preserve">bei nicht setzen des </w:t>
-            </w:r>
-            <w:proofErr w:type="spellStart"/>
-            <w:r>
-              <w:t>LogLevel</w:t>
-            </w:r>
-            <w:proofErr w:type="spellEnd"/>
-            <w:r>
-              <w:t xml:space="preserve"> wird </w:t>
-            </w:r>
-            <w:proofErr w:type="spellStart"/>
-            <w:r>
-              <w:t>default</w:t>
-            </w:r>
-            <w:proofErr w:type="spellEnd"/>
-            <w:r>
-              <w:t xml:space="preserve"> </w:t>
-            </w:r>
-            <w:proofErr w:type="spellStart"/>
-            <w:r>
-              <w:t>LogLevel</w:t>
-            </w:r>
-            <w:proofErr w:type="spellEnd"/>
-            <w:r>
-              <w:t xml:space="preserve"> initialisiert</w:t>
+              <w:t>bei nicht setzen des LogLevel wird default LogLevel initialisiert</w:t>
             </w:r>
           </w:p>
           <w:p>
@@ -2302,34 +2282,8 @@
               </w:numPr>
             </w:pPr>
             <w:r>
-              <w:t>Probleme: #</w:t>
-            </w:r>
-            <w:proofErr w:type="spellStart"/>
-            <w:r>
-              <w:t>define</w:t>
-            </w:r>
-            <w:proofErr w:type="spellEnd"/>
-            <w:r>
-              <w:t xml:space="preserve"> von LOG LEVELS in ‚Log-</w:t>
-            </w:r>
-            <w:proofErr w:type="spellStart"/>
-            <w:r>
-              <w:t>Level.h</w:t>
-            </w:r>
-            <w:proofErr w:type="spellEnd"/>
-            <w:r>
-              <w:t>‘ sind nicht sichtbar in „</w:t>
-            </w:r>
-            <w:proofErr w:type="spellStart"/>
-            <w:r>
-              <w:t>server.h</w:t>
-            </w:r>
-            <w:proofErr w:type="spellEnd"/>
-            <w:proofErr w:type="gramStart"/>
-            <w:r>
-              <w:t>“ .</w:t>
-            </w:r>
-            <w:proofErr w:type="gramEnd"/>
+              <w:t>Probleme: #define von LOG LEVELS in ‚Log-Level.h‘ sind nicht sichtbar in „server.h“ .</w:t>
+            </w:r>
             <w:r>
               <w:br/>
               <w:t>-&gt;Mail an Nico Schottelius</w:t>
@@ -2376,43 +2330,9 @@
                 <w:numId w:val="30"/>
               </w:numPr>
             </w:pPr>
-            <w:proofErr w:type="spellStart"/>
-            <w:r>
-              <w:t>Installing</w:t>
-            </w:r>
-            <w:proofErr w:type="spellEnd"/>
-            <w:r>
-              <w:t xml:space="preserve"> </w:t>
-            </w:r>
-            <w:proofErr w:type="spellStart"/>
-            <w:r>
-              <w:t>eUML</w:t>
-            </w:r>
-            <w:proofErr w:type="spellEnd"/>
-            <w:r>
-              <w:t xml:space="preserve"> -&gt; not </w:t>
-            </w:r>
-            <w:proofErr w:type="spellStart"/>
-            <w:r>
-              <w:t>working</w:t>
-            </w:r>
-            <w:proofErr w:type="spellEnd"/>
-            <w:r>
-              <w:t xml:space="preserve">, just </w:t>
-            </w:r>
-            <w:proofErr w:type="spellStart"/>
-            <w:r>
-              <w:t>with</w:t>
-            </w:r>
-            <w:proofErr w:type="spellEnd"/>
-            <w:r>
-              <w:t xml:space="preserve"> .</w:t>
-            </w:r>
-            <w:proofErr w:type="spellStart"/>
-            <w:r>
-              <w:t>java</w:t>
-            </w:r>
-            <w:proofErr w:type="spellEnd"/>
+            <w:r>
+              <w:t>Installing eUML -&gt; not working, just with .java</w:t>
+            </w:r>
           </w:p>
         </w:tc>
       </w:tr>
@@ -2455,21 +2375,8 @@
                 <w:numId w:val="30"/>
               </w:numPr>
             </w:pPr>
-            <w:proofErr w:type="spellStart"/>
-            <w:r>
-              <w:t>Degub</w:t>
-            </w:r>
-            <w:proofErr w:type="spellEnd"/>
-            <w:r>
-              <w:t xml:space="preserve"> mit #</w:t>
-            </w:r>
-            <w:proofErr w:type="spellStart"/>
-            <w:r>
-              <w:t>define</w:t>
-            </w:r>
-            <w:proofErr w:type="spellEnd"/>
-            <w:r>
-              <w:t xml:space="preserve"> funktioniert nicht. Einlesen in andere Möglichkeiten</w:t>
+            <w:r>
+              <w:t>Degub mit #define funktioniert nicht. Einlesen in andere Möglichkeiten</w:t>
             </w:r>
           </w:p>
           <w:p>
@@ -2481,15 +2388,7 @@
               </w:numPr>
             </w:pPr>
             <w:r>
-              <w:t xml:space="preserve">gemäss Rücksprache mit anderen Studenten sollte nicht ein File wirklich eingelesen werden (von HDD geöffnet und Stream übermittelt), sondern lediglich mit dem Filenamen und Grösse angelegt werden im </w:t>
-            </w:r>
-            <w:proofErr w:type="spellStart"/>
-            <w:r>
-              <w:t>Shared</w:t>
-            </w:r>
-            <w:proofErr w:type="spellEnd"/>
-            <w:r>
-              <w:t xml:space="preserve"> Memory</w:t>
+              <w:t>gemäss Rücksprache mit anderen Studenten sollte nicht ein File wirklich eingelesen werden (von HDD geöffnet und Stream übermittelt), sondern lediglich mit dem Filenamen und Grösse angelegt werden im Shared Memory</w:t>
             </w:r>
           </w:p>
           <w:p>
@@ -2501,15 +2400,7 @@
               </w:numPr>
             </w:pPr>
             <w:r>
-              <w:t xml:space="preserve">Versuch, Control </w:t>
-            </w:r>
-            <w:proofErr w:type="spellStart"/>
-            <w:r>
-              <w:t>Shared</w:t>
-            </w:r>
-            <w:proofErr w:type="spellEnd"/>
-            <w:r>
-              <w:t xml:space="preserve"> Memory zu lösen mit einem Buddy System. Nach etlichen Stunden Aufgabe </w:t>
+              <w:t xml:space="preserve">Versuch, Control Shared Memory zu lösen mit einem Buddy System. Nach etlichen Stunden Aufgabe </w:t>
             </w:r>
           </w:p>
           <w:p>
@@ -2537,13 +2428,8 @@
                 <w:numId w:val="32"/>
               </w:numPr>
             </w:pPr>
-            <w:proofErr w:type="spellStart"/>
-            <w:r>
-              <w:t>Loglevel</w:t>
-            </w:r>
-            <w:proofErr w:type="spellEnd"/>
-            <w:r>
-              <w:t xml:space="preserve"> gelöscht (da nicht funktionstüchtig)</w:t>
+            <w:r>
+              <w:t>Loglevel gelöscht (da nicht funktionstüchtig)</w:t>
             </w:r>
           </w:p>
           <w:p>
@@ -2555,6 +2441,7 @@
               </w:numPr>
             </w:pPr>
             <w:r>
+              <w:lastRenderedPageBreak/>
               <w:t>Port kann mit Argument „-p“ mitgegeben werden</w:t>
             </w:r>
           </w:p>
@@ -2567,11 +2454,7 @@
               </w:numPr>
             </w:pPr>
             <w:r>
-              <w:t xml:space="preserve">bei starten des Servers ohne Argumente kommt die </w:t>
-            </w:r>
-            <w:r>
-              <w:lastRenderedPageBreak/>
-              <w:t>Hilfeseite</w:t>
+              <w:t>bei starten des Servers ohne Argumente kommt die Hilfeseite</w:t>
             </w:r>
           </w:p>
           <w:p>
@@ -2583,23 +2466,7 @@
               </w:numPr>
             </w:pPr>
             <w:r>
-              <w:t>Das Kontroll-</w:t>
-            </w:r>
-            <w:proofErr w:type="spellStart"/>
-            <w:r>
-              <w:t>Strukt</w:t>
-            </w:r>
-            <w:proofErr w:type="spellEnd"/>
-            <w:r>
-              <w:t xml:space="preserve"> für das </w:t>
-            </w:r>
-            <w:proofErr w:type="spellStart"/>
-            <w:r>
-              <w:t>Shared</w:t>
-            </w:r>
-            <w:proofErr w:type="spellEnd"/>
-            <w:r>
-              <w:t xml:space="preserve"> Memory ist implementiert.</w:t>
+              <w:t>Das Kontroll-Strukt für das Shared Memory ist implementiert.</w:t>
             </w:r>
           </w:p>
           <w:p>
@@ -2617,7 +2484,6 @@
               <w:t>wieder vereinen ist noch nicht implementiert)</w:t>
             </w:r>
           </w:p>
-          <w:p/>
         </w:tc>
       </w:tr>
       <w:tr>
@@ -2626,21 +2492,77 @@
             <w:tcW w:w="1413" w:type="dxa"/>
             <w:vAlign w:val="center"/>
           </w:tcPr>
-          <w:p/>
+          <w:p>
+            <w:r>
+              <w:lastRenderedPageBreak/>
+              <w:t>02.05.2014</w:t>
+            </w:r>
+          </w:p>
         </w:tc>
         <w:tc>
           <w:tcPr>
             <w:tcW w:w="1701" w:type="dxa"/>
             <w:vAlign w:val="center"/>
           </w:tcPr>
-          <w:p/>
+          <w:p>
+            <w:r>
+              <w:t>2.25h</w:t>
+            </w:r>
+          </w:p>
         </w:tc>
         <w:tc>
           <w:tcPr>
             <w:tcW w:w="5942" w:type="dxa"/>
             <w:vAlign w:val="center"/>
           </w:tcPr>
-          <w:p/>
+          <w:p>
+            <w:pPr>
+              <w:pStyle w:val="Listenabsatz"/>
+              <w:numPr>
+                <w:ilvl w:val="0"/>
+                <w:numId w:val="36"/>
+              </w:numPr>
+            </w:pPr>
+            <w:r>
+              <w:t>Client TCP Connection zu Server aufbauen</w:t>
+            </w:r>
+          </w:p>
+          <w:p>
+            <w:pPr>
+              <w:pStyle w:val="Listenabsatz"/>
+              <w:numPr>
+                <w:ilvl w:val="0"/>
+                <w:numId w:val="36"/>
+              </w:numPr>
+            </w:pPr>
+            <w:r>
+              <w:t>Client kann Verbindung aufbauen, Message senden und Message erhalten. Es fehlt jedoch ein Protokoll, dass die Übertragung sicherstellt.</w:t>
+            </w:r>
+          </w:p>
+          <w:p>
+            <w:pPr>
+              <w:pStyle w:val="Listenabsatz"/>
+              <w:numPr>
+                <w:ilvl w:val="0"/>
+                <w:numId w:val="36"/>
+              </w:numPr>
+            </w:pPr>
+            <w:r>
+              <w:t>Teils werden noch zusätzlich Zeichen angezeigt (z.B. 25$?d anstelle von 25)</w:t>
+            </w:r>
+          </w:p>
+          <w:p>
+            <w:pPr>
+              <w:pStyle w:val="Listenabsatz"/>
+              <w:numPr>
+                <w:ilvl w:val="0"/>
+                <w:numId w:val="36"/>
+              </w:numPr>
+            </w:pPr>
+            <w:r>
+              <w:t>es gibt noch keine Validierung der Argumente (z.B. CREATE, DELETE…)</w:t>
+            </w:r>
+          </w:p>
         </w:tc>
       </w:tr>
       <w:tr>
@@ -2649,21 +2571,64 @@
             <w:tcW w:w="1413" w:type="dxa"/>
             <w:vAlign w:val="center"/>
           </w:tcPr>
-          <w:p/>
+          <w:p>
+            <w:r>
+              <w:t>03.05.2014</w:t>
+            </w:r>
+          </w:p>
         </w:tc>
         <w:tc>
           <w:tcPr>
             <w:tcW w:w="1701" w:type="dxa"/>
             <w:vAlign w:val="center"/>
           </w:tcPr>
-          <w:p/>
+          <w:p>
+            <w:r>
+              <w:t xml:space="preserve">09:30 - </w:t>
+            </w:r>
+          </w:p>
         </w:tc>
         <w:tc>
           <w:tcPr>
             <w:tcW w:w="5942" w:type="dxa"/>
             <w:vAlign w:val="center"/>
           </w:tcPr>
-          <w:p/>
+          <w:p>
+            <w:pPr>
+              <w:pStyle w:val="Listenabsatz"/>
+              <w:numPr>
+                <w:ilvl w:val="0"/>
+                <w:numId w:val="37"/>
+              </w:numPr>
+            </w:pPr>
+            <w:r>
+              <w:t xml:space="preserve">Log-Level inmplementiert mit verschiedenen Stufen. Output momentan nur möglich auf CLI, jedoch mit Datum (z.B. May  3 2014 15:37:15: WARNING </w:t>
+            </w:r>
+            <w:r>
+              <w:t>Test Log Warning</w:t>
+            </w:r>
+            <w:r>
+              <w:t>)</w:t>
+            </w:r>
+          </w:p>
+          <w:p>
+            <w:pPr>
+              <w:pStyle w:val="Listenabsatz"/>
+              <w:numPr>
+                <w:ilvl w:val="0"/>
+                <w:numId w:val="37"/>
+              </w:numPr>
+            </w:pPr>
+            <w:r>
+              <w:t>Implementierung von kleinem TCP Protokoll (funktioniert erst beim Senden Client):</w:t>
+            </w:r>
+            <w:r>
+              <w:br/>
+              <w:t>Die Länge der zu sendenden Zeichen werden gezählt und diese Zahl mitgesendet. Der Server splittet den Stream in Arrays und überprüft, ob die empfangenen Daten gleich viele Zeichen aufweisen wie die zu erwartende.</w:t>
+            </w:r>
+            <w:bookmarkStart w:id="4" w:name="_GoBack"/>
+            <w:bookmarkEnd w:id="4"/>
+          </w:p>
         </w:tc>
       </w:tr>
       <w:tr>
@@ -2703,8 +2668,8 @@
           <w:noProof/>
         </w:rPr>
       </w:pPr>
-      <w:bookmarkStart w:id="4" w:name="_Ref256711056"/>
-      <w:bookmarkStart w:id="5" w:name="_Toc256711408"/>
+      <w:bookmarkStart w:id="5" w:name="_Ref256711056"/>
+      <w:bookmarkStart w:id="6" w:name="_Toc256711408"/>
       <w:r>
         <w:rPr>
           <w:noProof/>
@@ -2712,8 +2677,8 @@
         <w:lastRenderedPageBreak/>
         <w:t>Einleitung</w:t>
       </w:r>
-      <w:bookmarkEnd w:id="4"/>
       <w:bookmarkEnd w:id="5"/>
+      <w:bookmarkEnd w:id="6"/>
     </w:p>
     <w:p>
       <w:pPr>
@@ -2722,26 +2687,18 @@
           <w:noProof/>
         </w:rPr>
       </w:pPr>
-      <w:bookmarkStart w:id="6" w:name="_Toc256711409"/>
+      <w:bookmarkStart w:id="7" w:name="_Toc256711409"/>
       <w:r>
         <w:rPr>
           <w:noProof/>
         </w:rPr>
         <w:t>Rahmenbedingungen</w:t>
       </w:r>
-      <w:bookmarkEnd w:id="6"/>
-    </w:p>
-    <w:p>
-      <w:r>
-        <w:t xml:space="preserve">Die Aufgabenstellung und die Rahmenbedingungen wurden über </w:t>
-      </w:r>
-      <w:proofErr w:type="spellStart"/>
-      <w:r>
-        <w:t>Github</w:t>
-      </w:r>
-      <w:proofErr w:type="spellEnd"/>
-      <w:r>
-        <w:t xml:space="preserve"> (</w:t>
+      <w:bookmarkEnd w:id="7"/>
+    </w:p>
+    <w:p>
+      <w:r>
+        <w:t>Die Aufgabenstellung und die Rahmenbedingungen wurden über Github (</w:t>
       </w:r>
       <w:hyperlink r:id="rId9" w:history="1">
         <w:r>
@@ -2757,15 +2714,7 @@
     </w:p>
     <w:p>
       <w:r>
-        <w:t xml:space="preserve">Anbei ein Auszug aus den </w:t>
-      </w:r>
-      <w:proofErr w:type="spellStart"/>
-      <w:r>
-        <w:t>wichtisten</w:t>
-      </w:r>
-      <w:proofErr w:type="spellEnd"/>
-      <w:r>
-        <w:t xml:space="preserve"> Eckdaten und Anforderungen:</w:t>
+        <w:t>Anbei ein Auszug aus den wichtisten Eckdaten und Anforderungen:</w:t>
       </w:r>
     </w:p>
     <w:p/>
@@ -2776,14 +2725,14 @@
           <w:noProof/>
         </w:rPr>
       </w:pPr>
-      <w:bookmarkStart w:id="7" w:name="_Toc256711410"/>
+      <w:bookmarkStart w:id="8" w:name="_Toc256711410"/>
       <w:r>
         <w:rPr>
           <w:noProof/>
         </w:rPr>
         <w:t>Termine</w:t>
       </w:r>
-      <w:bookmarkEnd w:id="7"/>
+      <w:bookmarkEnd w:id="8"/>
     </w:p>
     <w:tbl>
       <w:tblPr>
@@ -2879,15 +2828,7 @@
           </w:tcPr>
           <w:p>
             <w:r>
-              <w:t xml:space="preserve">Angabe des </w:t>
-            </w:r>
-            <w:proofErr w:type="spellStart"/>
-            <w:r>
-              <w:t>Git</w:t>
-            </w:r>
-            <w:proofErr w:type="spellEnd"/>
-            <w:r>
-              <w:t>-Repository</w:t>
+              <w:t>Angabe des Git-Repository</w:t>
             </w:r>
           </w:p>
         </w:tc>
@@ -3010,14 +2951,14 @@
           <w:noProof/>
         </w:rPr>
       </w:pPr>
-      <w:bookmarkStart w:id="8" w:name="_Toc256711411"/>
+      <w:bookmarkStart w:id="9" w:name="_Toc256711411"/>
       <w:r>
         <w:rPr>
           <w:noProof/>
         </w:rPr>
         <w:t>Administratives</w:t>
       </w:r>
-      <w:bookmarkEnd w:id="8"/>
+      <w:bookmarkEnd w:id="9"/>
     </w:p>
     <w:p>
       <w:pPr>
@@ -3028,23 +2969,7 @@
         </w:numPr>
       </w:pPr>
       <w:r>
-        <w:t xml:space="preserve">Abgabe Arbeit via </w:t>
-      </w:r>
-      <w:proofErr w:type="spellStart"/>
-      <w:r>
-        <w:t>git</w:t>
-      </w:r>
-      <w:proofErr w:type="spellEnd"/>
-      <w:r>
-        <w:t xml:space="preserve"> </w:t>
-      </w:r>
-      <w:proofErr w:type="spellStart"/>
-      <w:r>
-        <w:t>repository</w:t>
-      </w:r>
-      <w:proofErr w:type="spellEnd"/>
-      <w:r>
-        <w:t xml:space="preserve"> auf github.com</w:t>
+        <w:t>Abgabe Arbeit via git repository auf github.com</w:t>
       </w:r>
     </w:p>
     <w:p>
@@ -3061,25 +2986,12 @@
       <w:r>
         <w:t xml:space="preserve">nkt "Abgabe Arbeit" werden alle </w:t>
       </w:r>
-      <w:proofErr w:type="spellStart"/>
-      <w:r>
-        <w:t>git</w:t>
-      </w:r>
-      <w:proofErr w:type="spellEnd"/>
+      <w:r>
+        <w:t>git repositories geklont, Änderungen danach werden</w:t>
+      </w:r>
       <w:r>
         <w:t xml:space="preserve"> </w:t>
       </w:r>
-      <w:proofErr w:type="spellStart"/>
-      <w:r>
-        <w:t>repositories</w:t>
-      </w:r>
-      <w:proofErr w:type="spellEnd"/>
-      <w:r>
-        <w:t xml:space="preserve"> geklont, Änderungen danach werden</w:t>
-      </w:r>
-      <w:r>
-        <w:t xml:space="preserve"> </w:t>
-      </w:r>
       <w:r>
         <w:t>*NICHT* für die Benotung beachtet.</w:t>
       </w:r>
@@ -3091,14 +3003,14 @@
           <w:noProof/>
         </w:rPr>
       </w:pPr>
-      <w:bookmarkStart w:id="9" w:name="_Toc256711412"/>
+      <w:bookmarkStart w:id="10" w:name="_Toc256711412"/>
       <w:r>
         <w:rPr>
           <w:noProof/>
         </w:rPr>
         <w:t>Abgabebedingungen</w:t>
       </w:r>
-      <w:bookmarkEnd w:id="9"/>
+      <w:bookmarkEnd w:id="10"/>
     </w:p>
     <w:p>
       <w:pPr>
@@ -3108,29 +3020,8 @@
           <w:numId w:val="18"/>
         </w:numPr>
       </w:pPr>
-      <w:proofErr w:type="spellStart"/>
-      <w:r>
-        <w:t>git</w:t>
-      </w:r>
-      <w:proofErr w:type="spellEnd"/>
-      <w:r>
-        <w:t xml:space="preserve"> </w:t>
-      </w:r>
-      <w:proofErr w:type="spellStart"/>
-      <w:r>
-        <w:t>repo</w:t>
-      </w:r>
-      <w:proofErr w:type="spellEnd"/>
-      <w:r>
-        <w:t xml:space="preserve"> auf </w:t>
-      </w:r>
-      <w:proofErr w:type="spellStart"/>
-      <w:r>
-        <w:t>github</w:t>
-      </w:r>
-      <w:proofErr w:type="spellEnd"/>
-      <w:r>
-        <w:t xml:space="preserve"> vorhanden</w:t>
+      <w:r>
+        <w:t>git repo auf github vorhanden</w:t>
       </w:r>
     </w:p>
     <w:p>
@@ -3154,15 +3045,7 @@
         </w:numPr>
       </w:pPr>
       <w:r>
-        <w:t>Nach "</w:t>
-      </w:r>
-      <w:proofErr w:type="spellStart"/>
-      <w:r>
-        <w:t>make</w:t>
-      </w:r>
-      <w:proofErr w:type="spellEnd"/>
-      <w:r>
-        <w:t>" Eingabe existiert</w:t>
+        <w:t>Nach "make" Eingabe existiert</w:t>
       </w:r>
     </w:p>
     <w:p>
@@ -3174,15 +3057,7 @@
         </w:numPr>
       </w:pPr>
       <w:r>
-        <w:t>"</w:t>
-      </w:r>
-      <w:proofErr w:type="spellStart"/>
-      <w:r>
-        <w:t>run</w:t>
-      </w:r>
-      <w:proofErr w:type="spellEnd"/>
-      <w:r>
-        <w:t>": Binary des Servers</w:t>
+        <w:t>"run": Binary des Servers</w:t>
       </w:r>
     </w:p>
     <w:p>
@@ -3206,23 +3081,7 @@
         </w:numPr>
       </w:pPr>
       <w:r>
-        <w:t>"</w:t>
-      </w:r>
-      <w:proofErr w:type="spellStart"/>
-      <w:r>
-        <w:t>test</w:t>
-      </w:r>
-      <w:proofErr w:type="spellEnd"/>
-      <w:r>
-        <w:t xml:space="preserve">": </w:t>
-      </w:r>
-      <w:proofErr w:type="spellStart"/>
-      <w:r>
-        <w:t>Executable</w:t>
-      </w:r>
-      <w:proofErr w:type="spellEnd"/>
-      <w:r>
-        <w:t xml:space="preserve"> zum Testen des Servers</w:t>
+        <w:t>"test": Executable zum Testen des Servers</w:t>
       </w:r>
     </w:p>
     <w:p>
@@ -3316,7 +3175,7 @@
           <w:noProof/>
         </w:rPr>
       </w:pPr>
-      <w:bookmarkStart w:id="10" w:name="_Toc256711413"/>
+      <w:bookmarkStart w:id="11" w:name="_Toc256711413"/>
       <w:r>
         <w:rPr>
           <w:noProof/>
@@ -3329,7 +3188,7 @@
         </w:rPr>
         <w:t xml:space="preserve"> / Präsentation</w:t>
       </w:r>
-      <w:bookmarkEnd w:id="10"/>
+      <w:bookmarkEnd w:id="11"/>
     </w:p>
     <w:p>
       <w:pPr>
@@ -3422,14 +3281,14 @@
           <w:noProof/>
         </w:rPr>
       </w:pPr>
-      <w:bookmarkStart w:id="11" w:name="_Toc256711414"/>
+      <w:bookmarkStart w:id="12" w:name="_Toc256711414"/>
       <w:r>
         <w:rPr>
           <w:noProof/>
         </w:rPr>
         <w:t>Lernziele</w:t>
       </w:r>
-      <w:bookmarkEnd w:id="11"/>
+      <w:bookmarkEnd w:id="12"/>
     </w:p>
     <w:p>
       <w:pPr>
@@ -3440,29 +3299,13 @@
         </w:numPr>
       </w:pPr>
       <w:r>
-        <w:t xml:space="preserve">Die Besucher des Seminars verstehen was </w:t>
-      </w:r>
-      <w:proofErr w:type="spellStart"/>
-      <w:r>
-        <w:t>Concurrency</w:t>
-      </w:r>
-      <w:proofErr w:type="spellEnd"/>
-      <w:r>
-        <w:t xml:space="preserve"> bedeutet und</w:t>
+        <w:t>Die Besucher des Seminars verstehen was Concurrency bedeutet und</w:t>
       </w:r>
       <w:r>
         <w:t xml:space="preserve"> </w:t>
       </w:r>
       <w:r>
-        <w:t xml:space="preserve">welche Probleme und </w:t>
-      </w:r>
-      <w:proofErr w:type="spellStart"/>
-      <w:r>
-        <w:t>Lösungesansätze</w:t>
-      </w:r>
-      <w:proofErr w:type="spellEnd"/>
-      <w:r>
-        <w:t xml:space="preserve"> es gibt.</w:t>
+        <w:t>welche Probleme und Lösungesansätze es gibt.</w:t>
       </w:r>
     </w:p>
     <w:p>
@@ -3499,15 +3342,7 @@
       </w:pPr>
       <w:r>
         <w:lastRenderedPageBreak/>
-        <w:t xml:space="preserve">Das Seminar setzt </w:t>
-      </w:r>
-      <w:proofErr w:type="spellStart"/>
-      <w:r>
-        <w:t>Kenntniss</w:t>
-      </w:r>
-      <w:proofErr w:type="spellEnd"/>
-      <w:r>
-        <w:t xml:space="preserve"> der Programmiersprache C voraus.</w:t>
+        <w:t>Das Seminar setzt Kenntniss der Programmiersprache C voraus.</w:t>
       </w:r>
     </w:p>
     <w:p/>
@@ -3518,14 +3353,14 @@
           <w:noProof/>
         </w:rPr>
       </w:pPr>
-      <w:bookmarkStart w:id="12" w:name="_Toc256711415"/>
+      <w:bookmarkStart w:id="13" w:name="_Toc256711415"/>
       <w:r>
         <w:rPr>
           <w:noProof/>
         </w:rPr>
         <w:t>Lerninhalte</w:t>
       </w:r>
-      <w:bookmarkEnd w:id="12"/>
+      <w:bookmarkEnd w:id="13"/>
     </w:p>
     <w:p>
       <w:pPr>
@@ -3583,21 +3418,8 @@
       <w:r>
         <w:t xml:space="preserve"> </w:t>
       </w:r>
-      <w:proofErr w:type="spellStart"/>
-      <w:r>
-        <w:t>Forks</w:t>
-      </w:r>
-      <w:proofErr w:type="spellEnd"/>
-      <w:r>
-        <w:t xml:space="preserve"> und </w:t>
-      </w:r>
-      <w:proofErr w:type="spellStart"/>
-      <w:r>
-        <w:t>Shared</w:t>
-      </w:r>
-      <w:proofErr w:type="spellEnd"/>
-      <w:r>
-        <w:t xml:space="preserve"> Memory (SHM).</w:t>
+      <w:r>
+        <w:t>Forks und Shared Memory (SHM).</w:t>
       </w:r>
     </w:p>
     <w:p>
@@ -3607,14 +3429,14 @@
           <w:noProof/>
         </w:rPr>
       </w:pPr>
-      <w:bookmarkStart w:id="13" w:name="_Toc256711416"/>
+      <w:bookmarkStart w:id="14" w:name="_Toc256711416"/>
       <w:r>
         <w:rPr>
           <w:noProof/>
         </w:rPr>
         <w:t>Das Projekt</w:t>
       </w:r>
-      <w:bookmarkEnd w:id="13"/>
+      <w:bookmarkEnd w:id="14"/>
     </w:p>
     <w:p>
       <w:pPr>
@@ -3654,21 +3476,8 @@
           <w:numId w:val="24"/>
         </w:numPr>
       </w:pPr>
-      <w:proofErr w:type="spellStart"/>
-      <w:r>
-        <w:t>fork</w:t>
-      </w:r>
-      <w:proofErr w:type="spellEnd"/>
-      <w:r>
-        <w:t xml:space="preserve"> + </w:t>
-      </w:r>
-      <w:proofErr w:type="spellStart"/>
-      <w:r>
-        <w:t>shm</w:t>
-      </w:r>
-      <w:proofErr w:type="spellEnd"/>
-      <w:r>
-        <w:t xml:space="preserve"> (empfohlen)</w:t>
+      <w:r>
+        <w:t>fork + shm (empfohlen)</w:t>
       </w:r>
     </w:p>
     <w:p>
@@ -3680,13 +3489,8 @@
         </w:numPr>
       </w:pPr>
       <w:r>
-        <w:t xml:space="preserve">oder </w:t>
-      </w:r>
-      <w:proofErr w:type="spellStart"/>
-      <w:r>
-        <w:t>pthreads</w:t>
-      </w:r>
-      <w:proofErr w:type="spellEnd"/>
+        <w:t>oder pthreads</w:t>
+      </w:r>
     </w:p>
     <w:p>
       <w:pPr>
@@ -3697,21 +3501,8 @@
         </w:numPr>
       </w:pPr>
       <w:r>
-        <w:t xml:space="preserve">für jede Verbindung einen </w:t>
-      </w:r>
-      <w:proofErr w:type="spellStart"/>
-      <w:r>
-        <w:t>prozess</w:t>
-      </w:r>
-      <w:proofErr w:type="spellEnd"/>
-      <w:r>
-        <w:t>/</w:t>
-      </w:r>
-      <w:proofErr w:type="spellStart"/>
-      <w:r>
-        <w:t>thread</w:t>
-      </w:r>
-      <w:proofErr w:type="spellEnd"/>
+        <w:t>für jede Verbindung einen prozess/thread</w:t>
+      </w:r>
     </w:p>
     <w:p>
       <w:pPr>
@@ -3722,23 +3513,7 @@
         </w:numPr>
       </w:pPr>
       <w:r>
-        <w:t>Hauptthread/</w:t>
-      </w:r>
-      <w:proofErr w:type="spellStart"/>
-      <w:r>
-        <w:t>prozess</w:t>
-      </w:r>
-      <w:proofErr w:type="spellEnd"/>
-      <w:r>
-        <w:t xml:space="preserve"> kann bind/listen/</w:t>
-      </w:r>
-      <w:proofErr w:type="spellStart"/>
-      <w:r>
-        <w:t>accept</w:t>
-      </w:r>
-      <w:proofErr w:type="spellEnd"/>
-      <w:r>
-        <w:t xml:space="preserve"> machen</w:t>
+        <w:t>Hauptthread/prozess kann bind/listen/accept machen</w:t>
       </w:r>
     </w:p>
     <w:p>
@@ -3797,13 +3572,8 @@
           <w:numId w:val="20"/>
         </w:numPr>
       </w:pPr>
-      <w:proofErr w:type="spellStart"/>
-      <w:r>
-        <w:t>Locking</w:t>
-      </w:r>
-      <w:proofErr w:type="spellEnd"/>
-      <w:r>
-        <w:t>, gleichzeitiger Zugriff im Server lösen</w:t>
+      <w:r>
+        <w:t>Locking, gleichzeitiger Zugriff im Server lösen</w:t>
       </w:r>
     </w:p>
     <w:p>
@@ -3815,15 +3585,7 @@
         </w:numPr>
       </w:pPr>
       <w:r>
-        <w:t xml:space="preserve">Client muss *nie* </w:t>
-      </w:r>
-      <w:proofErr w:type="spellStart"/>
-      <w:r>
-        <w:t>retry</w:t>
-      </w:r>
-      <w:proofErr w:type="spellEnd"/>
-      <w:r>
-        <w:t xml:space="preserve"> machen</w:t>
+        <w:t>Client muss *nie* retry machen</w:t>
       </w:r>
     </w:p>
     <w:p>
@@ -3835,15 +3597,7 @@
         </w:numPr>
       </w:pPr>
       <w:r>
-        <w:t xml:space="preserve">Protokolldefinitionen in </w:t>
-      </w:r>
-      <w:proofErr w:type="spellStart"/>
-      <w:r>
-        <w:t>protokoll</w:t>
-      </w:r>
-      <w:proofErr w:type="spellEnd"/>
-      <w:r>
-        <w:t>/</w:t>
+        <w:t>Protokolldefinitionen in protokoll/</w:t>
       </w:r>
     </w:p>
     <w:p>
@@ -3855,15 +3609,7 @@
         </w:numPr>
       </w:pPr>
       <w:r>
-        <w:t xml:space="preserve">Alle </w:t>
-      </w:r>
-      <w:proofErr w:type="spellStart"/>
-      <w:r>
-        <w:t>Indeces</w:t>
-      </w:r>
-      <w:proofErr w:type="spellEnd"/>
-      <w:r>
-        <w:t xml:space="preserve"> beginnen bei 0</w:t>
+        <w:t>Alle Indeces beginnen bei 0</w:t>
       </w:r>
     </w:p>
     <w:p>
@@ -3874,19 +3620,9 @@
           <w:numId w:val="24"/>
         </w:numPr>
       </w:pPr>
-      <w:proofErr w:type="spellStart"/>
-      <w:r>
-        <w:t>Debug</w:t>
-      </w:r>
-      <w:proofErr w:type="spellEnd"/>
-      <w:r>
-        <w:t xml:space="preserve">-Ausgaben von Client/Server auf </w:t>
-      </w:r>
-      <w:proofErr w:type="spellStart"/>
-      <w:r>
-        <w:t>stderr</w:t>
-      </w:r>
-      <w:proofErr w:type="spellEnd"/>
+      <w:r>
+        <w:t>Debug-Ausgaben von Client/Server auf stderr</w:t>
+      </w:r>
     </w:p>
     <w:p/>
     <w:p>
@@ -3957,14 +3693,14 @@
           <w:noProof/>
         </w:rPr>
       </w:pPr>
-      <w:bookmarkStart w:id="14" w:name="_Toc256711417"/>
+      <w:bookmarkStart w:id="15" w:name="_Toc256711417"/>
       <w:r>
         <w:rPr>
           <w:noProof/>
         </w:rPr>
         <w:t>Ausgangslage</w:t>
       </w:r>
-      <w:bookmarkEnd w:id="14"/>
+      <w:bookmarkEnd w:id="15"/>
     </w:p>
     <w:p>
       <w:r>
@@ -4933,11 +4669,9 @@
             <w:tcW w:w="2551" w:type="dxa"/>
           </w:tcPr>
           <w:p>
-            <w:proofErr w:type="spellStart"/>
             <w:r>
               <w:t>Warning</w:t>
             </w:r>
-            <w:proofErr w:type="spellEnd"/>
           </w:p>
         </w:tc>
       </w:tr>
@@ -4963,11 +4697,9 @@
             <w:tcW w:w="2551" w:type="dxa"/>
           </w:tcPr>
           <w:p>
-            <w:proofErr w:type="spellStart"/>
             <w:r>
               <w:t>Notice</w:t>
             </w:r>
-            <w:proofErr w:type="spellEnd"/>
           </w:p>
         </w:tc>
       </w:tr>
@@ -4993,11 +4725,9 @@
             <w:tcW w:w="2551" w:type="dxa"/>
           </w:tcPr>
           <w:p>
-            <w:proofErr w:type="spellStart"/>
             <w:r>
               <w:t>Informational</w:t>
             </w:r>
-            <w:proofErr w:type="spellEnd"/>
           </w:p>
         </w:tc>
       </w:tr>
@@ -5023,11 +4753,9 @@
             <w:tcW w:w="2551" w:type="dxa"/>
           </w:tcPr>
           <w:p>
-            <w:proofErr w:type="spellStart"/>
             <w:r>
               <w:t>Debug</w:t>
             </w:r>
-            <w:proofErr w:type="spellEnd"/>
           </w:p>
         </w:tc>
       </w:tr>
@@ -5607,19 +5335,11 @@
                 <w:b/>
               </w:rPr>
             </w:pPr>
-            <w:proofErr w:type="spellStart"/>
             <w:r>
               <w:rPr>
                 <w:b/>
               </w:rPr>
-              <w:t>Struct</w:t>
-            </w:r>
-            <w:proofErr w:type="spellEnd"/>
-            <w:r>
-              <w:rPr>
-                <w:b/>
-              </w:rPr>
-              <w:t xml:space="preserve"> Attribut</w:t>
+              <w:t>Struct Attribut</w:t>
             </w:r>
           </w:p>
         </w:tc>
@@ -5650,19 +5370,9 @@
             <w:tcW w:w="3916" w:type="dxa"/>
           </w:tcPr>
           <w:p>
-            <w:proofErr w:type="spellStart"/>
-            <w:r>
-              <w:t>int</w:t>
-            </w:r>
-            <w:proofErr w:type="spellEnd"/>
-            <w:r>
-              <w:t xml:space="preserve"> </w:t>
-            </w:r>
-            <w:proofErr w:type="spellStart"/>
-            <w:r>
-              <w:t>shm_size</w:t>
-            </w:r>
-            <w:proofErr w:type="spellEnd"/>
+            <w:r>
+              <w:t>int shm_size</w:t>
+            </w:r>
           </w:p>
         </w:tc>
         <w:tc>
@@ -5671,15 +5381,7 @@
           </w:tcPr>
           <w:p>
             <w:r>
-              <w:t xml:space="preserve">Grösse des Blockes des </w:t>
-            </w:r>
-            <w:proofErr w:type="spellStart"/>
-            <w:r>
-              <w:t>Shared</w:t>
-            </w:r>
-            <w:proofErr w:type="spellEnd"/>
-            <w:r>
-              <w:t xml:space="preserve"> Memory Bereiches</w:t>
+              <w:t>Grösse des Blockes des Shared Memory Bereiches</w:t>
             </w:r>
           </w:p>
         </w:tc>
@@ -5690,19 +5392,9 @@
             <w:tcW w:w="3916" w:type="dxa"/>
           </w:tcPr>
           <w:p>
-            <w:proofErr w:type="spellStart"/>
-            <w:r>
-              <w:t>int</w:t>
-            </w:r>
-            <w:proofErr w:type="spellEnd"/>
-            <w:r>
-              <w:t xml:space="preserve"> </w:t>
-            </w:r>
-            <w:proofErr w:type="spellStart"/>
-            <w:r>
-              <w:t>isfree</w:t>
-            </w:r>
-            <w:proofErr w:type="spellEnd"/>
+            <w:r>
+              <w:t>int isfree</w:t>
+            </w:r>
           </w:p>
         </w:tc>
         <w:tc>
@@ -5722,19 +5414,9 @@
             <w:tcW w:w="3916" w:type="dxa"/>
           </w:tcPr>
           <w:p>
-            <w:proofErr w:type="spellStart"/>
-            <w:r>
-              <w:t>int</w:t>
-            </w:r>
-            <w:proofErr w:type="spellEnd"/>
-            <w:r>
-              <w:t xml:space="preserve"> </w:t>
-            </w:r>
-            <w:proofErr w:type="spellStart"/>
-            <w:r>
-              <w:t>isLast</w:t>
-            </w:r>
-            <w:proofErr w:type="spellEnd"/>
+            <w:r>
+              <w:t>int isLast</w:t>
+            </w:r>
           </w:p>
         </w:tc>
         <w:tc>
@@ -5754,27 +5436,9 @@
             <w:tcW w:w="3916" w:type="dxa"/>
           </w:tcPr>
           <w:p>
-            <w:proofErr w:type="spellStart"/>
-            <w:r>
-              <w:t>struct</w:t>
-            </w:r>
-            <w:proofErr w:type="spellEnd"/>
-            <w:r>
-              <w:t xml:space="preserve"> </w:t>
-            </w:r>
-            <w:proofErr w:type="spellStart"/>
-            <w:r>
-              <w:t>shm_ctr_struct</w:t>
-            </w:r>
-            <w:proofErr w:type="spellEnd"/>
-            <w:r>
-              <w:t xml:space="preserve"> *</w:t>
-            </w:r>
-            <w:proofErr w:type="spellStart"/>
-            <w:r>
-              <w:t>next</w:t>
-            </w:r>
-            <w:proofErr w:type="spellEnd"/>
+            <w:r>
+              <w:t>struct shm_ctr_struct *next</w:t>
+            </w:r>
           </w:p>
         </w:tc>
         <w:tc>
@@ -5798,27 +5462,9 @@
             <w:tcW w:w="3916" w:type="dxa"/>
           </w:tcPr>
           <w:p>
-            <w:proofErr w:type="spellStart"/>
-            <w:r>
-              <w:t>struct</w:t>
-            </w:r>
-            <w:proofErr w:type="spellEnd"/>
-            <w:r>
-              <w:t xml:space="preserve"> </w:t>
-            </w:r>
-            <w:proofErr w:type="spellStart"/>
-            <w:r>
-              <w:t>shm_ctr_struct</w:t>
-            </w:r>
-            <w:proofErr w:type="spellEnd"/>
-            <w:r>
-              <w:t xml:space="preserve"> *</w:t>
-            </w:r>
-            <w:proofErr w:type="spellStart"/>
-            <w:r>
-              <w:t>next</w:t>
-            </w:r>
-            <w:proofErr w:type="spellEnd"/>
+            <w:r>
+              <w:t>struct shm_ctr_struct *next</w:t>
+            </w:r>
           </w:p>
         </w:tc>
         <w:tc>
@@ -5827,13 +5473,7 @@
           </w:tcPr>
           <w:p>
             <w:r>
-              <w:t xml:space="preserve">Pointer auf den </w:t>
-            </w:r>
-            <w:r>
-              <w:t>vorhergehenden</w:t>
-            </w:r>
-            <w:r>
-              <w:t xml:space="preserve"> Block</w:t>
+              <w:t>Pointer auf den vorhergehenden Block</w:t>
             </w:r>
             <w:r>
               <w:br/>
@@ -5848,19 +5488,9 @@
             <w:tcW w:w="3916" w:type="dxa"/>
           </w:tcPr>
           <w:p>
-            <w:proofErr w:type="spellStart"/>
-            <w:r>
-              <w:t>char</w:t>
-            </w:r>
-            <w:proofErr w:type="spellEnd"/>
-            <w:r>
-              <w:t xml:space="preserve"> *</w:t>
-            </w:r>
-            <w:proofErr w:type="spellStart"/>
-            <w:r>
-              <w:t>filename</w:t>
-            </w:r>
-            <w:proofErr w:type="spellEnd"/>
+            <w:r>
+              <w:t>char *filename</w:t>
+            </w:r>
           </w:p>
         </w:tc>
         <w:tc>
@@ -5884,20 +5514,10 @@
             <w:tcW w:w="3916" w:type="dxa"/>
           </w:tcPr>
           <w:p>
-            <w:proofErr w:type="spellStart"/>
             <w:r>
               <w:lastRenderedPageBreak/>
-              <w:t>char</w:t>
-            </w:r>
-            <w:proofErr w:type="spellEnd"/>
-            <w:r>
-              <w:t xml:space="preserve"> *</w:t>
-            </w:r>
-            <w:proofErr w:type="spellStart"/>
-            <w:r>
-              <w:t>filedate</w:t>
-            </w:r>
-            <w:proofErr w:type="spellEnd"/>
+              <w:t>char *filedate</w:t>
+            </w:r>
           </w:p>
         </w:tc>
         <w:tc>
@@ -5906,15 +5526,7 @@
           </w:tcPr>
           <w:p>
             <w:r>
-              <w:t xml:space="preserve">Dies ist der einzige Pointer auf das </w:t>
-            </w:r>
-            <w:proofErr w:type="spellStart"/>
-            <w:r>
-              <w:t>Shared</w:t>
-            </w:r>
-            <w:proofErr w:type="spellEnd"/>
-            <w:r>
-              <w:t>-Memory. Hier liegen die effektiven Daten des Files.</w:t>
+              <w:t>Dies ist der einzige Pointer auf das Shared-Memory. Hier liegen die effektiven Daten des Files.</w:t>
             </w:r>
           </w:p>
         </w:tc>
@@ -6141,13 +5753,8 @@
             <w:pPr>
               <w:jc w:val="center"/>
             </w:pPr>
-            <w:proofErr w:type="spellStart"/>
-            <w:r>
-              <w:t>Shared</w:t>
-            </w:r>
-            <w:proofErr w:type="spellEnd"/>
-            <w:r>
-              <w:t xml:space="preserve"> Memory – SIZE = 65536</w:t>
+            <w:r>
+              <w:t>Shared Memory – SIZE = 65536</w:t>
             </w:r>
           </w:p>
         </w:tc>
@@ -6503,8 +6110,6 @@
           <w:noProof/>
         </w:rPr>
       </w:pPr>
-      <w:bookmarkStart w:id="15" w:name="_GoBack"/>
-      <w:bookmarkEnd w:id="15"/>
     </w:p>
     <w:p>
       <w:pPr>
@@ -6972,41 +6577,13 @@
       <w:tab/>
       <w:t>Seminar „</w:t>
     </w:r>
-    <w:proofErr w:type="spellStart"/>
     <w:r>
       <w:rPr>
         <w:rFonts w:ascii="Arial" w:hAnsi="Arial" w:cs="Arial"/>
         <w:sz w:val="16"/>
         <w:szCs w:val="16"/>
       </w:rPr>
-      <w:t>Concurrent</w:t>
-    </w:r>
-    <w:proofErr w:type="spellEnd"/>
-    <w:r>
-      <w:rPr>
-        <w:rFonts w:ascii="Arial" w:hAnsi="Arial" w:cs="Arial"/>
-        <w:sz w:val="16"/>
-        <w:szCs w:val="16"/>
-      </w:rPr>
-      <w:t xml:space="preserve"> </w:t>
-    </w:r>
-    <w:proofErr w:type="spellStart"/>
-    <w:r>
-      <w:rPr>
-        <w:rFonts w:ascii="Arial" w:hAnsi="Arial" w:cs="Arial"/>
-        <w:sz w:val="16"/>
-        <w:szCs w:val="16"/>
-      </w:rPr>
-      <w:t>Programming</w:t>
-    </w:r>
-    <w:proofErr w:type="spellEnd"/>
-    <w:r>
-      <w:rPr>
-        <w:rFonts w:ascii="Arial" w:hAnsi="Arial" w:cs="Arial"/>
-        <w:sz w:val="16"/>
-        <w:szCs w:val="16"/>
-      </w:rPr>
-      <w:t xml:space="preserve"> in C</w:t>
+      <w:t>Concurrent Programming in C</w:t>
     </w:r>
     <w:r>
       <w:rPr>
@@ -7225,6 +6802,231 @@
     </w:lvl>
   </w:abstractNum>
   <w:abstractNum w:abstractNumId="2">
+    <w:nsid w:val="1A915E59"/>
+    <w:multiLevelType w:val="hybridMultilevel"/>
+    <w:tmpl w:val="7D6286BC"/>
+    <w:lvl w:ilvl="0" w:tplc="7F6603D4">
+      <w:numFmt w:val="bullet"/>
+      <w:lvlText w:val="-"/>
+      <w:lvlJc w:val="left"/>
+      <w:pPr>
+        <w:ind w:left="360" w:hanging="360"/>
+      </w:pPr>
+      <w:rPr>
+        <w:rFonts w:ascii="Cambria" w:eastAsiaTheme="minorEastAsia" w:hAnsi="Cambria" w:cstheme="minorBidi" w:hint="default"/>
+      </w:rPr>
+    </w:lvl>
+    <w:lvl w:ilvl="1" w:tplc="08070003" w:tentative="1">
+      <w:start w:val="1"/>
+      <w:numFmt w:val="bullet"/>
+      <w:lvlText w:val="o"/>
+      <w:lvlJc w:val="left"/>
+      <w:pPr>
+        <w:ind w:left="1080" w:hanging="360"/>
+      </w:pPr>
+      <w:rPr>
+        <w:rFonts w:ascii="Courier New" w:hAnsi="Courier New" w:cs="Courier New" w:hint="default"/>
+      </w:rPr>
+    </w:lvl>
+    <w:lvl w:ilvl="2" w:tplc="08070005" w:tentative="1">
+      <w:start w:val="1"/>
+      <w:numFmt w:val="bullet"/>
+      <w:lvlText w:val=""/>
+      <w:lvlJc w:val="left"/>
+      <w:pPr>
+        <w:ind w:left="1800" w:hanging="360"/>
+      </w:pPr>
+      <w:rPr>
+        <w:rFonts w:ascii="Wingdings" w:hAnsi="Wingdings" w:hint="default"/>
+      </w:rPr>
+    </w:lvl>
+    <w:lvl w:ilvl="3" w:tplc="08070001" w:tentative="1">
+      <w:start w:val="1"/>
+      <w:numFmt w:val="bullet"/>
+      <w:lvlText w:val=""/>
+      <w:lvlJc w:val="left"/>
+      <w:pPr>
+        <w:ind w:left="2520" w:hanging="360"/>
+      </w:pPr>
+      <w:rPr>
+        <w:rFonts w:ascii="Symbol" w:hAnsi="Symbol" w:hint="default"/>
+      </w:rPr>
+    </w:lvl>
+    <w:lvl w:ilvl="4" w:tplc="08070003" w:tentative="1">
+      <w:start w:val="1"/>
+      <w:numFmt w:val="bullet"/>
+      <w:lvlText w:val="o"/>
+      <w:lvlJc w:val="left"/>
+      <w:pPr>
+        <w:ind w:left="3240" w:hanging="360"/>
+      </w:pPr>
+      <w:rPr>
+        <w:rFonts w:ascii="Courier New" w:hAnsi="Courier New" w:cs="Courier New" w:hint="default"/>
+      </w:rPr>
+    </w:lvl>
+    <w:lvl w:ilvl="5" w:tplc="08070005" w:tentative="1">
+      <w:start w:val="1"/>
+      <w:numFmt w:val="bullet"/>
+      <w:lvlText w:val=""/>
+      <w:lvlJc w:val="left"/>
+      <w:pPr>
+        <w:ind w:left="3960" w:hanging="360"/>
+      </w:pPr>
+      <w:rPr>
+        <w:rFonts w:ascii="Wingdings" w:hAnsi="Wingdings" w:hint="default"/>
+      </w:rPr>
+    </w:lvl>
+    <w:lvl w:ilvl="6" w:tplc="08070001" w:tentative="1">
+      <w:start w:val="1"/>
+      <w:numFmt w:val="bullet"/>
+      <w:lvlText w:val=""/>
+      <w:lvlJc w:val="left"/>
+      <w:pPr>
+        <w:ind w:left="4680" w:hanging="360"/>
+      </w:pPr>
+      <w:rPr>
+        <w:rFonts w:ascii="Symbol" w:hAnsi="Symbol" w:hint="default"/>
+      </w:rPr>
+    </w:lvl>
+    <w:lvl w:ilvl="7" w:tplc="08070003" w:tentative="1">
+      <w:start w:val="1"/>
+      <w:numFmt w:val="bullet"/>
+      <w:lvlText w:val="o"/>
+      <w:lvlJc w:val="left"/>
+      <w:pPr>
+        <w:ind w:left="5400" w:hanging="360"/>
+      </w:pPr>
+      <w:rPr>
+        <w:rFonts w:ascii="Courier New" w:hAnsi="Courier New" w:cs="Courier New" w:hint="default"/>
+      </w:rPr>
+    </w:lvl>
+    <w:lvl w:ilvl="8" w:tplc="08070005" w:tentative="1">
+      <w:start w:val="1"/>
+      <w:numFmt w:val="bullet"/>
+      <w:lvlText w:val=""/>
+      <w:lvlJc w:val="left"/>
+      <w:pPr>
+        <w:ind w:left="6120" w:hanging="360"/>
+      </w:pPr>
+      <w:rPr>
+        <w:rFonts w:ascii="Wingdings" w:hAnsi="Wingdings" w:hint="default"/>
+      </w:rPr>
+    </w:lvl>
+  </w:abstractNum>
+  <w:abstractNum w:abstractNumId="3">
+    <w:nsid w:val="2490560B"/>
+    <w:multiLevelType w:val="hybridMultilevel"/>
+    <w:tmpl w:val="6C7A275E"/>
+    <w:lvl w:ilvl="0" w:tplc="08070001">
+      <w:start w:val="1"/>
+      <w:numFmt w:val="bullet"/>
+      <w:lvlText w:val=""/>
+      <w:lvlJc w:val="left"/>
+      <w:pPr>
+        <w:ind w:left="720" w:hanging="360"/>
+      </w:pPr>
+      <w:rPr>
+        <w:rFonts w:ascii="Symbol" w:hAnsi="Symbol" w:hint="default"/>
+      </w:rPr>
+    </w:lvl>
+    <w:lvl w:ilvl="1" w:tplc="08070003" w:tentative="1">
+      <w:start w:val="1"/>
+      <w:numFmt w:val="bullet"/>
+      <w:lvlText w:val="o"/>
+      <w:lvlJc w:val="left"/>
+      <w:pPr>
+        <w:ind w:left="1440" w:hanging="360"/>
+      </w:pPr>
+      <w:rPr>
+        <w:rFonts w:ascii="Courier New" w:hAnsi="Courier New" w:cs="Courier New" w:hint="default"/>
+      </w:rPr>
+    </w:lvl>
+    <w:lvl w:ilvl="2" w:tplc="08070005" w:tentative="1">
+      <w:start w:val="1"/>
+      <w:numFmt w:val="bullet"/>
+      <w:lvlText w:val=""/>
+      <w:lvlJc w:val="left"/>
+      <w:pPr>
+        <w:ind w:left="2160" w:hanging="360"/>
+      </w:pPr>
+      <w:rPr>
+        <w:rFonts w:ascii="Wingdings" w:hAnsi="Wingdings" w:hint="default"/>
+      </w:rPr>
+    </w:lvl>
+    <w:lvl w:ilvl="3" w:tplc="08070001" w:tentative="1">
+      <w:start w:val="1"/>
+      <w:numFmt w:val="bullet"/>
+      <w:lvlText w:val=""/>
+      <w:lvlJc w:val="left"/>
+      <w:pPr>
+        <w:ind w:left="2880" w:hanging="360"/>
+      </w:pPr>
+      <w:rPr>
+        <w:rFonts w:ascii="Symbol" w:hAnsi="Symbol" w:hint="default"/>
+      </w:rPr>
+    </w:lvl>
+    <w:lvl w:ilvl="4" w:tplc="08070003" w:tentative="1">
+      <w:start w:val="1"/>
+      <w:numFmt w:val="bullet"/>
+      <w:lvlText w:val="o"/>
+      <w:lvlJc w:val="left"/>
+      <w:pPr>
+        <w:ind w:left="3600" w:hanging="360"/>
+      </w:pPr>
+      <w:rPr>
+        <w:rFonts w:ascii="Courier New" w:hAnsi="Courier New" w:cs="Courier New" w:hint="default"/>
+      </w:rPr>
+    </w:lvl>
+    <w:lvl w:ilvl="5" w:tplc="08070005" w:tentative="1">
+      <w:start w:val="1"/>
+      <w:numFmt w:val="bullet"/>
+      <w:lvlText w:val=""/>
+      <w:lvlJc w:val="left"/>
+      <w:pPr>
+        <w:ind w:left="4320" w:hanging="360"/>
+      </w:pPr>
+      <w:rPr>
+        <w:rFonts w:ascii="Wingdings" w:hAnsi="Wingdings" w:hint="default"/>
+      </w:rPr>
+    </w:lvl>
+    <w:lvl w:ilvl="6" w:tplc="08070001" w:tentative="1">
+      <w:start w:val="1"/>
+      <w:numFmt w:val="bullet"/>
+      <w:lvlText w:val=""/>
+      <w:lvlJc w:val="left"/>
+      <w:pPr>
+        <w:ind w:left="5040" w:hanging="360"/>
+      </w:pPr>
+      <w:rPr>
+        <w:rFonts w:ascii="Symbol" w:hAnsi="Symbol" w:hint="default"/>
+      </w:rPr>
+    </w:lvl>
+    <w:lvl w:ilvl="7" w:tplc="08070003" w:tentative="1">
+      <w:start w:val="1"/>
+      <w:numFmt w:val="bullet"/>
+      <w:lvlText w:val="o"/>
+      <w:lvlJc w:val="left"/>
+      <w:pPr>
+        <w:ind w:left="5760" w:hanging="360"/>
+      </w:pPr>
+      <w:rPr>
+        <w:rFonts w:ascii="Courier New" w:hAnsi="Courier New" w:cs="Courier New" w:hint="default"/>
+      </w:rPr>
+    </w:lvl>
+    <w:lvl w:ilvl="8" w:tplc="08070005" w:tentative="1">
+      <w:start w:val="1"/>
+      <w:numFmt w:val="bullet"/>
+      <w:lvlText w:val=""/>
+      <w:lvlJc w:val="left"/>
+      <w:pPr>
+        <w:ind w:left="6480" w:hanging="360"/>
+      </w:pPr>
+      <w:rPr>
+        <w:rFonts w:ascii="Wingdings" w:hAnsi="Wingdings" w:hint="default"/>
+      </w:rPr>
+    </w:lvl>
+  </w:abstractNum>
+  <w:abstractNum w:abstractNumId="4">
     <w:nsid w:val="2BF87288"/>
     <w:multiLevelType w:val="hybridMultilevel"/>
     <w:tmpl w:val="284C6BD8"/>
@@ -7337,7 +7139,7 @@
       </w:rPr>
     </w:lvl>
   </w:abstractNum>
-  <w:abstractNum w:abstractNumId="3">
+  <w:abstractNum w:abstractNumId="5">
     <w:nsid w:val="2E68069F"/>
     <w:multiLevelType w:val="hybridMultilevel"/>
     <w:tmpl w:val="B456C248"/>
@@ -7426,7 +7228,7 @@
       </w:pPr>
     </w:lvl>
   </w:abstractNum>
-  <w:abstractNum w:abstractNumId="4">
+  <w:abstractNum w:abstractNumId="6">
     <w:nsid w:val="32C27C2D"/>
     <w:multiLevelType w:val="hybridMultilevel"/>
     <w:tmpl w:val="16F8A042"/>
@@ -7539,7 +7341,7 @@
       </w:rPr>
     </w:lvl>
   </w:abstractNum>
-  <w:abstractNum w:abstractNumId="5">
+  <w:abstractNum w:abstractNumId="7">
     <w:nsid w:val="37102DB6"/>
     <w:multiLevelType w:val="hybridMultilevel"/>
     <w:tmpl w:val="69B01AE8"/>
@@ -7651,7 +7453,7 @@
       </w:rPr>
     </w:lvl>
   </w:abstractNum>
-  <w:abstractNum w:abstractNumId="6">
+  <w:abstractNum w:abstractNumId="8">
     <w:nsid w:val="3AB04439"/>
     <w:multiLevelType w:val="hybridMultilevel"/>
     <w:tmpl w:val="1954F4B2"/>
@@ -7737,7 +7539,7 @@
       </w:pPr>
     </w:lvl>
   </w:abstractNum>
-  <w:abstractNum w:abstractNumId="7">
+  <w:abstractNum w:abstractNumId="9">
     <w:nsid w:val="3C4848D9"/>
     <w:multiLevelType w:val="hybridMultilevel"/>
     <w:tmpl w:val="03A0701A"/>
@@ -7823,7 +7625,7 @@
       </w:pPr>
     </w:lvl>
   </w:abstractNum>
-  <w:abstractNum w:abstractNumId="8">
+  <w:abstractNum w:abstractNumId="10">
     <w:nsid w:val="3DD30F80"/>
     <w:multiLevelType w:val="hybridMultilevel"/>
     <w:tmpl w:val="E3ACD432"/>
@@ -7936,7 +7738,7 @@
       </w:rPr>
     </w:lvl>
   </w:abstractNum>
-  <w:abstractNum w:abstractNumId="9">
+  <w:abstractNum w:abstractNumId="11">
     <w:nsid w:val="400F5306"/>
     <w:multiLevelType w:val="hybridMultilevel"/>
     <w:tmpl w:val="C29EA1F8"/>
@@ -8022,7 +7824,119 @@
       </w:pPr>
     </w:lvl>
   </w:abstractNum>
-  <w:abstractNum w:abstractNumId="10">
+  <w:abstractNum w:abstractNumId="12">
+    <w:nsid w:val="42B96C51"/>
+    <w:multiLevelType w:val="hybridMultilevel"/>
+    <w:tmpl w:val="3EE08A26"/>
+    <w:lvl w:ilvl="0" w:tplc="7F6603D4">
+      <w:numFmt w:val="bullet"/>
+      <w:lvlText w:val="-"/>
+      <w:lvlJc w:val="left"/>
+      <w:pPr>
+        <w:ind w:left="360" w:hanging="360"/>
+      </w:pPr>
+      <w:rPr>
+        <w:rFonts w:ascii="Cambria" w:eastAsiaTheme="minorEastAsia" w:hAnsi="Cambria" w:cstheme="minorBidi" w:hint="default"/>
+      </w:rPr>
+    </w:lvl>
+    <w:lvl w:ilvl="1" w:tplc="08070003" w:tentative="1">
+      <w:start w:val="1"/>
+      <w:numFmt w:val="bullet"/>
+      <w:lvlText w:val="o"/>
+      <w:lvlJc w:val="left"/>
+      <w:pPr>
+        <w:ind w:left="1080" w:hanging="360"/>
+      </w:pPr>
+      <w:rPr>
+        <w:rFonts w:ascii="Courier New" w:hAnsi="Courier New" w:cs="Courier New" w:hint="default"/>
+      </w:rPr>
+    </w:lvl>
+    <w:lvl w:ilvl="2" w:tplc="08070005" w:tentative="1">
+      <w:start w:val="1"/>
+      <w:numFmt w:val="bullet"/>
+      <w:lvlText w:val=""/>
+      <w:lvlJc w:val="left"/>
+      <w:pPr>
+        <w:ind w:left="1800" w:hanging="360"/>
+      </w:pPr>
+      <w:rPr>
+        <w:rFonts w:ascii="Wingdings" w:hAnsi="Wingdings" w:hint="default"/>
+      </w:rPr>
+    </w:lvl>
+    <w:lvl w:ilvl="3" w:tplc="08070001" w:tentative="1">
+      <w:start w:val="1"/>
+      <w:numFmt w:val="bullet"/>
+      <w:lvlText w:val=""/>
+      <w:lvlJc w:val="left"/>
+      <w:pPr>
+        <w:ind w:left="2520" w:hanging="360"/>
+      </w:pPr>
+      <w:rPr>
+        <w:rFonts w:ascii="Symbol" w:hAnsi="Symbol" w:hint="default"/>
+      </w:rPr>
+    </w:lvl>
+    <w:lvl w:ilvl="4" w:tplc="08070003" w:tentative="1">
+      <w:start w:val="1"/>
+      <w:numFmt w:val="bullet"/>
+      <w:lvlText w:val="o"/>
+      <w:lvlJc w:val="left"/>
+      <w:pPr>
+        <w:ind w:left="3240" w:hanging="360"/>
+      </w:pPr>
+      <w:rPr>
+        <w:rFonts w:ascii="Courier New" w:hAnsi="Courier New" w:cs="Courier New" w:hint="default"/>
+      </w:rPr>
+    </w:lvl>
+    <w:lvl w:ilvl="5" w:tplc="08070005" w:tentative="1">
+      <w:start w:val="1"/>
+      <w:numFmt w:val="bullet"/>
+      <w:lvlText w:val=""/>
+      <w:lvlJc w:val="left"/>
+      <w:pPr>
+        <w:ind w:left="3960" w:hanging="360"/>
+      </w:pPr>
+      <w:rPr>
+        <w:rFonts w:ascii="Wingdings" w:hAnsi="Wingdings" w:hint="default"/>
+      </w:rPr>
+    </w:lvl>
+    <w:lvl w:ilvl="6" w:tplc="08070001" w:tentative="1">
+      <w:start w:val="1"/>
+      <w:numFmt w:val="bullet"/>
+      <w:lvlText w:val=""/>
+      <w:lvlJc w:val="left"/>
+      <w:pPr>
+        <w:ind w:left="4680" w:hanging="360"/>
+      </w:pPr>
+      <w:rPr>
+        <w:rFonts w:ascii="Symbol" w:hAnsi="Symbol" w:hint="default"/>
+      </w:rPr>
+    </w:lvl>
+    <w:lvl w:ilvl="7" w:tplc="08070003" w:tentative="1">
+      <w:start w:val="1"/>
+      <w:numFmt w:val="bullet"/>
+      <w:lvlText w:val="o"/>
+      <w:lvlJc w:val="left"/>
+      <w:pPr>
+        <w:ind w:left="5400" w:hanging="360"/>
+      </w:pPr>
+      <w:rPr>
+        <w:rFonts w:ascii="Courier New" w:hAnsi="Courier New" w:cs="Courier New" w:hint="default"/>
+      </w:rPr>
+    </w:lvl>
+    <w:lvl w:ilvl="8" w:tplc="08070005" w:tentative="1">
+      <w:start w:val="1"/>
+      <w:numFmt w:val="bullet"/>
+      <w:lvlText w:val=""/>
+      <w:lvlJc w:val="left"/>
+      <w:pPr>
+        <w:ind w:left="6120" w:hanging="360"/>
+      </w:pPr>
+      <w:rPr>
+        <w:rFonts w:ascii="Wingdings" w:hAnsi="Wingdings" w:hint="default"/>
+      </w:rPr>
+    </w:lvl>
+  </w:abstractNum>
+  <w:abstractNum w:abstractNumId="13">
     <w:nsid w:val="43487329"/>
     <w:multiLevelType w:val="hybridMultilevel"/>
     <w:tmpl w:val="9B7420DE"/>
@@ -8134,7 +8048,7 @@
       </w:rPr>
     </w:lvl>
   </w:abstractNum>
-  <w:abstractNum w:abstractNumId="11">
+  <w:abstractNum w:abstractNumId="14">
     <w:nsid w:val="49E33E02"/>
     <w:multiLevelType w:val="hybridMultilevel"/>
     <w:tmpl w:val="0F9C4472"/>
@@ -8220,7 +8134,7 @@
       </w:pPr>
     </w:lvl>
   </w:abstractNum>
-  <w:abstractNum w:abstractNumId="12">
+  <w:abstractNum w:abstractNumId="15">
     <w:nsid w:val="4B4D1B64"/>
     <w:multiLevelType w:val="hybridMultilevel"/>
     <w:tmpl w:val="20D25ED2"/>
@@ -8306,7 +8220,93 @@
       </w:pPr>
     </w:lvl>
   </w:abstractNum>
-  <w:abstractNum w:abstractNumId="13">
+  <w:abstractNum w:abstractNumId="16">
+    <w:nsid w:val="4FEE2F04"/>
+    <w:multiLevelType w:val="hybridMultilevel"/>
+    <w:tmpl w:val="EDFEB8A0"/>
+    <w:lvl w:ilvl="0" w:tplc="0807000F">
+      <w:start w:val="1"/>
+      <w:numFmt w:val="decimal"/>
+      <w:lvlText w:val="%1."/>
+      <w:lvlJc w:val="left"/>
+      <w:pPr>
+        <w:ind w:left="720" w:hanging="360"/>
+      </w:pPr>
+    </w:lvl>
+    <w:lvl w:ilvl="1" w:tplc="08070019" w:tentative="1">
+      <w:start w:val="1"/>
+      <w:numFmt w:val="lowerLetter"/>
+      <w:lvlText w:val="%2."/>
+      <w:lvlJc w:val="left"/>
+      <w:pPr>
+        <w:ind w:left="1440" w:hanging="360"/>
+      </w:pPr>
+    </w:lvl>
+    <w:lvl w:ilvl="2" w:tplc="0807001B" w:tentative="1">
+      <w:start w:val="1"/>
+      <w:numFmt w:val="lowerRoman"/>
+      <w:lvlText w:val="%3."/>
+      <w:lvlJc w:val="right"/>
+      <w:pPr>
+        <w:ind w:left="2160" w:hanging="180"/>
+      </w:pPr>
+    </w:lvl>
+    <w:lvl w:ilvl="3" w:tplc="0807000F" w:tentative="1">
+      <w:start w:val="1"/>
+      <w:numFmt w:val="decimal"/>
+      <w:lvlText w:val="%4."/>
+      <w:lvlJc w:val="left"/>
+      <w:pPr>
+        <w:ind w:left="2880" w:hanging="360"/>
+      </w:pPr>
+    </w:lvl>
+    <w:lvl w:ilvl="4" w:tplc="08070019" w:tentative="1">
+      <w:start w:val="1"/>
+      <w:numFmt w:val="lowerLetter"/>
+      <w:lvlText w:val="%5."/>
+      <w:lvlJc w:val="left"/>
+      <w:pPr>
+        <w:ind w:left="3600" w:hanging="360"/>
+      </w:pPr>
+    </w:lvl>
+    <w:lvl w:ilvl="5" w:tplc="0807001B" w:tentative="1">
+      <w:start w:val="1"/>
+      <w:numFmt w:val="lowerRoman"/>
+      <w:lvlText w:val="%6."/>
+      <w:lvlJc w:val="right"/>
+      <w:pPr>
+        <w:ind w:left="4320" w:hanging="180"/>
+      </w:pPr>
+    </w:lvl>
+    <w:lvl w:ilvl="6" w:tplc="0807000F" w:tentative="1">
+      <w:start w:val="1"/>
+      <w:numFmt w:val="decimal"/>
+      <w:lvlText w:val="%7."/>
+      <w:lvlJc w:val="left"/>
+      <w:pPr>
+        <w:ind w:left="5040" w:hanging="360"/>
+      </w:pPr>
+    </w:lvl>
+    <w:lvl w:ilvl="7" w:tplc="08070019" w:tentative="1">
+      <w:start w:val="1"/>
+      <w:numFmt w:val="lowerLetter"/>
+      <w:lvlText w:val="%8."/>
+      <w:lvlJc w:val="left"/>
+      <w:pPr>
+        <w:ind w:left="5760" w:hanging="360"/>
+      </w:pPr>
+    </w:lvl>
+    <w:lvl w:ilvl="8" w:tplc="0807001B" w:tentative="1">
+      <w:start w:val="1"/>
+      <w:numFmt w:val="lowerRoman"/>
+      <w:lvlText w:val="%9."/>
+      <w:lvlJc w:val="right"/>
+      <w:pPr>
+        <w:ind w:left="6480" w:hanging="180"/>
+      </w:pPr>
+    </w:lvl>
+  </w:abstractNum>
+  <w:abstractNum w:abstractNumId="17">
     <w:nsid w:val="543E085F"/>
     <w:multiLevelType w:val="multilevel"/>
     <w:tmpl w:val="08070025"/>
@@ -8401,7 +8401,7 @@
       </w:pPr>
     </w:lvl>
   </w:abstractNum>
-  <w:abstractNum w:abstractNumId="14">
+  <w:abstractNum w:abstractNumId="18">
     <w:nsid w:val="54F34812"/>
     <w:multiLevelType w:val="hybridMultilevel"/>
     <w:tmpl w:val="BAA265B4"/>
@@ -8490,7 +8490,7 @@
       </w:pPr>
     </w:lvl>
   </w:abstractNum>
-  <w:abstractNum w:abstractNumId="15">
+  <w:abstractNum w:abstractNumId="19">
     <w:nsid w:val="568C0C0E"/>
     <w:multiLevelType w:val="hybridMultilevel"/>
     <w:tmpl w:val="49C44FE8"/>
@@ -8603,7 +8603,7 @@
       </w:rPr>
     </w:lvl>
   </w:abstractNum>
-  <w:abstractNum w:abstractNumId="16">
+  <w:abstractNum w:abstractNumId="20">
     <w:nsid w:val="570765D2"/>
     <w:multiLevelType w:val="hybridMultilevel"/>
     <w:tmpl w:val="FBC2C428"/>
@@ -8716,7 +8716,7 @@
       </w:rPr>
     </w:lvl>
   </w:abstractNum>
-  <w:abstractNum w:abstractNumId="17">
+  <w:abstractNum w:abstractNumId="21">
     <w:nsid w:val="597A68F6"/>
     <w:multiLevelType w:val="hybridMultilevel"/>
     <w:tmpl w:val="C67650D8"/>
@@ -8829,7 +8829,7 @@
       </w:rPr>
     </w:lvl>
   </w:abstractNum>
-  <w:abstractNum w:abstractNumId="18">
+  <w:abstractNum w:abstractNumId="22">
     <w:nsid w:val="5BEB1B20"/>
     <w:multiLevelType w:val="hybridMultilevel"/>
     <w:tmpl w:val="3970ECC4"/>
@@ -8941,7 +8941,7 @@
       </w:rPr>
     </w:lvl>
   </w:abstractNum>
-  <w:abstractNum w:abstractNumId="19">
+  <w:abstractNum w:abstractNumId="23">
     <w:nsid w:val="5CD7744A"/>
     <w:multiLevelType w:val="hybridMultilevel"/>
     <w:tmpl w:val="38801980"/>
@@ -9027,7 +9027,7 @@
       </w:pPr>
     </w:lvl>
   </w:abstractNum>
-  <w:abstractNum w:abstractNumId="20">
+  <w:abstractNum w:abstractNumId="24">
     <w:nsid w:val="5F7975FD"/>
     <w:multiLevelType w:val="hybridMultilevel"/>
     <w:tmpl w:val="E61C767C"/>
@@ -9113,7 +9113,7 @@
       </w:pPr>
     </w:lvl>
   </w:abstractNum>
-  <w:abstractNum w:abstractNumId="21">
+  <w:abstractNum w:abstractNumId="25">
     <w:nsid w:val="61135B27"/>
     <w:multiLevelType w:val="hybridMultilevel"/>
     <w:tmpl w:val="FE8608E8"/>
@@ -9225,7 +9225,7 @@
       </w:rPr>
     </w:lvl>
   </w:abstractNum>
-  <w:abstractNum w:abstractNumId="22">
+  <w:abstractNum w:abstractNumId="26">
     <w:nsid w:val="6C857FA6"/>
     <w:multiLevelType w:val="hybridMultilevel"/>
     <w:tmpl w:val="A82C16F4"/>
@@ -9311,7 +9311,7 @@
       </w:pPr>
     </w:lvl>
   </w:abstractNum>
-  <w:abstractNum w:abstractNumId="23">
+  <w:abstractNum w:abstractNumId="27">
     <w:nsid w:val="6DBC1F04"/>
     <w:multiLevelType w:val="hybridMultilevel"/>
     <w:tmpl w:val="90B6FB7A"/>
@@ -9424,7 +9424,7 @@
       </w:rPr>
     </w:lvl>
   </w:abstractNum>
-  <w:abstractNum w:abstractNumId="24">
+  <w:abstractNum w:abstractNumId="28">
     <w:nsid w:val="6F376EA1"/>
     <w:multiLevelType w:val="hybridMultilevel"/>
     <w:tmpl w:val="E61C767C"/>
@@ -9510,7 +9510,7 @@
       </w:pPr>
     </w:lvl>
   </w:abstractNum>
-  <w:abstractNum w:abstractNumId="25">
+  <w:abstractNum w:abstractNumId="29">
     <w:nsid w:val="775C68AC"/>
     <w:multiLevelType w:val="hybridMultilevel"/>
     <w:tmpl w:val="489C00CC"/>
@@ -9596,7 +9596,7 @@
       </w:pPr>
     </w:lvl>
   </w:abstractNum>
-  <w:abstractNum w:abstractNumId="26">
+  <w:abstractNum w:abstractNumId="30">
     <w:nsid w:val="78B171CC"/>
     <w:multiLevelType w:val="hybridMultilevel"/>
     <w:tmpl w:val="B93E3688"/>
@@ -9682,7 +9682,7 @@
       </w:pPr>
     </w:lvl>
   </w:abstractNum>
-  <w:abstractNum w:abstractNumId="27">
+  <w:abstractNum w:abstractNumId="31">
     <w:nsid w:val="7C3B48C6"/>
     <w:multiLevelType w:val="hybridMultilevel"/>
     <w:tmpl w:val="B9F0ACB0"/>
@@ -9796,103 +9796,115 @@
     </w:lvl>
   </w:abstractNum>
   <w:num w:numId="1">
-    <w:abstractNumId w:val="6"/>
+    <w:abstractNumId w:val="8"/>
   </w:num>
   <w:num w:numId="2">
-    <w:abstractNumId w:val="14"/>
+    <w:abstractNumId w:val="18"/>
   </w:num>
   <w:num w:numId="3">
-    <w:abstractNumId w:val="9"/>
+    <w:abstractNumId w:val="11"/>
   </w:num>
   <w:num w:numId="4">
-    <w:abstractNumId w:val="3"/>
+    <w:abstractNumId w:val="5"/>
   </w:num>
   <w:num w:numId="5">
-    <w:abstractNumId w:val="22"/>
+    <w:abstractNumId w:val="26"/>
   </w:num>
   <w:num w:numId="6">
     <w:abstractNumId w:val="0"/>
   </w:num>
   <w:num w:numId="7">
-    <w:abstractNumId w:val="11"/>
+    <w:abstractNumId w:val="14"/>
   </w:num>
   <w:num w:numId="8">
-    <w:abstractNumId w:val="25"/>
+    <w:abstractNumId w:val="29"/>
   </w:num>
   <w:num w:numId="9">
-    <w:abstractNumId w:val="19"/>
+    <w:abstractNumId w:val="23"/>
   </w:num>
   <w:num w:numId="10">
-    <w:abstractNumId w:val="26"/>
+    <w:abstractNumId w:val="30"/>
   </w:num>
   <w:num w:numId="11">
-    <w:abstractNumId w:val="12"/>
+    <w:abstractNumId w:val="15"/>
   </w:num>
   <w:num w:numId="12">
     <w:abstractNumId w:val="1"/>
   </w:num>
   <w:num w:numId="13">
+    <w:abstractNumId w:val="28"/>
+  </w:num>
+  <w:num w:numId="14">
     <w:abstractNumId w:val="24"/>
   </w:num>
-  <w:num w:numId="14">
+  <w:num w:numId="15">
+    <w:abstractNumId w:val="17"/>
+  </w:num>
+  <w:num w:numId="16">
+    <w:abstractNumId w:val="19"/>
+  </w:num>
+  <w:num w:numId="17">
+    <w:abstractNumId w:val="17"/>
+  </w:num>
+  <w:num w:numId="18">
+    <w:abstractNumId w:val="25"/>
+  </w:num>
+  <w:num w:numId="19">
+    <w:abstractNumId w:val="7"/>
+  </w:num>
+  <w:num w:numId="20">
+    <w:abstractNumId w:val="31"/>
+  </w:num>
+  <w:num w:numId="21">
+    <w:abstractNumId w:val="17"/>
+  </w:num>
+  <w:num w:numId="22">
+    <w:abstractNumId w:val="10"/>
+  </w:num>
+  <w:num w:numId="23">
+    <w:abstractNumId w:val="17"/>
+  </w:num>
+  <w:num w:numId="24">
+    <w:abstractNumId w:val="27"/>
+  </w:num>
+  <w:num w:numId="25">
+    <w:abstractNumId w:val="17"/>
+  </w:num>
+  <w:num w:numId="26">
+    <w:abstractNumId w:val="17"/>
+  </w:num>
+  <w:num w:numId="27">
+    <w:abstractNumId w:val="4"/>
+  </w:num>
+  <w:num w:numId="28">
+    <w:abstractNumId w:val="9"/>
+  </w:num>
+  <w:num w:numId="29">
+    <w:abstractNumId w:val="21"/>
+  </w:num>
+  <w:num w:numId="30">
+    <w:abstractNumId w:val="22"/>
+  </w:num>
+  <w:num w:numId="31">
     <w:abstractNumId w:val="20"/>
   </w:num>
-  <w:num w:numId="15">
+  <w:num w:numId="32">
     <w:abstractNumId w:val="13"/>
   </w:num>
-  <w:num w:numId="16">
-    <w:abstractNumId w:val="15"/>
+  <w:num w:numId="33">
+    <w:abstractNumId w:val="6"/>
   </w:num>
-  <w:num w:numId="17">
-    <w:abstractNumId w:val="13"/>
+  <w:num w:numId="34">
+    <w:abstractNumId w:val="3"/>
   </w:num>
-  <w:num w:numId="18">
-    <w:abstractNumId w:val="21"/>
+  <w:num w:numId="35">
+    <w:abstractNumId w:val="16"/>
   </w:num>
-  <w:num w:numId="19">
-    <w:abstractNumId w:val="5"/>
-  </w:num>
-  <w:num w:numId="20">
-    <w:abstractNumId w:val="27"/>
-  </w:num>
-  <w:num w:numId="21">
-    <w:abstractNumId w:val="13"/>
-  </w:num>
-  <w:num w:numId="22">
-    <w:abstractNumId w:val="8"/>
-  </w:num>
-  <w:num w:numId="23">
-    <w:abstractNumId w:val="13"/>
-  </w:num>
-  <w:num w:numId="24">
-    <w:abstractNumId w:val="23"/>
-  </w:num>
-  <w:num w:numId="25">
-    <w:abstractNumId w:val="13"/>
-  </w:num>
-  <w:num w:numId="26">
-    <w:abstractNumId w:val="13"/>
-  </w:num>
-  <w:num w:numId="27">
+  <w:num w:numId="36">
     <w:abstractNumId w:val="2"/>
   </w:num>
-  <w:num w:numId="28">
-    <w:abstractNumId w:val="7"/>
-  </w:num>
-  <w:num w:numId="29">
-    <w:abstractNumId w:val="17"/>
-  </w:num>
-  <w:num w:numId="30">
-    <w:abstractNumId w:val="18"/>
-  </w:num>
-  <w:num w:numId="31">
-    <w:abstractNumId w:val="16"/>
-  </w:num>
-  <w:num w:numId="32">
-    <w:abstractNumId w:val="10"/>
-  </w:num>
-  <w:num w:numId="33">
-    <w:abstractNumId w:val="4"/>
+  <w:num w:numId="37">
+    <w:abstractNumId w:val="12"/>
   </w:num>
 </w:numbering>
 </file>
@@ -11173,12 +11185,20 @@
     <w:pitch w:val="variable"/>
     <w:sig w:usb0="E0002EFF" w:usb1="C0007843" w:usb2="00000009" w:usb3="00000000" w:csb0="000001FF" w:csb1="00000000"/>
   </w:font>
-  <w:font w:name="Symbol">
-    <w:panose1 w:val="05050102010706020507"/>
-    <w:charset w:val="02"/>
+  <w:font w:name="Cambria">
+    <w:panose1 w:val="02040503050406030204"/>
+    <w:charset w:val="00"/>
     <w:family w:val="roman"/>
     <w:pitch w:val="variable"/>
-    <w:sig w:usb0="00000000" w:usb1="10000000" w:usb2="00000000" w:usb3="00000000" w:csb0="80000000" w:csb1="00000000"/>
+    <w:sig w:usb0="E00002FF" w:usb1="400004FF" w:usb2="00000000" w:usb3="00000000" w:csb0="0000019F" w:csb1="00000000"/>
+  </w:font>
+  <w:font w:name="MS Mincho">
+    <w:altName w:val="ＭＳ 明朝"/>
+    <w:panose1 w:val="02020609040205080304"/>
+    <w:charset w:val="80"/>
+    <w:family w:val="modern"/>
+    <w:pitch w:val="fixed"/>
+    <w:sig w:usb0="E00002FF" w:usb1="6AC7FDFB" w:usb2="08000012" w:usb3="00000000" w:csb0="0002009F" w:csb1="00000000"/>
   </w:font>
   <w:font w:name="Courier New">
     <w:panose1 w:val="02070309020205020404"/>
@@ -11194,20 +11214,12 @@
     <w:pitch w:val="variable"/>
     <w:sig w:usb0="00000000" w:usb1="10000000" w:usb2="00000000" w:usb3="00000000" w:csb0="80000000" w:csb1="00000000"/>
   </w:font>
-  <w:font w:name="Cambria">
-    <w:panose1 w:val="02040503050406030204"/>
-    <w:charset w:val="00"/>
+  <w:font w:name="Symbol">
+    <w:panose1 w:val="05050102010706020507"/>
+    <w:charset w:val="02"/>
     <w:family w:val="roman"/>
     <w:pitch w:val="variable"/>
-    <w:sig w:usb0="E00002FF" w:usb1="400004FF" w:usb2="00000000" w:usb3="00000000" w:csb0="0000019F" w:csb1="00000000"/>
-  </w:font>
-  <w:font w:name="MS Mincho">
-    <w:altName w:val="ＭＳ 明朝"/>
-    <w:panose1 w:val="02020609040205080304"/>
-    <w:charset w:val="80"/>
-    <w:family w:val="modern"/>
-    <w:pitch w:val="fixed"/>
-    <w:sig w:usb0="E00002FF" w:usb1="6AC7FDFB" w:usb2="08000012" w:usb3="00000000" w:csb0="0002009F" w:csb1="00000000"/>
+    <w:sig w:usb0="00000000" w:usb1="10000000" w:usb2="00000000" w:usb3="00000000" w:csb0="80000000" w:csb1="00000000"/>
   </w:font>
   <w:font w:name="Calibri">
     <w:panose1 w:val="020F0502020204030204"/>
@@ -11289,7 +11301,9 @@
     <w:rsid w:val="00155F6E"/>
     <w:rsid w:val="002E51BF"/>
     <w:rsid w:val="003871F5"/>
+    <w:rsid w:val="003E1ACD"/>
     <w:rsid w:val="00495153"/>
+    <w:rsid w:val="00A138BC"/>
     <w:rsid w:val="00A52267"/>
     <w:rsid w:val="00C31BDE"/>
   </w:rsids>
@@ -12081,7 +12095,7 @@
 </file>
 
 <file path=customXml/itemProps1.xml><?xml version="1.0" encoding="utf-8"?>
-<ds:datastoreItem xmlns:ds="http://schemas.openxmlformats.org/officeDocument/2006/customXml" ds:itemID="{65122BAA-95E3-4081-BB52-3B1C83A8E39A}">
+<ds:datastoreItem xmlns:ds="http://schemas.openxmlformats.org/officeDocument/2006/customXml" ds:itemID="{38546845-D612-4B93-951B-3978CEB95E71}">
   <ds:schemaRefs>
     <ds:schemaRef ds:uri="http://schemas.openxmlformats.org/officeDocument/2006/bibliography"/>
   </ds:schemaRefs>

</xml_diff>

<commit_message>
CREATE multiple Files working and return if file exists
</commit_message>
<xml_diff>
--- a/Dokumentation Concurrent Programming in C.docx
+++ b/Dokumentation Concurrent Programming in C.docx
@@ -89,7 +89,7 @@
             <v:path o:extrusionok="f" gradientshapeok="t" o:connecttype="rect"/>
             <o:lock v:ext="edit" aspectratio="t"/>
           </v:shapetype>
-          <v:shape id="_x0000_i1025" type="#_x0000_t75" style="width:218.5pt;height:117.7pt">
+          <v:shape id="_x0000_i1025" type="#_x0000_t75" style="width:218.25pt;height:117.75pt">
             <v:imagedata r:id="rId8" o:title="logo_zhaw"/>
           </v:shape>
         </w:pict>
@@ -1946,6 +1946,38 @@
           </w:p>
         </w:tc>
       </w:tr>
+      <w:tr>
+        <w:tc>
+          <w:tcPr>
+            <w:tcW w:w="1696" w:type="dxa"/>
+          </w:tcPr>
+          <w:p>
+            <w:r>
+              <w:t>V0.9</w:t>
+            </w:r>
+          </w:p>
+        </w:tc>
+        <w:tc>
+          <w:tcPr>
+            <w:tcW w:w="1560" w:type="dxa"/>
+          </w:tcPr>
+          <w:p>
+            <w:r>
+              <w:t>06.05.2014</w:t>
+            </w:r>
+          </w:p>
+        </w:tc>
+        <w:tc>
+          <w:tcPr>
+            <w:tcW w:w="5800" w:type="dxa"/>
+          </w:tcPr>
+          <w:p>
+            <w:r>
+              <w:t>CREATE, LIST, LOG, Fehlebehebungen</w:t>
+            </w:r>
+          </w:p>
+        </w:tc>
+      </w:tr>
     </w:tbl>
     <w:p/>
     <w:p/>
@@ -2454,6 +2486,7 @@
               </w:numPr>
             </w:pPr>
             <w:r>
+              <w:lastRenderedPageBreak/>
               <w:t>Server startet ohne Fehler</w:t>
             </w:r>
           </w:p>
@@ -2466,7 +2499,6 @@
               </w:numPr>
             </w:pPr>
             <w:r>
-              <w:lastRenderedPageBreak/>
               <w:t>Loglevel gelöscht (da nicht funktionstüchtig)</w:t>
             </w:r>
           </w:p>
@@ -2693,8 +2725,6 @@
             <w:r>
               <w:t>6h</w:t>
             </w:r>
-            <w:bookmarkStart w:id="4" w:name="_GoBack"/>
-            <w:bookmarkEnd w:id="4"/>
           </w:p>
         </w:tc>
         <w:tc>
@@ -2714,6 +2744,36 @@
               <w:t>Überprüfung 1. Wort von Client als Command-Argument (Momentan nur Create File)</w:t>
             </w:r>
           </w:p>
+        </w:tc>
+      </w:tr>
+      <w:tr>
+        <w:tc>
+          <w:tcPr>
+            <w:tcW w:w="1413" w:type="dxa"/>
+            <w:vAlign w:val="center"/>
+          </w:tcPr>
+          <w:p>
+            <w:r>
+              <w:t>05.05.2014</w:t>
+            </w:r>
+          </w:p>
+        </w:tc>
+        <w:tc>
+          <w:tcPr>
+            <w:tcW w:w="1701" w:type="dxa"/>
+            <w:vAlign w:val="center"/>
+          </w:tcPr>
+          <w:p>
+            <w:r>
+              <w:t>5.75h</w:t>
+            </w:r>
+          </w:p>
+        </w:tc>
+        <w:tc>
+          <w:tcPr>
+            <w:tcW w:w="5942" w:type="dxa"/>
+            <w:vAlign w:val="center"/>
+          </w:tcPr>
           <w:p>
             <w:pPr>
               <w:pStyle w:val="Listenabsatz"/>
@@ -2722,6 +2782,158 @@
                 <w:numId w:val="38"/>
               </w:numPr>
             </w:pPr>
+            <w:r>
+              <w:t>Verfeinern CREATE Command</w:t>
+            </w:r>
+          </w:p>
+          <w:p>
+            <w:pPr>
+              <w:pStyle w:val="Listenabsatz"/>
+              <w:numPr>
+                <w:ilvl w:val="0"/>
+                <w:numId w:val="38"/>
+              </w:numPr>
+            </w:pPr>
+            <w:r>
+              <w:t>LOG verbessern</w:t>
+            </w:r>
+          </w:p>
+        </w:tc>
+      </w:tr>
+      <w:tr>
+        <w:tc>
+          <w:tcPr>
+            <w:tcW w:w="1413" w:type="dxa"/>
+            <w:vAlign w:val="center"/>
+          </w:tcPr>
+          <w:p>
+            <w:r>
+              <w:t>05.05.2014</w:t>
+            </w:r>
+          </w:p>
+        </w:tc>
+        <w:tc>
+          <w:tcPr>
+            <w:tcW w:w="1701" w:type="dxa"/>
+            <w:vAlign w:val="center"/>
+          </w:tcPr>
+          <w:p>
+            <w:r>
+              <w:t>8h</w:t>
+            </w:r>
+          </w:p>
+        </w:tc>
+        <w:tc>
+          <w:tcPr>
+            <w:tcW w:w="5942" w:type="dxa"/>
+            <w:vAlign w:val="center"/>
+          </w:tcPr>
+          <w:p>
+            <w:pPr>
+              <w:pStyle w:val="Listenabsatz"/>
+              <w:numPr>
+                <w:ilvl w:val="0"/>
+                <w:numId w:val="38"/>
+              </w:numPr>
+            </w:pPr>
+            <w:r>
+              <w:t>beim CREATE vom 2. File wurde der Name des 1. überschrieben. Stundenlange Suche nach Ursache (Problem war ein zuweisen eines Pointer zum andren filename = filename.new anstelle filename = strdup(filename.new)</w:t>
+            </w:r>
+          </w:p>
+          <w:p>
+            <w:pPr>
+              <w:pStyle w:val="Listenabsatz"/>
+              <w:numPr>
+                <w:ilvl w:val="0"/>
+                <w:numId w:val="38"/>
+              </w:numPr>
+            </w:pPr>
+            <w:r>
+              <w:t>Implementierung von LIST shm, was dem Client eine komplette Liste des Shared Memory mit Adressen und Dateinamen zurückliefert.</w:t>
+            </w:r>
+          </w:p>
+        </w:tc>
+      </w:tr>
+      <w:tr>
+        <w:tc>
+          <w:tcPr>
+            <w:tcW w:w="1413" w:type="dxa"/>
+            <w:vAlign w:val="center"/>
+          </w:tcPr>
+          <w:p>
+            <w:r>
+              <w:t>06.05.2014</w:t>
+            </w:r>
+          </w:p>
+        </w:tc>
+        <w:tc>
+          <w:tcPr>
+            <w:tcW w:w="1701" w:type="dxa"/>
+            <w:vAlign w:val="center"/>
+          </w:tcPr>
+          <w:p>
+            <w:r>
+              <w:t>99h</w:t>
+            </w:r>
+          </w:p>
+        </w:tc>
+        <w:tc>
+          <w:tcPr>
+            <w:tcW w:w="5942" w:type="dxa"/>
+            <w:vAlign w:val="center"/>
+          </w:tcPr>
+          <w:p>
+            <w:pPr>
+              <w:pStyle w:val="Listenabsatz"/>
+              <w:numPr>
+                <w:ilvl w:val="0"/>
+                <w:numId w:val="38"/>
+              </w:numPr>
+            </w:pPr>
+            <w:r>
+              <w:t>Dokumentation letzte 2 Tage</w:t>
+            </w:r>
+          </w:p>
+          <w:p>
+            <w:pPr>
+              <w:pStyle w:val="Listenabsatz"/>
+              <w:numPr>
+                <w:ilvl w:val="0"/>
+                <w:numId w:val="38"/>
+              </w:numPr>
+            </w:pPr>
+            <w:r>
+              <w:t>Beheben von Warnings beim Kompilieren</w:t>
+            </w:r>
+          </w:p>
+          <w:p>
+            <w:pPr>
+              <w:pStyle w:val="Listenabsatz"/>
+              <w:numPr>
+                <w:ilvl w:val="0"/>
+                <w:numId w:val="38"/>
+              </w:numPr>
+            </w:pPr>
+            <w:r>
+              <w:t>für das TRACE_LOG können nur mehrere (dynamische) Variablen mitgelief</w:t>
+            </w:r>
+            <w:bookmarkStart w:id="4" w:name="_GoBack"/>
+            <w:bookmarkEnd w:id="4"/>
+            <w:r>
+              <w:t>ert werden.</w:t>
+            </w:r>
+          </w:p>
+          <w:p>
+            <w:pPr>
+              <w:pStyle w:val="Listenabsatz"/>
+              <w:numPr>
+                <w:ilvl w:val="0"/>
+                <w:numId w:val="38"/>
+              </w:numPr>
+            </w:pPr>
+            <w:r>
+              <w:t>Problem, dass Server teils beim erstellen eines Files abstürzt. Recherche im Internet: 1 Fehler war das malloc vor einen strdup() -&gt; Weniger Abstürze, aber trotzdem noch</w:t>
+            </w:r>
           </w:p>
         </w:tc>
       </w:tr>
@@ -6432,7 +6644,7 @@
         <w:sz w:val="16"/>
         <w:szCs w:val="16"/>
       </w:rPr>
-      <w:t>10</w:t>
+      <w:t>5</w:t>
     </w:r>
     <w:r>
       <w:rPr>
@@ -11485,9 +11697,11 @@
   <w:rsids>
     <w:rsidRoot w:val="00495153"/>
     <w:rsid w:val="00155F6E"/>
+    <w:rsid w:val="0020530F"/>
     <w:rsid w:val="002E51BF"/>
     <w:rsid w:val="003871F5"/>
     <w:rsid w:val="00495153"/>
+    <w:rsid w:val="0069652D"/>
     <w:rsid w:val="00A138BC"/>
     <w:rsid w:val="00A52267"/>
     <w:rsid w:val="00AE2BF5"/>
@@ -12282,7 +12496,7 @@
 </file>
 
 <file path=customXml/itemProps1.xml><?xml version="1.0" encoding="utf-8"?>
-<ds:datastoreItem xmlns:ds="http://schemas.openxmlformats.org/officeDocument/2006/customXml" ds:itemID="{A10C5F8B-A250-4A3D-A5C4-8F5D3460D6BB}">
+<ds:datastoreItem xmlns:ds="http://schemas.openxmlformats.org/officeDocument/2006/customXml" ds:itemID="{848D47CB-4270-4FBB-8F60-FB9268505429}">
   <ds:schemaRefs>
     <ds:schemaRef ds:uri="http://schemas.openxmlformats.org/officeDocument/2006/bibliography"/>
   </ds:schemaRefs>

</xml_diff>

<commit_message>
DELETE and READ implementing (without locking)
</commit_message>
<xml_diff>
--- a/Dokumentation Concurrent Programming in C.docx
+++ b/Dokumentation Concurrent Programming in C.docx
@@ -89,7 +89,7 @@
             <v:path o:extrusionok="f" gradientshapeok="t" o:connecttype="rect"/>
             <o:lock v:ext="edit" aspectratio="t"/>
           </v:shapetype>
-          <v:shape id="_x0000_i1025" type="#_x0000_t75" style="width:218.25pt;height:117.75pt">
+          <v:shape id="_x0000_i1025" type="#_x0000_t75" style="width:218.5pt;height:117.7pt">
             <v:imagedata r:id="rId8" o:title="logo_zhaw"/>
           </v:shape>
         </w:pict>
@@ -2873,8 +2873,10 @@
           </w:tcPr>
           <w:p>
             <w:r>
-              <w:t>99h</w:t>
-            </w:r>
+              <w:t>5.5h</w:t>
+            </w:r>
+            <w:bookmarkStart w:id="4" w:name="_GoBack"/>
+            <w:bookmarkEnd w:id="4"/>
           </w:p>
         </w:tc>
         <w:tc>
@@ -2915,12 +2917,7 @@
               </w:numPr>
             </w:pPr>
             <w:r>
-              <w:t>für das TRACE_LOG können nur mehrere (dynamische) Variablen mitgelief</w:t>
-            </w:r>
-            <w:bookmarkStart w:id="4" w:name="_GoBack"/>
-            <w:bookmarkEnd w:id="4"/>
-            <w:r>
-              <w:t>ert werden.</w:t>
+              <w:t>für das TRACE_LOG können nur mehrere (dynamische) Variablen mitgeliefert werden.</w:t>
             </w:r>
           </w:p>
           <w:p>
@@ -2935,12 +2932,25 @@
               <w:t>Problem, dass Server teils beim erstellen eines Files abstürzt. Recherche im Internet: 1 Fehler war das malloc vor einen strdup() -&gt; Weniger Abstürze, aber trotzdem noch</w:t>
             </w:r>
           </w:p>
+          <w:p>
+            <w:pPr>
+              <w:pStyle w:val="Listenabsatz"/>
+              <w:numPr>
+                <w:ilvl w:val="0"/>
+                <w:numId w:val="38"/>
+              </w:numPr>
+            </w:pPr>
+            <w:r>
+              <w:t>DELETE und READ fertig implementieren (ohne Lock)</w:t>
+            </w:r>
+          </w:p>
         </w:tc>
       </w:tr>
     </w:tbl>
     <w:p/>
     <w:p>
       <w:r>
+        <w:lastRenderedPageBreak/>
         <w:br w:type="page"/>
       </w:r>
     </w:p>
@@ -6699,7 +6709,7 @@
         <w:sz w:val="16"/>
         <w:szCs w:val="16"/>
       </w:rPr>
-      <w:t>11</w:t>
+      <w:t>12</w:t>
     </w:r>
     <w:r>
       <w:rPr>
@@ -11697,11 +11707,11 @@
   <w:rsids>
     <w:rsidRoot w:val="00495153"/>
     <w:rsid w:val="00155F6E"/>
-    <w:rsid w:val="0020530F"/>
     <w:rsid w:val="002E51BF"/>
     <w:rsid w:val="003871F5"/>
     <w:rsid w:val="00495153"/>
     <w:rsid w:val="0069652D"/>
+    <w:rsid w:val="007F7164"/>
     <w:rsid w:val="00A138BC"/>
     <w:rsid w:val="00A52267"/>
     <w:rsid w:val="00AE2BF5"/>
@@ -12496,7 +12506,7 @@
 </file>
 
 <file path=customXml/itemProps1.xml><?xml version="1.0" encoding="utf-8"?>
-<ds:datastoreItem xmlns:ds="http://schemas.openxmlformats.org/officeDocument/2006/customXml" ds:itemID="{848D47CB-4270-4FBB-8F60-FB9268505429}">
+<ds:datastoreItem xmlns:ds="http://schemas.openxmlformats.org/officeDocument/2006/customXml" ds:itemID="{DD254091-0CAC-448C-91F9-38176221FB65}">
   <ds:schemaRefs>
     <ds:schemaRef ds:uri="http://schemas.openxmlformats.org/officeDocument/2006/bibliography"/>
   </ds:schemaRefs>

</xml_diff>